<commit_message>
Modify both use cases on the SRS
</commit_message>
<xml_diff>
--- a/documentation/SRS_elon-charge.docx
+++ b/documentation/SRS_elon-charge.docx
@@ -73,6 +73,10 @@
         <w:t>1.1</w:t>
       </w:r>
       <w:r>
+        <w:rPr/>
+        <w:t xml:space="preserve"> </w:t>
+      </w:r>
+      <w:r>
         <w:tab/>
       </w:r>
       <w:r>
@@ -422,6 +426,10 @@
       <w:r>
         <w:rPr/>
         <w:t>1.2</w:t>
+      </w:r>
+      <w:r>
+        <w:rPr/>
+        <w:t xml:space="preserve"> </w:t>
       </w:r>
       <w:r>
         <w:tab/>
@@ -1311,7 +1319,7 @@
     <w:p>
       <w:r>
         <w:drawing>
-          <wp:inline wp14:editId="5CDDD5AD" wp14:anchorId="537FBBC6">
+          <wp:inline wp14:editId="1AD94A43" wp14:anchorId="537FBBC6">
             <wp:extent cx="6486525" cy="3449079"/>
             <wp:effectExtent l="0" t="0" r="0" b="0"/>
             <wp:docPr id="641111330" name="" title=""/>
@@ -1326,7 +1334,7 @@
                     <pic:cNvPicPr/>
                   </pic:nvPicPr>
                   <pic:blipFill>
-                    <a:blip r:embed="R3c3da604998c4c2b">
+                    <a:blip r:embed="R2060b1a0d2ec4aa8">
                       <a:extLst>
                         <a:ext xmlns:a="http://schemas.openxmlformats.org/drawingml/2006/main" uri="{28A0092B-C50C-407E-A947-70E740481C1C}">
                           <a14:useLocalDpi val="0"/>
@@ -1366,17 +1374,22 @@
         <w:pStyle w:val="2"/>
       </w:pPr>
       <w:r>
+        <w:rPr/>
         <w:t>1.3</w:t>
       </w:r>
       <w:r>
+        <w:rPr/>
+        <w:t xml:space="preserve"> </w:t>
+      </w:r>
+      <w:r>
         <w:tab/>
       </w:r>
-      <w:proofErr w:type="spellStart"/>
-      <w:r>
+      <w:r>
+        <w:rPr/>
         <w:t>Διεπαφές</w:t>
       </w:r>
-      <w:proofErr w:type="spellEnd"/>
-      <w:r>
+      <w:r>
+        <w:rPr/>
         <w:t xml:space="preserve"> (</w:t>
       </w:r>
       <w:r>
@@ -1386,6 +1399,7 @@
         <w:t>interfaces</w:t>
       </w:r>
       <w:r>
+        <w:rPr/>
         <w:t>)</w:t>
       </w:r>
     </w:p>
@@ -1406,6 +1420,10 @@
         <w:t>.1</w:t>
       </w:r>
       <w:r>
+        <w:rPr/>
+        <w:t xml:space="preserve"> </w:t>
+      </w:r>
+      <w:r>
         <w:tab/>
       </w:r>
       <w:r>
@@ -1593,7 +1611,7 @@
       </w:pPr>
       <w:r>
         <w:drawing>
-          <wp:inline wp14:editId="7C5AA392" wp14:anchorId="61524826">
+          <wp:inline wp14:editId="79992659" wp14:anchorId="61524826">
             <wp:extent cx="6406910" cy="4725096"/>
             <wp:effectExtent l="0" t="0" r="0" b="0"/>
             <wp:docPr id="514636359" name="" title=""/>
@@ -1608,7 +1626,7 @@
                     <pic:cNvPicPr/>
                   </pic:nvPicPr>
                   <pic:blipFill>
-                    <a:blip r:embed="Rd689e6d2e7ed4f0b">
+                    <a:blip r:embed="R763f9cd5e6a543f7">
                       <a:extLst>
                         <a:ext xmlns:a="http://schemas.openxmlformats.org/drawingml/2006/main" uri="{28A0092B-C50C-407E-A947-70E740481C1C}">
                           <a14:useLocalDpi val="0"/>
@@ -1698,7 +1716,7 @@
       </w:pPr>
       <w:r>
         <w:drawing>
-          <wp:inline wp14:editId="1120009C" wp14:anchorId="0A51B806">
+          <wp:inline wp14:editId="15CBCCB2" wp14:anchorId="0A51B806">
             <wp:extent cx="6423588" cy="4295775"/>
             <wp:effectExtent l="0" t="0" r="0" b="0"/>
             <wp:docPr id="1083826995" name="" title=""/>
@@ -1713,7 +1731,7 @@
                     <pic:cNvPicPr/>
                   </pic:nvPicPr>
                   <pic:blipFill>
-                    <a:blip r:embed="R93a6e249560a4653">
+                    <a:blip r:embed="R4e15a14e17e54a2b">
                       <a:extLst>
                         <a:ext xmlns:a="http://schemas.openxmlformats.org/drawingml/2006/main" uri="{28A0092B-C50C-407E-A947-70E740481C1C}">
                           <a14:useLocalDpi val="0"/>
@@ -1768,6 +1786,10 @@
         <w:t>.2</w:t>
       </w:r>
       <w:r>
+        <w:rPr/>
+        <w:t xml:space="preserve"> </w:t>
+      </w:r>
+      <w:r>
         <w:tab/>
       </w:r>
       <w:r>
@@ -1907,7 +1929,7 @@
       </w:pPr>
       <w:r>
         <w:drawing>
-          <wp:inline wp14:editId="3C51231F" wp14:anchorId="4302ED03">
+          <wp:inline wp14:editId="70973C72" wp14:anchorId="4302ED03">
             <wp:extent cx="6096000" cy="3771900"/>
             <wp:effectExtent l="0" t="0" r="0" b="0"/>
             <wp:docPr id="1373220892" name="" title=""/>
@@ -1922,7 +1944,7 @@
                     <pic:cNvPicPr/>
                   </pic:nvPicPr>
                   <pic:blipFill>
-                    <a:blip r:embed="Re94a1a4b710f48aa">
+                    <a:blip r:embed="R44708e9c226b4b2d">
                       <a:extLst>
                         <a:ext xmlns:a="http://schemas.openxmlformats.org/drawingml/2006/main" uri="{28A0092B-C50C-407E-A947-70E740481C1C}">
                           <a14:useLocalDpi val="0"/>
@@ -2092,7 +2114,7 @@
       </w:pPr>
       <w:r>
         <w:drawing>
-          <wp:inline wp14:editId="6A4E259E" wp14:anchorId="51E95AF3">
+          <wp:inline wp14:editId="4296C64C" wp14:anchorId="51E95AF3">
             <wp:extent cx="6442364" cy="4442546"/>
             <wp:effectExtent l="0" t="0" r="0" b="0"/>
             <wp:docPr id="802275743" name="" title=""/>
@@ -2107,7 +2129,7 @@
                     <pic:cNvPicPr/>
                   </pic:nvPicPr>
                   <pic:blipFill>
-                    <a:blip r:embed="R46643e3f1efa42a8">
+                    <a:blip r:embed="Rc789577f7ce24432">
                       <a:extLst>
                         <a:ext xmlns:a="http://schemas.openxmlformats.org/drawingml/2006/main" uri="{28A0092B-C50C-407E-A947-70E740481C1C}">
                           <a14:useLocalDpi val="0"/>
@@ -2226,53 +2248,58 @@
         <w:pStyle w:val="3"/>
       </w:pPr>
       <w:r>
+        <w:rPr/>
         <w:t>3.</w:t>
       </w:r>
       <w:r>
+        <w:rPr/>
         <w:t>1</w:t>
       </w:r>
       <w:r>
+        <w:rPr/>
         <w:t>.1</w:t>
       </w:r>
       <w:r>
+        <w:rPr/>
+        <w:t xml:space="preserve"> </w:t>
+      </w:r>
+      <w:r>
         <w:tab/>
       </w:r>
       <w:r>
-        <w:t>ΠΕΡΙΠΤΩΣΗ ΧΡΗΣΗΣ</w:t>
-      </w:r>
-      <w:r>
-        <w:t xml:space="preserve"> 1</w:t>
-      </w:r>
-      <w:r>
-        <w:t>: (</w:t>
-      </w:r>
-      <w:r>
+        <w:rPr/>
         <w:t>Φόρτιση Οχήματος</w:t>
       </w:r>
-      <w:r>
-        <w:t>)</w:t>
-      </w:r>
     </w:p>
     <w:p>
       <w:pPr>
         <w:pStyle w:val="4"/>
       </w:pPr>
       <w:r>
+        <w:rPr/>
         <w:t>3.</w:t>
       </w:r>
       <w:r>
+        <w:rPr/>
         <w:t>1</w:t>
       </w:r>
       <w:r>
+        <w:rPr/>
         <w:t>.1</w:t>
       </w:r>
       <w:r>
+        <w:rPr/>
         <w:t>.1</w:t>
       </w:r>
       <w:r>
+        <w:rPr/>
+        <w:t xml:space="preserve"> </w:t>
+      </w:r>
+      <w:r>
         <w:tab/>
       </w:r>
       <w:r>
+        <w:rPr/>
         <w:t>Χρήστες (ρόλοι) που εμπλέκονται</w:t>
       </w:r>
     </w:p>
@@ -2284,6 +2311,7 @@
         <w:rPr>
           <w:rFonts w:ascii="Calibri" w:hAnsi="Calibri" w:eastAsia="Calibri" w:cs="Times New Roman"/>
           <w:i w:val="0"/>
+          <w:iCs w:val="0"/>
           <w:color w:val="808080"/>
           <w:sz w:val="22"/>
           <w:szCs w:val="22"/>
@@ -2293,17 +2321,30 @@
         <w:rPr>
           <w:rFonts w:ascii="Calibri" w:hAnsi="Calibri" w:eastAsia="Calibri" w:cs="Times New Roman"/>
           <w:i w:val="0"/>
-          <w:color w:val="808080"/>
-          <w:sz w:val="22"/>
-          <w:szCs w:val="22"/>
-        </w:rPr>
-        <w:t>Οι χρήστες είναι οι εγγεγραμμένοι χρήστες και οι διαχειριστές. Δεν απαιτείται αλληλεπίδραση μεταξύ των χρηστών</w:t>
-      </w:r>
-      <w:r>
-        <w:rPr>
-          <w:rFonts w:ascii="Calibri" w:hAnsi="Calibri" w:eastAsia="Calibri" w:cs="Times New Roman"/>
-          <w:i w:val="0"/>
-          <w:color w:val="808080"/>
+          <w:iCs w:val="0"/>
+          <w:color w:val="808080" w:themeColor="background1" w:themeTint="FF" w:themeShade="80"/>
+          <w:sz w:val="22"/>
+          <w:szCs w:val="22"/>
+        </w:rPr>
+        <w:t xml:space="preserve">Οι χρήστες </w:t>
+      </w:r>
+      <w:r>
+        <w:rPr>
+          <w:rFonts w:ascii="Calibri" w:hAnsi="Calibri" w:eastAsia="Calibri" w:cs="Times New Roman"/>
+          <w:i w:val="0"/>
+          <w:iCs w:val="0"/>
+          <w:color w:val="808080" w:themeColor="background1" w:themeTint="FF" w:themeShade="80"/>
+          <w:sz w:val="22"/>
+          <w:szCs w:val="22"/>
+        </w:rPr>
+        <w:t>χωρίζονται σε οδηγούς οχημάτων και ιδιοκτήτες/διαχειριστές σταθμών φόρτισης</w:t>
+      </w:r>
+      <w:r>
+        <w:rPr>
+          <w:rFonts w:ascii="Calibri" w:hAnsi="Calibri" w:eastAsia="Calibri" w:cs="Times New Roman"/>
+          <w:i w:val="0"/>
+          <w:iCs w:val="0"/>
+          <w:color w:val="808080" w:themeColor="background1" w:themeTint="FF" w:themeShade="80"/>
           <w:sz w:val="22"/>
           <w:szCs w:val="22"/>
         </w:rPr>
@@ -2313,7 +2354,8 @@
         <w:rPr>
           <w:rFonts w:ascii="Calibri" w:hAnsi="Calibri" w:eastAsia="Calibri" w:cs="Times New Roman"/>
           <w:i w:val="0"/>
-          <w:color w:val="808080"/>
+          <w:iCs w:val="0"/>
+          <w:color w:val="808080" w:themeColor="background1" w:themeTint="FF" w:themeShade="80"/>
           <w:sz w:val="22"/>
           <w:szCs w:val="22"/>
         </w:rPr>
@@ -2325,18 +2367,26 @@
         <w:pStyle w:val="4"/>
       </w:pPr>
       <w:r>
+        <w:rPr/>
         <w:t>3.</w:t>
       </w:r>
       <w:r>
+        <w:rPr/>
         <w:t>1</w:t>
       </w:r>
       <w:r>
+        <w:rPr/>
         <w:t>.1.2</w:t>
       </w:r>
       <w:r>
+        <w:rPr/>
+        <w:t xml:space="preserve"> </w:t>
+      </w:r>
+      <w:r>
         <w:tab/>
       </w:r>
       <w:r>
+        <w:rPr/>
         <w:t>Προϋποθέσεις εκτέλεσης</w:t>
       </w:r>
     </w:p>
@@ -2348,6 +2398,7 @@
         <w:rPr>
           <w:rFonts w:ascii="Calibri" w:hAnsi="Calibri" w:eastAsia="Calibri" w:cs="Times New Roman"/>
           <w:i w:val="0"/>
+          <w:iCs w:val="0"/>
           <w:color w:val="808080"/>
           <w:sz w:val="22"/>
           <w:szCs w:val="22"/>
@@ -2357,60 +2408,72 @@
         <w:rPr>
           <w:rFonts w:ascii="Calibri" w:hAnsi="Calibri" w:eastAsia="Calibri" w:cs="Times New Roman"/>
           <w:i w:val="0"/>
-          <w:color w:val="808080"/>
-          <w:sz w:val="22"/>
-          <w:szCs w:val="22"/>
-        </w:rPr>
-        <w:t>Οι χρ</w:t>
-      </w:r>
-      <w:r>
-        <w:rPr>
-          <w:rFonts w:ascii="Calibri" w:hAnsi="Calibri" w:eastAsia="Calibri" w:cs="Times New Roman"/>
-          <w:i w:val="0"/>
-          <w:color w:val="808080"/>
-          <w:sz w:val="22"/>
-          <w:szCs w:val="22"/>
-        </w:rPr>
-        <w:t>ήστες θα πρέπει να έχουν καταχωρήσει στην εφαρμογή τα απαραίτητα στοιχεία (τα οποία να είναι έγκυρα) έτσι ώστε να εγγραφούν και να αποκτήσουν πρόσβαση στις υπηρεσίες της</w:t>
-      </w:r>
-      <w:r>
-        <w:rPr>
-          <w:rFonts w:ascii="Calibri" w:hAnsi="Calibri" w:eastAsia="Calibri" w:cs="Times New Roman"/>
-          <w:i w:val="0"/>
-          <w:color w:val="808080"/>
-          <w:sz w:val="22"/>
-          <w:szCs w:val="22"/>
-        </w:rPr>
-        <w:t>.</w:t>
-      </w:r>
-      <w:r>
-        <w:rPr>
-          <w:rFonts w:ascii="Calibri" w:hAnsi="Calibri" w:eastAsia="Calibri" w:cs="Times New Roman"/>
-          <w:i w:val="0"/>
-          <w:color w:val="808080"/>
-          <w:sz w:val="22"/>
-          <w:szCs w:val="22"/>
-        </w:rPr>
+          <w:iCs w:val="0"/>
+          <w:color w:val="808080" w:themeColor="background1" w:themeTint="FF" w:themeShade="80"/>
+          <w:sz w:val="22"/>
+          <w:szCs w:val="22"/>
+        </w:rPr>
+        <w:t>Για να έχουν πρόσβαση στην εφαρμογή οι χρήστες πρέπει να εγγραφούν</w:t>
+      </w:r>
+      <w:r>
+        <w:rPr>
+          <w:rFonts w:ascii="Calibri" w:hAnsi="Calibri" w:eastAsia="Calibri" w:cs="Times New Roman"/>
+          <w:i w:val="0"/>
+          <w:iCs w:val="0"/>
+          <w:color w:val="808080" w:themeColor="background1" w:themeTint="FF" w:themeShade="80"/>
+          <w:sz w:val="22"/>
+          <w:szCs w:val="22"/>
+        </w:rPr>
+        <w:t xml:space="preserve"> με έγκυρα στοιχεία</w:t>
+      </w:r>
+      <w:r>
+        <w:rPr>
+          <w:rFonts w:ascii="Calibri" w:hAnsi="Calibri" w:eastAsia="Calibri" w:cs="Times New Roman"/>
+          <w:i w:val="0"/>
+          <w:iCs w:val="0"/>
+          <w:color w:val="808080" w:themeColor="background1" w:themeTint="FF" w:themeShade="80"/>
+          <w:sz w:val="22"/>
+          <w:szCs w:val="22"/>
+        </w:rPr>
+        <w:t xml:space="preserve">. </w:t>
+      </w:r>
+      <w:r>
+        <w:rPr>
+          <w:rFonts w:ascii="Calibri" w:hAnsi="Calibri" w:eastAsia="Calibri" w:cs="Times New Roman"/>
+          <w:i w:val="0"/>
+          <w:iCs w:val="0"/>
+          <w:color w:val="808080" w:themeColor="background1" w:themeTint="FF" w:themeShade="80"/>
+          <w:sz w:val="22"/>
+          <w:szCs w:val="22"/>
+        </w:rPr>
+        <w:t>Μετά την εγγραφή, οι χρήστες χρειάζεται να εισάγουν τα στοιχεία των οχημάτων τους ώστε να μπορούν να εκτελέσουν γεγονότα φόρτισης μέσω της εφαρμογής.</w:t>
+      </w:r>
+    </w:p>
+    <w:p>
+      <w:pPr>
+        <w:pStyle w:val="4"/>
+      </w:pPr>
+      <w:r>
+        <w:rPr/>
+        <w:t>3.</w:t>
+      </w:r>
+      <w:r>
+        <w:rPr/>
+        <w:t>1</w:t>
+      </w:r>
+      <w:r>
+        <w:rPr/>
+        <w:t>.1.3</w:t>
+      </w:r>
+      <w:r>
+        <w:rPr/>
         <w:t xml:space="preserve"> </w:t>
       </w:r>
-    </w:p>
-    <w:p>
-      <w:pPr>
-        <w:pStyle w:val="4"/>
-      </w:pPr>
-      <w:r>
-        <w:t>3.</w:t>
-      </w:r>
-      <w:r>
-        <w:t>1</w:t>
-      </w:r>
-      <w:r>
-        <w:t>.1.3</w:t>
-      </w:r>
       <w:r>
         <w:tab/>
       </w:r>
       <w:r>
+        <w:rPr/>
         <w:t>Περιβάλλον εκτέλεσης</w:t>
       </w:r>
     </w:p>
@@ -2422,6 +2485,7 @@
         <w:rPr>
           <w:rFonts w:ascii="Calibri" w:hAnsi="Calibri" w:eastAsia="Calibri" w:cs="Times New Roman"/>
           <w:i w:val="0"/>
+          <w:iCs w:val="0"/>
           <w:color w:val="808080"/>
           <w:sz w:val="22"/>
           <w:szCs w:val="22"/>
@@ -2431,7 +2495,8 @@
         <w:rPr>
           <w:rFonts w:ascii="Calibri" w:hAnsi="Calibri" w:eastAsia="Calibri" w:cs="Times New Roman"/>
           <w:i w:val="0"/>
-          <w:color w:val="808080"/>
+          <w:iCs w:val="0"/>
+          <w:color w:val="808080" w:themeColor="background1" w:themeTint="FF" w:themeShade="80"/>
           <w:sz w:val="22"/>
           <w:szCs w:val="22"/>
         </w:rPr>
@@ -2441,7 +2506,8 @@
         <w:rPr>
           <w:rFonts w:ascii="Calibri" w:hAnsi="Calibri" w:eastAsia="Calibri" w:cs="Times New Roman"/>
           <w:i w:val="0"/>
-          <w:color w:val="808080"/>
+          <w:iCs w:val="0"/>
+          <w:color w:val="808080" w:themeColor="background1" w:themeTint="FF" w:themeShade="80"/>
           <w:sz w:val="22"/>
           <w:szCs w:val="22"/>
         </w:rPr>
@@ -2452,7 +2518,8 @@
         <w:rPr>
           <w:rFonts w:ascii="Calibri" w:hAnsi="Calibri" w:eastAsia="Calibri" w:cs="Times New Roman"/>
           <w:i w:val="0"/>
-          <w:color w:val="808080"/>
+          <w:iCs w:val="0"/>
+          <w:color w:val="808080" w:themeColor="background1" w:themeTint="FF" w:themeShade="80"/>
           <w:sz w:val="22"/>
           <w:szCs w:val="22"/>
         </w:rPr>
@@ -2463,11 +2530,45 @@
         <w:rPr>
           <w:rFonts w:ascii="Calibri" w:hAnsi="Calibri" w:eastAsia="Calibri" w:cs="Times New Roman"/>
           <w:i w:val="0"/>
-          <w:color w:val="808080"/>
-          <w:sz w:val="22"/>
-          <w:szCs w:val="22"/>
-        </w:rPr>
-        <w:t xml:space="preserve"> του χρήστη που αλληλεπιδρά με την Βάση δεδομένων.  </w:t>
+          <w:iCs w:val="0"/>
+          <w:color w:val="808080" w:themeColor="background1" w:themeTint="FF" w:themeShade="80"/>
+          <w:sz w:val="22"/>
+          <w:szCs w:val="22"/>
+        </w:rPr>
+        <w:t xml:space="preserve"> του χρήστη που </w:t>
+      </w:r>
+      <w:r>
+        <w:rPr>
+          <w:rFonts w:ascii="Calibri" w:hAnsi="Calibri" w:eastAsia="Calibri" w:cs="Times New Roman"/>
+          <w:i w:val="0"/>
+          <w:iCs w:val="0"/>
+          <w:color w:val="808080" w:themeColor="background1" w:themeTint="FF" w:themeShade="80"/>
+          <w:sz w:val="22"/>
+          <w:szCs w:val="22"/>
+        </w:rPr>
+        <w:t>αλληλοεπιδρά</w:t>
+      </w:r>
+      <w:r>
+        <w:rPr>
+          <w:rFonts w:ascii="Calibri" w:hAnsi="Calibri" w:eastAsia="Calibri" w:cs="Times New Roman"/>
+          <w:i w:val="0"/>
+          <w:iCs w:val="0"/>
+          <w:color w:val="808080" w:themeColor="background1" w:themeTint="FF" w:themeShade="80"/>
+          <w:sz w:val="22"/>
+          <w:szCs w:val="22"/>
+        </w:rPr>
+        <w:t xml:space="preserve"> με την Βάση δεδομένων</w:t>
+      </w:r>
+      <w:r>
+        <w:rPr>
+          <w:rFonts w:ascii="Calibri" w:hAnsi="Calibri" w:eastAsia="Calibri" w:cs="Times New Roman"/>
+          <w:i w:val="0"/>
+          <w:iCs w:val="0"/>
+          <w:color w:val="808080" w:themeColor="background1" w:themeTint="FF" w:themeShade="80"/>
+          <w:sz w:val="22"/>
+          <w:szCs w:val="22"/>
+        </w:rPr>
+        <w:t xml:space="preserve">. </w:t>
       </w:r>
     </w:p>
     <w:p>
@@ -2475,30 +2576,42 @@
         <w:pStyle w:val="4"/>
       </w:pPr>
       <w:r>
+        <w:rPr/>
         <w:t>3.</w:t>
       </w:r>
       <w:r>
+        <w:rPr/>
         <w:t>1</w:t>
       </w:r>
       <w:r>
+        <w:rPr/>
         <w:t>.1.4</w:t>
       </w:r>
       <w:r>
+        <w:rPr/>
+        <w:t xml:space="preserve"> </w:t>
+      </w:r>
+      <w:r>
         <w:tab/>
       </w:r>
       <w:r>
+        <w:rPr/>
         <w:t>Δ</w:t>
       </w:r>
       <w:r>
+        <w:rPr/>
         <w:t>εδομέν</w:t>
       </w:r>
       <w:r>
+        <w:rPr/>
         <w:t>α</w:t>
       </w:r>
       <w:r>
+        <w:rPr/>
         <w:t xml:space="preserve"> εισόδου</w:t>
       </w:r>
       <w:r>
+        <w:rPr/>
         <w:t xml:space="preserve"> </w:t>
       </w:r>
     </w:p>
@@ -2506,126 +2619,873 @@
       <w:pPr>
         <w:pStyle w:val="Description"/>
         <w:jc w:val="both"/>
-      </w:pPr>
-      <w:r>
-        <w:rPr>
-          <w:rFonts w:ascii="Calibri" w:hAnsi="Calibri" w:eastAsia="Calibri" w:cs="Times New Roman"/>
-          <w:i w:val="0"/>
-          <w:color w:val="808080"/>
-          <w:sz w:val="22"/>
-          <w:szCs w:val="22"/>
-        </w:rPr>
-        <w:t>Οι ιδιοκτήτες ηλεκτρικών οχημάτων καλούνται να εισάγουν το μοντέλο και τη μάρκα του αυτοκινήτου τους καθώς και την τοποθεσία τους έτσι ώστε η εφαρμογή να εντοπίζει το κοντινότερο σταθμό. Ο έλεγχος της τοποθεσίας όσον αφορά την ορθότητα αυτής γίνεται μέσω των υπηρεσιών που προσφέρει η υπηρεσία του</w:t>
-      </w:r>
-      <w:r>
-        <w:rPr>
-          <w:rFonts w:ascii="Calibri" w:hAnsi="Calibri" w:eastAsia="Calibri" w:cs="Times New Roman"/>
-          <w:i w:val="0"/>
-          <w:color w:val="808080"/>
-          <w:sz w:val="22"/>
-          <w:szCs w:val="22"/>
-        </w:rPr>
+        <w:rPr>
+          <w:rFonts w:ascii="Calibri" w:hAnsi="Calibri" w:eastAsia="Calibri" w:cs="Times New Roman"/>
+          <w:i w:val="0"/>
+          <w:iCs w:val="0"/>
+          <w:color w:val="808080" w:themeColor="background1" w:themeTint="FF" w:themeShade="80"/>
+          <w:sz w:val="22"/>
+          <w:szCs w:val="22"/>
+        </w:rPr>
+      </w:pPr>
+      <w:r>
+        <w:rPr>
+          <w:rFonts w:ascii="Calibri" w:hAnsi="Calibri" w:eastAsia="Calibri" w:cs="Times New Roman"/>
+          <w:i w:val="0"/>
+          <w:iCs w:val="0"/>
+          <w:color w:val="808080" w:themeColor="background1" w:themeTint="FF" w:themeShade="80"/>
+          <w:sz w:val="22"/>
+          <w:szCs w:val="22"/>
+        </w:rPr>
+        <w:t xml:space="preserve">Οι ιδιοκτήτες ηλεκτρικών οχημάτων, </w:t>
+      </w:r>
+      <w:r>
+        <w:rPr>
+          <w:rFonts w:ascii="Calibri" w:hAnsi="Calibri" w:eastAsia="Calibri" w:cs="Times New Roman"/>
+          <w:i w:val="0"/>
+          <w:iCs w:val="0"/>
+          <w:color w:val="808080" w:themeColor="background1" w:themeTint="FF" w:themeShade="80"/>
+          <w:sz w:val="22"/>
+          <w:szCs w:val="22"/>
+        </w:rPr>
+        <w:t>αναζητούν</w:t>
+      </w:r>
+      <w:r>
+        <w:rPr>
+          <w:rFonts w:ascii="Calibri" w:hAnsi="Calibri" w:eastAsia="Calibri" w:cs="Times New Roman"/>
+          <w:i w:val="0"/>
+          <w:iCs w:val="0"/>
+          <w:color w:val="808080" w:themeColor="background1" w:themeTint="FF" w:themeShade="80"/>
+          <w:sz w:val="22"/>
+          <w:szCs w:val="22"/>
+        </w:rPr>
+        <w:t xml:space="preserve"> σταθμούς φόρτισης με επιλεγμένα φίλτρα που παρέχει η διαδικτυακή </w:t>
+      </w:r>
+      <w:proofErr w:type="spellStart"/>
+      <w:r>
+        <w:rPr>
+          <w:rFonts w:ascii="Calibri" w:hAnsi="Calibri" w:eastAsia="Calibri" w:cs="Times New Roman"/>
+          <w:i w:val="0"/>
+          <w:iCs w:val="0"/>
+          <w:color w:val="808080" w:themeColor="background1" w:themeTint="FF" w:themeShade="80"/>
+          <w:sz w:val="22"/>
+          <w:szCs w:val="22"/>
+        </w:rPr>
+        <w:t>διεπαφή</w:t>
+      </w:r>
+      <w:proofErr w:type="spellEnd"/>
+      <w:r>
+        <w:rPr>
+          <w:rFonts w:ascii="Calibri" w:hAnsi="Calibri" w:eastAsia="Calibri" w:cs="Times New Roman"/>
+          <w:i w:val="0"/>
+          <w:iCs w:val="0"/>
+          <w:color w:val="808080" w:themeColor="background1" w:themeTint="FF" w:themeShade="80"/>
+          <w:sz w:val="22"/>
+          <w:szCs w:val="22"/>
+        </w:rPr>
+        <w:t>, όπως εύρος τιμής, προσφορές και τοποθεσία. Αφού επιλέξουν έναν σταθμό, καλούνται να επιλέξουν το όχημα το οποίο θέλουν να φορτίσουν</w:t>
+      </w:r>
+      <w:r>
+        <w:rPr>
+          <w:rFonts w:ascii="Calibri" w:hAnsi="Calibri" w:eastAsia="Calibri" w:cs="Times New Roman"/>
+          <w:i w:val="0"/>
+          <w:iCs w:val="0"/>
+          <w:color w:val="808080" w:themeColor="background1" w:themeTint="FF" w:themeShade="80"/>
+          <w:sz w:val="22"/>
+          <w:szCs w:val="22"/>
+        </w:rPr>
+        <w:t xml:space="preserve"> με επιπλ</w:t>
+      </w:r>
+      <w:r>
+        <w:rPr>
+          <w:rFonts w:ascii="Calibri" w:hAnsi="Calibri" w:eastAsia="Calibri" w:cs="Times New Roman"/>
+          <w:i w:val="0"/>
+          <w:iCs w:val="0"/>
+          <w:color w:val="808080" w:themeColor="background1" w:themeTint="FF" w:themeShade="80"/>
+          <w:sz w:val="22"/>
+          <w:szCs w:val="22"/>
+        </w:rPr>
+        <w:t>έο</w:t>
+      </w:r>
+      <w:r>
+        <w:rPr>
+          <w:rFonts w:ascii="Calibri" w:hAnsi="Calibri" w:eastAsia="Calibri" w:cs="Times New Roman"/>
+          <w:i w:val="0"/>
+          <w:iCs w:val="0"/>
+          <w:color w:val="808080" w:themeColor="background1" w:themeTint="FF" w:themeShade="80"/>
+          <w:sz w:val="22"/>
+          <w:szCs w:val="22"/>
+        </w:rPr>
+        <w:t>ν</w:t>
+      </w:r>
+      <w:r>
+        <w:rPr>
+          <w:rFonts w:ascii="Calibri" w:hAnsi="Calibri" w:eastAsia="Calibri" w:cs="Times New Roman"/>
+          <w:i w:val="0"/>
+          <w:iCs w:val="0"/>
+          <w:color w:val="808080" w:themeColor="background1" w:themeTint="FF" w:themeShade="80"/>
+          <w:sz w:val="22"/>
+          <w:szCs w:val="22"/>
+        </w:rPr>
+        <w:t xml:space="preserve"> προαιρετικές επιλογές όπως </w:t>
+      </w:r>
+      <w:r>
+        <w:rPr>
+          <w:rFonts w:ascii="Calibri" w:hAnsi="Calibri" w:eastAsia="Calibri" w:cs="Times New Roman"/>
+          <w:i w:val="0"/>
+          <w:iCs w:val="0"/>
+          <w:color w:val="808080" w:themeColor="background1" w:themeTint="FF" w:themeShade="80"/>
+          <w:sz w:val="22"/>
+          <w:szCs w:val="22"/>
+        </w:rPr>
+        <w:t>διάρκεια</w:t>
+      </w:r>
+      <w:r>
+        <w:rPr>
+          <w:rFonts w:ascii="Calibri" w:hAnsi="Calibri" w:eastAsia="Calibri" w:cs="Times New Roman"/>
+          <w:i w:val="0"/>
+          <w:iCs w:val="0"/>
+          <w:color w:val="808080" w:themeColor="background1" w:themeTint="FF" w:themeShade="80"/>
+          <w:sz w:val="22"/>
+          <w:szCs w:val="22"/>
+        </w:rPr>
+        <w:t xml:space="preserve"> ή επιθυμητό ποσοστό φόρτισης. Τα δεδομένα που εισάγουν οι χρήστες ελέγχονται ως προς την ορθότητα τους και την αντιστοίχ</w:t>
+      </w:r>
+      <w:r>
+        <w:rPr>
+          <w:rFonts w:ascii="Calibri" w:hAnsi="Calibri" w:eastAsia="Calibri" w:cs="Times New Roman"/>
+          <w:i w:val="0"/>
+          <w:iCs w:val="0"/>
+          <w:color w:val="808080" w:themeColor="background1" w:themeTint="FF" w:themeShade="80"/>
+          <w:sz w:val="22"/>
+          <w:szCs w:val="22"/>
+        </w:rPr>
+        <w:t>ι</w:t>
+      </w:r>
+      <w:r>
+        <w:rPr>
+          <w:rFonts w:ascii="Calibri" w:hAnsi="Calibri" w:eastAsia="Calibri" w:cs="Times New Roman"/>
+          <w:i w:val="0"/>
+          <w:iCs w:val="0"/>
+          <w:color w:val="808080" w:themeColor="background1" w:themeTint="FF" w:themeShade="80"/>
+          <w:sz w:val="22"/>
+          <w:szCs w:val="22"/>
+        </w:rPr>
+        <w:t>ση σε πραγματικά δεδομένα στην βάση. Ταυτόχρονα, επεξεργάζονται κατάλληλα ώστε να εγγυηθούν την ασφάλεια του σ</w:t>
+      </w:r>
+      <w:r>
+        <w:rPr>
+          <w:rFonts w:ascii="Calibri" w:hAnsi="Calibri" w:eastAsia="Calibri" w:cs="Times New Roman"/>
+          <w:i w:val="0"/>
+          <w:iCs w:val="0"/>
+          <w:color w:val="808080" w:themeColor="background1" w:themeTint="FF" w:themeShade="80"/>
+          <w:sz w:val="22"/>
+          <w:szCs w:val="22"/>
+        </w:rPr>
+        <w:t>υ</w:t>
+      </w:r>
+      <w:r>
+        <w:rPr>
+          <w:rFonts w:ascii="Calibri" w:hAnsi="Calibri" w:eastAsia="Calibri" w:cs="Times New Roman"/>
+          <w:i w:val="0"/>
+          <w:iCs w:val="0"/>
+          <w:color w:val="808080" w:themeColor="background1" w:themeTint="FF" w:themeShade="80"/>
+          <w:sz w:val="22"/>
+          <w:szCs w:val="22"/>
+        </w:rPr>
+        <w:t>στ</w:t>
+      </w:r>
+      <w:r>
+        <w:rPr>
+          <w:rFonts w:ascii="Calibri" w:hAnsi="Calibri" w:eastAsia="Calibri" w:cs="Times New Roman"/>
+          <w:i w:val="0"/>
+          <w:iCs w:val="0"/>
+          <w:color w:val="808080" w:themeColor="background1" w:themeTint="FF" w:themeShade="80"/>
+          <w:sz w:val="22"/>
+          <w:szCs w:val="22"/>
+        </w:rPr>
+        <w:t>ή</w:t>
+      </w:r>
+      <w:r>
+        <w:rPr>
+          <w:rFonts w:ascii="Calibri" w:hAnsi="Calibri" w:eastAsia="Calibri" w:cs="Times New Roman"/>
+          <w:i w:val="0"/>
+          <w:iCs w:val="0"/>
+          <w:color w:val="808080" w:themeColor="background1" w:themeTint="FF" w:themeShade="80"/>
+          <w:sz w:val="22"/>
+          <w:szCs w:val="22"/>
+        </w:rPr>
+        <w:t>ματος από πιθ</w:t>
+      </w:r>
+      <w:r>
+        <w:rPr>
+          <w:rFonts w:ascii="Calibri" w:hAnsi="Calibri" w:eastAsia="Calibri" w:cs="Times New Roman"/>
+          <w:i w:val="0"/>
+          <w:iCs w:val="0"/>
+          <w:color w:val="808080" w:themeColor="background1" w:themeTint="FF" w:themeShade="80"/>
+          <w:sz w:val="22"/>
+          <w:szCs w:val="22"/>
+        </w:rPr>
+        <w:t xml:space="preserve">ανόν επιθέσεις (CSRS, XSS, SQL </w:t>
+      </w:r>
+      <w:proofErr w:type="spellStart"/>
+      <w:r>
+        <w:rPr>
+          <w:rFonts w:ascii="Calibri" w:hAnsi="Calibri" w:eastAsia="Calibri" w:cs="Times New Roman"/>
+          <w:i w:val="0"/>
+          <w:iCs w:val="0"/>
+          <w:color w:val="808080" w:themeColor="background1" w:themeTint="FF" w:themeShade="80"/>
+          <w:sz w:val="22"/>
+          <w:szCs w:val="22"/>
+        </w:rPr>
+        <w:t>Injection</w:t>
+      </w:r>
+      <w:proofErr w:type="spellEnd"/>
+      <w:r>
+        <w:rPr>
+          <w:rFonts w:ascii="Calibri" w:hAnsi="Calibri" w:eastAsia="Calibri" w:cs="Times New Roman"/>
+          <w:i w:val="0"/>
+          <w:iCs w:val="0"/>
+          <w:color w:val="808080" w:themeColor="background1" w:themeTint="FF" w:themeShade="80"/>
+          <w:sz w:val="22"/>
+          <w:szCs w:val="22"/>
+        </w:rPr>
+        <w:t xml:space="preserve"> κ.α.). </w:t>
+      </w:r>
+      <w:r>
+        <w:rPr/>
         <w:t xml:space="preserve"> </w:t>
       </w:r>
-      <w:proofErr w:type="spellStart"/>
-      <w:r>
-        <w:rPr>
-          <w:rFonts w:ascii="Calibri" w:hAnsi="Calibri" w:eastAsia="Calibri" w:cs="Times New Roman"/>
-          <w:i w:val="0"/>
-          <w:color w:val="808080"/>
-          <w:sz w:val="22"/>
-          <w:szCs w:val="22"/>
-          <w:lang w:val="en-US"/>
-        </w:rPr>
-        <w:t>Openstreetmap</w:t>
-      </w:r>
-      <w:proofErr w:type="spellEnd"/>
-      <w:r>
-        <w:rPr>
-          <w:rFonts w:ascii="Calibri" w:hAnsi="Calibri" w:eastAsia="Calibri" w:cs="Times New Roman"/>
-          <w:i w:val="0"/>
-          <w:color w:val="808080"/>
-          <w:sz w:val="22"/>
-          <w:szCs w:val="22"/>
-        </w:rPr>
-        <w:t xml:space="preserve">. </w:t>
-      </w:r>
-      <w:r>
-        <w:rPr>
-          <w:rFonts w:ascii="Calibri" w:hAnsi="Calibri" w:eastAsia="Calibri" w:cs="Times New Roman"/>
-          <w:i w:val="0"/>
-          <w:color w:val="808080"/>
-          <w:sz w:val="22"/>
-          <w:szCs w:val="22"/>
-        </w:rPr>
-        <w:t>Οι χώροι στάθμευσης επίσης εισάγουν τη τοποθεσία και τις τιμές που παρέχουν. Ο έλεγχος όλων των δεδομένων εισόδου βέβαια περιορίζεται στη βασική του μορφή (</w:t>
-      </w:r>
-      <w:proofErr w:type="spellStart"/>
-      <w:r>
-        <w:rPr>
-          <w:rFonts w:ascii="Calibri" w:hAnsi="Calibri" w:eastAsia="Calibri" w:cs="Times New Roman"/>
-          <w:i w:val="0"/>
-          <w:color w:val="808080"/>
-          <w:sz w:val="22"/>
-          <w:szCs w:val="22"/>
-        </w:rPr>
-        <w:t>π.χ</w:t>
-      </w:r>
-      <w:proofErr w:type="spellEnd"/>
-      <w:r>
-        <w:rPr>
-          <w:rFonts w:ascii="Calibri" w:hAnsi="Calibri" w:eastAsia="Calibri" w:cs="Times New Roman"/>
-          <w:i w:val="0"/>
-          <w:color w:val="808080"/>
-          <w:sz w:val="22"/>
-          <w:szCs w:val="22"/>
-        </w:rPr>
-        <w:t xml:space="preserve"> οι τιμές να έχουν μέχρι 2 δεκαδικά ψηφία) και δεν δύναται να επιτευχθεί και σημασιολογικός έλεγχος σε αυτά</w:t>
-      </w:r>
-      <w:r>
-        <w:t xml:space="preserve">. </w:t>
-      </w:r>
     </w:p>
     <w:p>
       <w:pPr>
         <w:pStyle w:val="4"/>
       </w:pPr>
       <w:r>
+        <w:rPr/>
+        <w:t>3.1.1.5 Παράμετροι</w:t>
+      </w:r>
+    </w:p>
+    <w:p>
+      <w:pPr>
+        <w:pStyle w:val="a"/>
+        <w:rPr>
+          <w:rFonts w:ascii="Calibri" w:hAnsi="Calibri" w:eastAsia="Calibri" w:cs="Times New Roman"/>
+          <w:i w:val="0"/>
+          <w:iCs w:val="0"/>
+          <w:color w:val="808080" w:themeColor="background1" w:themeTint="FF" w:themeShade="80"/>
+          <w:sz w:val="22"/>
+          <w:szCs w:val="22"/>
+        </w:rPr>
+      </w:pPr>
+      <w:r>
+        <w:rPr>
+          <w:rFonts w:ascii="Calibri" w:hAnsi="Calibri" w:eastAsia="Calibri" w:cs="Times New Roman"/>
+          <w:i w:val="0"/>
+          <w:iCs w:val="0"/>
+          <w:color w:val="808080" w:themeColor="background1" w:themeTint="FF" w:themeShade="80"/>
+          <w:sz w:val="22"/>
+          <w:szCs w:val="22"/>
+        </w:rPr>
+        <w:t xml:space="preserve">Οι παράμετροι που ορίσαμε παραπάνω πρέπει να αντιστοιχούν σε πραγματικά δεδομένα στην βάση καθώς και να έχουν </w:t>
+      </w:r>
+      <w:r>
+        <w:rPr>
+          <w:rFonts w:ascii="Calibri" w:hAnsi="Calibri" w:eastAsia="Calibri" w:cs="Times New Roman"/>
+          <w:i w:val="0"/>
+          <w:iCs w:val="0"/>
+          <w:color w:val="808080" w:themeColor="background1" w:themeTint="FF" w:themeShade="80"/>
+          <w:sz w:val="22"/>
+          <w:szCs w:val="22"/>
+        </w:rPr>
+        <w:t>έγκυρη</w:t>
+      </w:r>
+      <w:r>
+        <w:rPr>
+          <w:rFonts w:ascii="Calibri" w:hAnsi="Calibri" w:eastAsia="Calibri" w:cs="Times New Roman"/>
+          <w:i w:val="0"/>
+          <w:iCs w:val="0"/>
+          <w:color w:val="808080" w:themeColor="background1" w:themeTint="FF" w:themeShade="80"/>
+          <w:sz w:val="22"/>
+          <w:szCs w:val="22"/>
+        </w:rPr>
+        <w:t xml:space="preserve"> σύνταξη. Συγκεκριμένα, οι σταθμοί </w:t>
+      </w:r>
+      <w:r>
+        <w:rPr>
+          <w:rFonts w:ascii="Calibri" w:hAnsi="Calibri" w:eastAsia="Calibri" w:cs="Times New Roman"/>
+          <w:i w:val="0"/>
+          <w:iCs w:val="0"/>
+          <w:color w:val="808080" w:themeColor="background1" w:themeTint="FF" w:themeShade="80"/>
+          <w:sz w:val="22"/>
+          <w:szCs w:val="22"/>
+        </w:rPr>
+        <w:t xml:space="preserve">(μαζί με τις προσφορές τους) </w:t>
+      </w:r>
+      <w:r>
+        <w:rPr>
+          <w:rFonts w:ascii="Calibri" w:hAnsi="Calibri" w:eastAsia="Calibri" w:cs="Times New Roman"/>
+          <w:i w:val="0"/>
+          <w:iCs w:val="0"/>
+          <w:color w:val="808080" w:themeColor="background1" w:themeTint="FF" w:themeShade="80"/>
+          <w:sz w:val="22"/>
+          <w:szCs w:val="22"/>
+        </w:rPr>
+        <w:t>και τα οχήματα που θα επιλεγούν πρέπει να αντιστοιχίζονται σε οντότητες στην βάση δεδο</w:t>
+      </w:r>
+      <w:r>
+        <w:rPr>
+          <w:rFonts w:ascii="Calibri" w:hAnsi="Calibri" w:eastAsia="Calibri" w:cs="Times New Roman"/>
+          <w:i w:val="0"/>
+          <w:iCs w:val="0"/>
+          <w:color w:val="808080" w:themeColor="background1" w:themeTint="FF" w:themeShade="80"/>
+          <w:sz w:val="22"/>
+          <w:szCs w:val="22"/>
+        </w:rPr>
+        <w:t>μένων.</w:t>
+      </w:r>
+    </w:p>
+    <w:p>
+      <w:pPr>
+        <w:pStyle w:val="4"/>
+      </w:pPr>
+      <w:r>
+        <w:rPr/>
         <w:lastRenderedPageBreak/>
         <w:t>3.</w:t>
       </w:r>
       <w:r>
+        <w:rPr/>
         <w:t>1</w:t>
       </w:r>
       <w:r>
+        <w:rPr/>
         <w:t>.</w:t>
       </w:r>
       <w:r>
+        <w:rPr/>
         <w:t>1.</w:t>
       </w:r>
       <w:r>
-        <w:t>5</w:t>
+        <w:rPr/>
+        <w:t>6</w:t>
+      </w:r>
+      <w:r>
+        <w:rPr/>
+        <w:t xml:space="preserve"> </w:t>
       </w:r>
       <w:r>
         <w:tab/>
       </w:r>
       <w:r>
+        <w:rPr/>
         <w:t>Αλληλουχία ενεργειών</w:t>
       </w:r>
       <w:r>
+        <w:rPr/>
         <w:t xml:space="preserve"> - επιθυμητή συμπεριφορά</w:t>
       </w:r>
     </w:p>
     <w:p>
       <w:pPr>
-        <w:pStyle w:val="Description"/>
+        <w:pStyle w:val="a"/>
+        <w:rPr>
+          <w:rFonts w:ascii="Calibri" w:hAnsi="Calibri" w:eastAsia="Calibri" w:cs="Times New Roman"/>
+          <w:color w:val="808080" w:themeColor="background1" w:themeTint="FF" w:themeShade="80"/>
+          <w:sz w:val="22"/>
+          <w:szCs w:val="22"/>
+        </w:rPr>
+      </w:pPr>
+      <w:r>
+        <w:rPr>
+          <w:rFonts w:ascii="Calibri" w:hAnsi="Calibri" w:eastAsia="Calibri" w:cs="Times New Roman"/>
+          <w:color w:val="808080" w:themeColor="background1" w:themeTint="FF" w:themeShade="80"/>
+          <w:sz w:val="22"/>
+          <w:szCs w:val="22"/>
+        </w:rPr>
+        <w:t>Η διαδικασία φόρτισης περιλαμβάνει τα βήματα:</w:t>
+      </w:r>
+    </w:p>
+    <w:p>
+      <w:pPr>
+        <w:pStyle w:val="ListParagraph"/>
+        <w:numPr>
+          <w:ilvl w:val="0"/>
+          <w:numId w:val="18"/>
+        </w:numPr>
+        <w:rPr>
+          <w:color w:val="808080" w:themeColor="background1" w:themeTint="FF" w:themeShade="80"/>
+          <w:sz w:val="22"/>
+          <w:szCs w:val="22"/>
+        </w:rPr>
+      </w:pPr>
+      <w:proofErr w:type="spellStart"/>
+      <w:r>
+        <w:rPr>
+          <w:rFonts w:ascii="Calibri" w:hAnsi="Calibri" w:eastAsia="Calibri" w:cs="Times New Roman"/>
+          <w:color w:val="808080" w:themeColor="background1" w:themeTint="FF" w:themeShade="80"/>
+          <w:sz w:val="22"/>
+          <w:szCs w:val="22"/>
+        </w:rPr>
+        <w:t>Login</w:t>
+      </w:r>
+      <w:proofErr w:type="spellEnd"/>
+      <w:r>
+        <w:rPr>
+          <w:rFonts w:ascii="Calibri" w:hAnsi="Calibri" w:eastAsia="Calibri" w:cs="Times New Roman"/>
+          <w:color w:val="808080" w:themeColor="background1" w:themeTint="FF" w:themeShade="80"/>
+          <w:sz w:val="22"/>
+          <w:szCs w:val="22"/>
+        </w:rPr>
+        <w:t>/</w:t>
+      </w:r>
+      <w:r>
+        <w:rPr>
+          <w:rFonts w:ascii="Calibri" w:hAnsi="Calibri" w:eastAsia="Calibri" w:cs="Times New Roman"/>
+          <w:color w:val="808080" w:themeColor="background1" w:themeTint="FF" w:themeShade="80"/>
+          <w:sz w:val="22"/>
+          <w:szCs w:val="22"/>
+        </w:rPr>
+        <w:t>Register.</w:t>
+      </w:r>
+    </w:p>
+    <w:p>
+      <w:pPr>
+        <w:pStyle w:val="ListParagraph"/>
+        <w:numPr>
+          <w:ilvl w:val="0"/>
+          <w:numId w:val="18"/>
+        </w:numPr>
+        <w:rPr>
+          <w:rFonts w:ascii="Calibri" w:hAnsi="Calibri" w:eastAsia="Calibri" w:cs="Calibri" w:asciiTheme="minorAscii" w:hAnsiTheme="minorAscii" w:eastAsiaTheme="minorAscii" w:cstheme="minorAscii"/>
+          <w:color w:val="808080" w:themeColor="background1" w:themeTint="FF" w:themeShade="80"/>
+          <w:sz w:val="22"/>
+          <w:szCs w:val="22"/>
+        </w:rPr>
+      </w:pPr>
+      <w:r>
+        <w:rPr>
+          <w:rFonts w:ascii="Calibri" w:hAnsi="Calibri" w:eastAsia="Calibri" w:cs="Times New Roman"/>
+          <w:color w:val="808080" w:themeColor="background1" w:themeTint="FF" w:themeShade="80"/>
+          <w:sz w:val="22"/>
+          <w:szCs w:val="22"/>
+        </w:rPr>
+        <w:t>Υπολογισμός αναμενόμενου κόστους φόρτισης για κάθε σταθμό.</w:t>
+      </w:r>
+    </w:p>
+    <w:p>
+      <w:pPr>
+        <w:pStyle w:val="ListParagraph"/>
+        <w:numPr>
+          <w:ilvl w:val="0"/>
+          <w:numId w:val="18"/>
+        </w:numPr>
+        <w:rPr>
+          <w:color w:val="808080" w:themeColor="background1" w:themeTint="FF" w:themeShade="80"/>
+          <w:sz w:val="22"/>
+          <w:szCs w:val="22"/>
+        </w:rPr>
+      </w:pPr>
+      <w:r>
+        <w:rPr>
+          <w:rFonts w:ascii="Calibri" w:hAnsi="Calibri" w:eastAsia="Calibri" w:cs="Times New Roman"/>
+          <w:color w:val="808080" w:themeColor="background1" w:themeTint="FF" w:themeShade="80"/>
+          <w:sz w:val="22"/>
+          <w:szCs w:val="22"/>
+        </w:rPr>
+        <w:t>Αναγνώριση των στοιχείων του οχήματος.</w:t>
+      </w:r>
+    </w:p>
+    <w:p>
+      <w:pPr>
+        <w:pStyle w:val="ListParagraph"/>
+        <w:numPr>
+          <w:ilvl w:val="0"/>
+          <w:numId w:val="18"/>
+        </w:numPr>
+        <w:rPr>
+          <w:color w:val="808080" w:themeColor="background1" w:themeTint="FF" w:themeShade="80"/>
+          <w:sz w:val="22"/>
+          <w:szCs w:val="22"/>
+        </w:rPr>
+      </w:pPr>
+      <w:r>
+        <w:rPr>
+          <w:rFonts w:ascii="Calibri" w:hAnsi="Calibri" w:eastAsia="Calibri" w:cs="Times New Roman"/>
+          <w:color w:val="808080" w:themeColor="background1" w:themeTint="FF" w:themeShade="80"/>
+          <w:sz w:val="22"/>
+          <w:szCs w:val="22"/>
+        </w:rPr>
+        <w:t>Έναρξη φόρτισης με επιλογή προγράμματος χρέωσης από τα διατιθέμενα.</w:t>
+      </w:r>
+    </w:p>
+    <w:p>
+      <w:pPr>
+        <w:pStyle w:val="ListParagraph"/>
+        <w:numPr>
+          <w:ilvl w:val="0"/>
+          <w:numId w:val="18"/>
+        </w:numPr>
+        <w:rPr>
+          <w:color w:val="808080" w:themeColor="background1" w:themeTint="FF" w:themeShade="80"/>
+          <w:sz w:val="22"/>
+          <w:szCs w:val="22"/>
+        </w:rPr>
+      </w:pPr>
+      <w:r>
+        <w:rPr>
+          <w:rFonts w:ascii="Calibri" w:hAnsi="Calibri" w:eastAsia="Calibri" w:cs="Times New Roman"/>
+          <w:color w:val="808080" w:themeColor="background1" w:themeTint="FF" w:themeShade="80"/>
+          <w:sz w:val="22"/>
+          <w:szCs w:val="22"/>
+        </w:rPr>
+        <w:t>Καταγραφή γεγονότων και δεδομένων φόρτισης.</w:t>
+      </w:r>
+    </w:p>
+    <w:p>
+      <w:pPr>
+        <w:pStyle w:val="ListParagraph"/>
+        <w:numPr>
+          <w:ilvl w:val="0"/>
+          <w:numId w:val="18"/>
+        </w:numPr>
+        <w:rPr>
+          <w:color w:val="808080" w:themeColor="background1" w:themeTint="FF" w:themeShade="80"/>
+          <w:sz w:val="22"/>
+          <w:szCs w:val="22"/>
+        </w:rPr>
+      </w:pPr>
+      <w:r>
+        <w:rPr>
+          <w:rFonts w:ascii="Calibri" w:hAnsi="Calibri" w:eastAsia="Calibri" w:cs="Times New Roman"/>
+          <w:color w:val="808080" w:themeColor="background1" w:themeTint="FF" w:themeShade="80"/>
+          <w:sz w:val="22"/>
+          <w:szCs w:val="22"/>
+        </w:rPr>
+        <w:t>Υπολογισμός κόστους φόρτισης που ολοκληρώνεται.</w:t>
+      </w:r>
+    </w:p>
+    <w:p>
+      <w:pPr>
+        <w:pStyle w:val="ListParagraph"/>
+        <w:numPr>
+          <w:ilvl w:val="0"/>
+          <w:numId w:val="18"/>
+        </w:numPr>
+        <w:rPr>
+          <w:color w:val="808080" w:themeColor="background1" w:themeTint="FF" w:themeShade="80"/>
+          <w:sz w:val="22"/>
+          <w:szCs w:val="22"/>
+        </w:rPr>
+      </w:pPr>
+      <w:r>
+        <w:rPr>
+          <w:rFonts w:ascii="Calibri" w:hAnsi="Calibri" w:eastAsia="Calibri" w:cs="Times New Roman"/>
+          <w:color w:val="808080" w:themeColor="background1" w:themeTint="FF" w:themeShade="80"/>
+          <w:sz w:val="22"/>
+          <w:szCs w:val="22"/>
+        </w:rPr>
+        <w:t>Πληρωμή με μετρητά ή κάρτα.</w:t>
+      </w:r>
+    </w:p>
+    <w:p>
+      <w:pPr>
+        <w:pStyle w:val="ListParagraph"/>
+        <w:numPr>
+          <w:ilvl w:val="0"/>
+          <w:numId w:val="18"/>
+        </w:numPr>
+        <w:rPr>
+          <w:color w:val="808080" w:themeColor="background1" w:themeTint="FF" w:themeShade="80"/>
+          <w:sz w:val="22"/>
+          <w:szCs w:val="22"/>
+        </w:rPr>
+      </w:pPr>
+      <w:r>
+        <w:rPr>
+          <w:rFonts w:ascii="Calibri" w:hAnsi="Calibri" w:eastAsia="Calibri" w:cs="Times New Roman"/>
+          <w:color w:val="808080" w:themeColor="background1" w:themeTint="FF" w:themeShade="80"/>
+          <w:sz w:val="22"/>
+          <w:szCs w:val="22"/>
+        </w:rPr>
+        <w:t>Συλλογή δεδομένων οχήματος σε κάθε φόρτιση.</w:t>
+      </w:r>
+    </w:p>
+    <w:p>
+      <w:pPr>
+        <w:rPr>
+          <w:rFonts w:ascii="Calibri" w:hAnsi="Calibri" w:eastAsia="Calibri" w:cs="Times New Roman"/>
+          <w:color w:val="808080" w:themeColor="background1" w:themeTint="FF" w:themeShade="80"/>
+          <w:sz w:val="22"/>
+          <w:szCs w:val="22"/>
+        </w:rPr>
+      </w:pPr>
+    </w:p>
+    <w:p>
+      <w:pPr>
+        <w:pStyle w:val="a"/>
+        <w:rPr>
+          <w:rFonts w:ascii="Calibri" w:hAnsi="Calibri" w:eastAsia="Calibri" w:cs="Times New Roman"/>
+          <w:color w:val="808080" w:themeColor="background1" w:themeTint="FF" w:themeShade="80"/>
+          <w:sz w:val="22"/>
+          <w:szCs w:val="22"/>
+        </w:rPr>
+      </w:pPr>
+      <w:r>
+        <w:rPr>
+          <w:rFonts w:ascii="Calibri" w:hAnsi="Calibri" w:eastAsia="Calibri" w:cs="Times New Roman"/>
+          <w:color w:val="808080" w:themeColor="background1" w:themeTint="FF" w:themeShade="80"/>
+          <w:sz w:val="22"/>
+          <w:szCs w:val="22"/>
+        </w:rPr>
+        <w:t xml:space="preserve">Παρακάτω, </w:t>
+      </w:r>
+      <w:r>
+        <w:rPr>
+          <w:rFonts w:ascii="Calibri" w:hAnsi="Calibri" w:eastAsia="Calibri" w:cs="Times New Roman"/>
+          <w:color w:val="808080" w:themeColor="background1" w:themeTint="FF" w:themeShade="80"/>
+          <w:sz w:val="22"/>
+          <w:szCs w:val="22"/>
+        </w:rPr>
+        <w:t>παραθέτουμε</w:t>
+      </w:r>
+      <w:r>
+        <w:rPr>
+          <w:rFonts w:ascii="Calibri" w:hAnsi="Calibri" w:eastAsia="Calibri" w:cs="Times New Roman"/>
+          <w:color w:val="808080" w:themeColor="background1" w:themeTint="FF" w:themeShade="80"/>
+          <w:sz w:val="22"/>
+          <w:szCs w:val="22"/>
+        </w:rPr>
+        <w:t xml:space="preserve"> ένα UML </w:t>
+      </w:r>
+      <w:proofErr w:type="spellStart"/>
+      <w:r>
+        <w:rPr>
+          <w:rFonts w:ascii="Calibri" w:hAnsi="Calibri" w:eastAsia="Calibri" w:cs="Times New Roman"/>
+          <w:color w:val="808080" w:themeColor="background1" w:themeTint="FF" w:themeShade="80"/>
+          <w:sz w:val="22"/>
+          <w:szCs w:val="22"/>
+        </w:rPr>
+        <w:t>Sequence</w:t>
+      </w:r>
+      <w:proofErr w:type="spellEnd"/>
+      <w:r>
+        <w:rPr>
+          <w:rFonts w:ascii="Calibri" w:hAnsi="Calibri" w:eastAsia="Calibri" w:cs="Times New Roman"/>
+          <w:color w:val="808080" w:themeColor="background1" w:themeTint="FF" w:themeShade="80"/>
+          <w:sz w:val="22"/>
+          <w:szCs w:val="22"/>
+        </w:rPr>
+        <w:t xml:space="preserve"> </w:t>
+      </w:r>
+      <w:proofErr w:type="spellStart"/>
+      <w:r>
+        <w:rPr>
+          <w:rFonts w:ascii="Calibri" w:hAnsi="Calibri" w:eastAsia="Calibri" w:cs="Times New Roman"/>
+          <w:color w:val="808080" w:themeColor="background1" w:themeTint="FF" w:themeShade="80"/>
+          <w:sz w:val="22"/>
+          <w:szCs w:val="22"/>
+        </w:rPr>
+        <w:t>Diagram</w:t>
+      </w:r>
+      <w:proofErr w:type="spellEnd"/>
+      <w:r>
+        <w:rPr>
+          <w:rFonts w:ascii="Calibri" w:hAnsi="Calibri" w:eastAsia="Calibri" w:cs="Times New Roman"/>
+          <w:color w:val="808080" w:themeColor="background1" w:themeTint="FF" w:themeShade="80"/>
+          <w:sz w:val="22"/>
+          <w:szCs w:val="22"/>
+        </w:rPr>
+        <w:t xml:space="preserve"> το οποίο περιγράφει την διαδικασία φόρτισης. Είναι μια επέκταση του γενικού διαγράμματος που παρουσιάστηκε στην Ενότητα </w:t>
+      </w:r>
+      <w:r>
+        <w:rPr>
+          <w:rFonts w:ascii="Calibri" w:hAnsi="Calibri" w:eastAsia="Calibri" w:cs="Times New Roman"/>
+          <w:i w:val="1"/>
+          <w:iCs w:val="1"/>
+          <w:color w:val="808080" w:themeColor="background1" w:themeTint="FF" w:themeShade="80"/>
+          <w:sz w:val="22"/>
+          <w:szCs w:val="22"/>
+        </w:rPr>
+        <w:t>1.3.2</w:t>
+      </w:r>
+      <w:r>
+        <w:rPr>
+          <w:rFonts w:ascii="Calibri" w:hAnsi="Calibri" w:eastAsia="Calibri" w:cs="Times New Roman"/>
+          <w:i w:val="0"/>
+          <w:iCs w:val="0"/>
+          <w:color w:val="808080" w:themeColor="background1" w:themeTint="FF" w:themeShade="80"/>
+          <w:sz w:val="22"/>
+          <w:szCs w:val="22"/>
+        </w:rPr>
+        <w:t xml:space="preserve"> </w:t>
+      </w:r>
+      <w:r>
+        <w:rPr>
+          <w:rFonts w:ascii="Calibri" w:hAnsi="Calibri" w:eastAsia="Calibri" w:cs="Times New Roman"/>
+          <w:i w:val="0"/>
+          <w:iCs w:val="0"/>
+          <w:color w:val="808080" w:themeColor="background1" w:themeTint="FF" w:themeShade="80"/>
+          <w:sz w:val="22"/>
+          <w:szCs w:val="22"/>
+        </w:rPr>
+        <w:t xml:space="preserve">όπου οι λειτουργίες των </w:t>
+      </w:r>
+      <w:proofErr w:type="spellStart"/>
+      <w:r>
+        <w:rPr>
+          <w:rFonts w:ascii="Calibri" w:hAnsi="Calibri" w:eastAsia="Calibri" w:cs="Times New Roman"/>
+          <w:i w:val="0"/>
+          <w:iCs w:val="0"/>
+          <w:color w:val="808080" w:themeColor="background1" w:themeTint="FF" w:themeShade="80"/>
+          <w:sz w:val="22"/>
+          <w:szCs w:val="22"/>
+        </w:rPr>
+        <w:t>Router</w:t>
+      </w:r>
+      <w:proofErr w:type="spellEnd"/>
+      <w:r>
+        <w:rPr>
+          <w:rFonts w:ascii="Calibri" w:hAnsi="Calibri" w:eastAsia="Calibri" w:cs="Times New Roman"/>
+          <w:i w:val="0"/>
+          <w:iCs w:val="0"/>
+          <w:color w:val="808080" w:themeColor="background1" w:themeTint="FF" w:themeShade="80"/>
+          <w:sz w:val="22"/>
+          <w:szCs w:val="22"/>
+        </w:rPr>
+        <w:t xml:space="preserve">, </w:t>
+      </w:r>
+      <w:proofErr w:type="spellStart"/>
+      <w:r>
+        <w:rPr>
+          <w:rFonts w:ascii="Calibri" w:hAnsi="Calibri" w:eastAsia="Calibri" w:cs="Times New Roman"/>
+          <w:i w:val="0"/>
+          <w:iCs w:val="0"/>
+          <w:color w:val="808080" w:themeColor="background1" w:themeTint="FF" w:themeShade="80"/>
+          <w:sz w:val="22"/>
+          <w:szCs w:val="22"/>
+        </w:rPr>
+        <w:t>Controller</w:t>
+      </w:r>
+      <w:proofErr w:type="spellEnd"/>
+      <w:r>
+        <w:rPr>
+          <w:rFonts w:ascii="Calibri" w:hAnsi="Calibri" w:eastAsia="Calibri" w:cs="Times New Roman"/>
+          <w:i w:val="0"/>
+          <w:iCs w:val="0"/>
+          <w:color w:val="808080" w:themeColor="background1" w:themeTint="FF" w:themeShade="80"/>
+          <w:sz w:val="22"/>
+          <w:szCs w:val="22"/>
+        </w:rPr>
+        <w:t xml:space="preserve">, </w:t>
+      </w:r>
+      <w:proofErr w:type="spellStart"/>
+      <w:r>
+        <w:rPr>
+          <w:rFonts w:ascii="Calibri" w:hAnsi="Calibri" w:eastAsia="Calibri" w:cs="Times New Roman"/>
+          <w:i w:val="0"/>
+          <w:iCs w:val="0"/>
+          <w:color w:val="808080" w:themeColor="background1" w:themeTint="FF" w:themeShade="80"/>
+          <w:sz w:val="22"/>
+          <w:szCs w:val="22"/>
+        </w:rPr>
+        <w:t>Model</w:t>
+      </w:r>
+      <w:proofErr w:type="spellEnd"/>
+      <w:r>
+        <w:rPr>
+          <w:rFonts w:ascii="Calibri" w:hAnsi="Calibri" w:eastAsia="Calibri" w:cs="Times New Roman"/>
+          <w:i w:val="0"/>
+          <w:iCs w:val="0"/>
+          <w:color w:val="808080" w:themeColor="background1" w:themeTint="FF" w:themeShade="80"/>
+          <w:sz w:val="22"/>
+          <w:szCs w:val="22"/>
+        </w:rPr>
+        <w:t xml:space="preserve">, </w:t>
+      </w:r>
+      <w:proofErr w:type="spellStart"/>
+      <w:r>
+        <w:rPr>
+          <w:rFonts w:ascii="Calibri" w:hAnsi="Calibri" w:eastAsia="Calibri" w:cs="Times New Roman"/>
+          <w:i w:val="0"/>
+          <w:iCs w:val="0"/>
+          <w:color w:val="808080" w:themeColor="background1" w:themeTint="FF" w:themeShade="80"/>
+          <w:sz w:val="22"/>
+          <w:szCs w:val="22"/>
+        </w:rPr>
+        <w:t>Database</w:t>
+      </w:r>
+      <w:proofErr w:type="spellEnd"/>
+      <w:r>
+        <w:rPr>
+          <w:rFonts w:ascii="Calibri" w:hAnsi="Calibri" w:eastAsia="Calibri" w:cs="Times New Roman"/>
+          <w:i w:val="0"/>
+          <w:iCs w:val="0"/>
+          <w:color w:val="808080" w:themeColor="background1" w:themeTint="FF" w:themeShade="80"/>
+          <w:sz w:val="22"/>
+          <w:szCs w:val="22"/>
+        </w:rPr>
+        <w:t xml:space="preserve">, </w:t>
+      </w:r>
+      <w:proofErr w:type="spellStart"/>
+      <w:r>
+        <w:rPr>
+          <w:rFonts w:ascii="Calibri" w:hAnsi="Calibri" w:eastAsia="Calibri" w:cs="Times New Roman"/>
+          <w:i w:val="0"/>
+          <w:iCs w:val="0"/>
+          <w:color w:val="808080" w:themeColor="background1" w:themeTint="FF" w:themeShade="80"/>
+          <w:sz w:val="22"/>
+          <w:szCs w:val="22"/>
+        </w:rPr>
+        <w:t>View</w:t>
+      </w:r>
+      <w:proofErr w:type="spellEnd"/>
+      <w:r>
+        <w:rPr>
+          <w:rFonts w:ascii="Calibri" w:hAnsi="Calibri" w:eastAsia="Calibri" w:cs="Times New Roman"/>
+          <w:i w:val="0"/>
+          <w:iCs w:val="0"/>
+          <w:color w:val="808080" w:themeColor="background1" w:themeTint="FF" w:themeShade="80"/>
+          <w:sz w:val="22"/>
+          <w:szCs w:val="22"/>
+        </w:rPr>
+        <w:t xml:space="preserve"> συμπυκνώνονται στην λειτουργία </w:t>
+      </w:r>
+      <w:proofErr w:type="spellStart"/>
+      <w:r>
+        <w:rPr>
+          <w:rFonts w:ascii="Calibri" w:hAnsi="Calibri" w:eastAsia="Calibri" w:cs="Times New Roman"/>
+          <w:i w:val="0"/>
+          <w:iCs w:val="0"/>
+          <w:color w:val="808080" w:themeColor="background1" w:themeTint="FF" w:themeShade="80"/>
+          <w:sz w:val="22"/>
+          <w:szCs w:val="22"/>
+        </w:rPr>
+        <w:t>Model</w:t>
+      </w:r>
+      <w:proofErr w:type="spellEnd"/>
+      <w:r>
+        <w:rPr>
+          <w:rFonts w:ascii="Calibri" w:hAnsi="Calibri" w:eastAsia="Calibri" w:cs="Times New Roman"/>
+          <w:i w:val="0"/>
+          <w:iCs w:val="0"/>
+          <w:color w:val="808080" w:themeColor="background1" w:themeTint="FF" w:themeShade="80"/>
+          <w:sz w:val="22"/>
+          <w:szCs w:val="22"/>
+        </w:rPr>
+        <w:t>.</w:t>
+      </w:r>
+    </w:p>
+    <w:p>
+      <w:pPr>
+        <w:pStyle w:val="a"/>
       </w:pPr>
       <w:r>
         <w:drawing>
-          <wp:inline wp14:editId="49680393" wp14:anchorId="67CAD3B8">
-            <wp:extent cx="5727701" cy="3774902"/>
-            <wp:effectExtent l="0" t="0" r="6350" b="0"/>
-            <wp:docPr id="3" name="Εικόνα 3" descr="https://lh6.googleusercontent.com/eJbffKBxt9Iede4XdnEMZh8v8ujBTHucjYTVS6x_0vxrXYSKUXy5i9iqHEZ2QeWdD8iStdD0AE3wB00KwWZeUNRrQNez0lqoLp_aFKNx64QachBy3pXwZusKPUpqo_qFYU0ly0X_" title=""/>
+          <wp:inline wp14:editId="25827C67" wp14:anchorId="00A1BA05">
+            <wp:extent cx="2028825" cy="5305425"/>
+            <wp:effectExtent l="0" t="0" r="0" b="0"/>
+            <wp:docPr id="151984423" name="" title=""/>
             <wp:cNvGraphicFramePr>
               <a:graphicFrameLocks noChangeAspect="1"/>
             </wp:cNvGraphicFramePr>
@@ -2633,14 +3493,14 @@
               <a:graphicData uri="http://schemas.openxmlformats.org/drawingml/2006/picture">
                 <pic:pic>
                   <pic:nvPicPr>
-                    <pic:cNvPr id="0" name="Εικόνα 3"/>
+                    <pic:cNvPr id="0" name=""/>
                     <pic:cNvPicPr/>
                   </pic:nvPicPr>
                   <pic:blipFill>
-                    <a:blip r:embed="R5b1fb1fe6fbf4c8b">
-                      <a:extLst xmlns:a="http://schemas.openxmlformats.org/drawingml/2006/main">
-                        <a:ext uri="{28A0092B-C50C-407E-A947-70E740481C1C}">
-                          <a14:useLocalDpi xmlns:a14="http://schemas.microsoft.com/office/drawing/2010/main" val="0"/>
+                    <a:blip r:embed="R2f1125c274714e1c">
+                      <a:extLst>
+                        <a:ext xmlns:a="http://schemas.openxmlformats.org/drawingml/2006/main" uri="{28A0092B-C50C-407E-A947-70E740481C1C}">
+                          <a14:useLocalDpi val="0"/>
                         </a:ext>
                       </a:extLst>
                     </a:blip>
@@ -2649,9 +3509,9 @@
                     </a:stretch>
                   </pic:blipFill>
                   <pic:spPr>
-                    <a:xfrm rot="0" flipH="0" flipV="0">
+                    <a:xfrm>
                       <a:off x="0" y="0"/>
-                      <a:ext cx="5727701" cy="3774902"/>
+                      <a:ext cx="2028825" cy="5305425"/>
                     </a:xfrm>
                     <a:prstGeom prst="rect">
                       <a:avLst/>
@@ -2666,81 +3526,330 @@
     </w:p>
     <w:p>
       <w:pPr>
+        <w:pStyle w:val="a"/>
+        <w:rPr>
+          <w:rFonts w:ascii="Calibri" w:hAnsi="Calibri" w:eastAsia="Calibri" w:cs="Times New Roman"/>
+          <w:i w:val="0"/>
+          <w:iCs w:val="0"/>
+          <w:color w:val="808080" w:themeColor="background1" w:themeTint="FF" w:themeShade="80"/>
+          <w:sz w:val="22"/>
+          <w:szCs w:val="22"/>
+        </w:rPr>
+      </w:pPr>
+      <w:r>
+        <w:rPr>
+          <w:rFonts w:ascii="Calibri" w:hAnsi="Calibri" w:eastAsia="Calibri" w:cs="Times New Roman"/>
+          <w:i w:val="0"/>
+          <w:iCs w:val="0"/>
+          <w:color w:val="808080" w:themeColor="background1" w:themeTint="FF" w:themeShade="80"/>
+          <w:sz w:val="22"/>
+          <w:szCs w:val="22"/>
+        </w:rPr>
+        <w:t xml:space="preserve">Επίσης, παραθέτουμε το παρακάτω UML </w:t>
+      </w:r>
+      <w:proofErr w:type="spellStart"/>
+      <w:r>
+        <w:rPr>
+          <w:rFonts w:ascii="Calibri" w:hAnsi="Calibri" w:eastAsia="Calibri" w:cs="Times New Roman"/>
+          <w:i w:val="0"/>
+          <w:iCs w:val="0"/>
+          <w:color w:val="808080" w:themeColor="background1" w:themeTint="FF" w:themeShade="80"/>
+          <w:sz w:val="22"/>
+          <w:szCs w:val="22"/>
+        </w:rPr>
+        <w:t>Activity</w:t>
+      </w:r>
+      <w:proofErr w:type="spellEnd"/>
+      <w:r>
+        <w:rPr>
+          <w:rFonts w:ascii="Calibri" w:hAnsi="Calibri" w:eastAsia="Calibri" w:cs="Times New Roman"/>
+          <w:i w:val="0"/>
+          <w:iCs w:val="0"/>
+          <w:color w:val="808080" w:themeColor="background1" w:themeTint="FF" w:themeShade="80"/>
+          <w:sz w:val="22"/>
+          <w:szCs w:val="22"/>
+        </w:rPr>
+        <w:t xml:space="preserve"> </w:t>
+      </w:r>
+      <w:proofErr w:type="spellStart"/>
+      <w:r>
+        <w:rPr>
+          <w:rFonts w:ascii="Calibri" w:hAnsi="Calibri" w:eastAsia="Calibri" w:cs="Times New Roman"/>
+          <w:i w:val="0"/>
+          <w:iCs w:val="0"/>
+          <w:color w:val="808080" w:themeColor="background1" w:themeTint="FF" w:themeShade="80"/>
+          <w:sz w:val="22"/>
+          <w:szCs w:val="22"/>
+        </w:rPr>
+        <w:t>Diagram</w:t>
+      </w:r>
+      <w:proofErr w:type="spellEnd"/>
+      <w:r>
+        <w:rPr>
+          <w:rFonts w:ascii="Calibri" w:hAnsi="Calibri" w:eastAsia="Calibri" w:cs="Times New Roman"/>
+          <w:i w:val="0"/>
+          <w:iCs w:val="0"/>
+          <w:color w:val="808080" w:themeColor="background1" w:themeTint="FF" w:themeShade="80"/>
+          <w:sz w:val="22"/>
+          <w:szCs w:val="22"/>
+        </w:rPr>
+        <w:t xml:space="preserve"> το οποίο </w:t>
+      </w:r>
+      <w:r>
+        <w:rPr>
+          <w:rFonts w:ascii="Calibri" w:hAnsi="Calibri" w:eastAsia="Calibri" w:cs="Times New Roman"/>
+          <w:i w:val="0"/>
+          <w:iCs w:val="0"/>
+          <w:color w:val="808080" w:themeColor="background1" w:themeTint="FF" w:themeShade="80"/>
+          <w:sz w:val="22"/>
+          <w:szCs w:val="22"/>
+        </w:rPr>
+        <w:t xml:space="preserve">δίνει μια εικόνα της λειτουργίας </w:t>
+      </w:r>
+      <w:r>
+        <w:rPr>
+          <w:rFonts w:ascii="Calibri" w:hAnsi="Calibri" w:eastAsia="Calibri" w:cs="Times New Roman"/>
+          <w:i w:val="0"/>
+          <w:iCs w:val="0"/>
+          <w:color w:val="808080" w:themeColor="background1" w:themeTint="FF" w:themeShade="80"/>
+          <w:sz w:val="22"/>
+          <w:szCs w:val="22"/>
+        </w:rPr>
+        <w:t>εξ ’ολοκλήρου</w:t>
+      </w:r>
+      <w:r>
+        <w:rPr>
+          <w:rFonts w:ascii="Calibri" w:hAnsi="Calibri" w:eastAsia="Calibri" w:cs="Times New Roman"/>
+          <w:i w:val="0"/>
+          <w:iCs w:val="0"/>
+          <w:color w:val="808080" w:themeColor="background1" w:themeTint="FF" w:themeShade="80"/>
+          <w:sz w:val="22"/>
+          <w:szCs w:val="22"/>
+        </w:rPr>
+        <w:t xml:space="preserve"> από την πλευρά του χρήστη.</w:t>
+      </w:r>
+    </w:p>
+    <w:p>
+      <w:pPr>
+        <w:pStyle w:val="a"/>
+      </w:pPr>
+      <w:r>
+        <w:drawing>
+          <wp:inline wp14:editId="423ACE68" wp14:anchorId="4DFDD1FC">
+            <wp:extent cx="4457700" cy="4572000"/>
+            <wp:effectExtent l="0" t="0" r="0" b="0"/>
+            <wp:docPr id="925018827" name="" title=""/>
+            <wp:cNvGraphicFramePr>
+              <a:graphicFrameLocks noChangeAspect="1"/>
+            </wp:cNvGraphicFramePr>
+            <a:graphic>
+              <a:graphicData uri="http://schemas.openxmlformats.org/drawingml/2006/picture">
+                <pic:pic>
+                  <pic:nvPicPr>
+                    <pic:cNvPr id="0" name=""/>
+                    <pic:cNvPicPr/>
+                  </pic:nvPicPr>
+                  <pic:blipFill>
+                    <a:blip r:embed="R51d5f8e63fca4630">
+                      <a:extLst>
+                        <a:ext xmlns:a="http://schemas.openxmlformats.org/drawingml/2006/main" uri="{28A0092B-C50C-407E-A947-70E740481C1C}">
+                          <a14:useLocalDpi val="0"/>
+                        </a:ext>
+                      </a:extLst>
+                    </a:blip>
+                    <a:stretch>
+                      <a:fillRect/>
+                    </a:stretch>
+                  </pic:blipFill>
+                  <pic:spPr>
+                    <a:xfrm>
+                      <a:off x="0" y="0"/>
+                      <a:ext cx="4457700" cy="4572000"/>
+                    </a:xfrm>
+                    <a:prstGeom prst="rect">
+                      <a:avLst/>
+                    </a:prstGeom>
+                  </pic:spPr>
+                </pic:pic>
+              </a:graphicData>
+            </a:graphic>
+          </wp:inline>
+        </w:drawing>
+      </w:r>
+    </w:p>
+    <w:p>
+      <w:pPr>
         <w:pStyle w:val="4"/>
         <w:rPr>
           <w:lang w:val="en-US"/>
         </w:rPr>
       </w:pPr>
       <w:r>
+        <w:rPr/>
         <w:t>3.</w:t>
       </w:r>
       <w:r>
+        <w:rPr/>
         <w:t>1</w:t>
       </w:r>
       <w:r>
+        <w:rPr/>
         <w:t>.</w:t>
       </w:r>
       <w:r>
+        <w:rPr/>
         <w:t>1.</w:t>
       </w:r>
       <w:r>
+        <w:rPr/>
         <w:t>7</w:t>
       </w:r>
       <w:r>
+        <w:rPr/>
+        <w:t xml:space="preserve"> </w:t>
+      </w:r>
+      <w:r>
         <w:tab/>
       </w:r>
       <w:r>
+        <w:rPr/>
         <w:t>Δ</w:t>
       </w:r>
       <w:r>
+        <w:rPr/>
         <w:t>εδομέν</w:t>
       </w:r>
       <w:r>
+        <w:rPr/>
         <w:t>α</w:t>
       </w:r>
       <w:r>
+        <w:rPr/>
         <w:t xml:space="preserve"> εξόδου</w:t>
       </w:r>
     </w:p>
     <w:p>
-      <w:r>
-        <w:rPr>
-          <w:rFonts w:ascii="Calibri" w:hAnsi="Calibri" w:eastAsia="Calibri" w:cs="Times New Roman"/>
-          <w:color w:val="808080"/>
-          <w:sz w:val="22"/>
-          <w:szCs w:val="22"/>
-        </w:rPr>
-        <w:t>Η αλληλουχία ενεργειών που αφορά την έξοδο εμπεριέχεται στα διαγράμματα της παραγράφου 3.1.1.5.</w:t>
-      </w:r>
+      <w:pPr>
+        <w:rPr>
+          <w:rFonts w:ascii="Calibri" w:hAnsi="Calibri" w:eastAsia="Calibri" w:cs="Times New Roman"/>
+          <w:color w:val="808080" w:themeColor="background1" w:themeTint="FF" w:themeShade="80"/>
+          <w:sz w:val="22"/>
+          <w:szCs w:val="22"/>
+        </w:rPr>
+      </w:pPr>
+      <w:r>
+        <w:rPr>
+          <w:rFonts w:ascii="Calibri" w:hAnsi="Calibri" w:eastAsia="Calibri" w:cs="Times New Roman"/>
+          <w:color w:val="808080" w:themeColor="background1" w:themeTint="FF" w:themeShade="80"/>
+          <w:sz w:val="22"/>
+          <w:szCs w:val="22"/>
+        </w:rPr>
+        <w:t>Η αλληλουχία ενεργειών που αφορά την έξοδο εμπεριέχεται στα διαγράμματα της παραγράφου 3.1.1.</w:t>
+      </w:r>
+      <w:r>
+        <w:rPr>
+          <w:rFonts w:ascii="Calibri" w:hAnsi="Calibri" w:eastAsia="Calibri" w:cs="Times New Roman"/>
+          <w:color w:val="808080" w:themeColor="background1" w:themeTint="FF" w:themeShade="80"/>
+          <w:sz w:val="22"/>
+          <w:szCs w:val="22"/>
+        </w:rPr>
+        <w:t>6</w:t>
+      </w:r>
+      <w:r>
+        <w:rPr>
+          <w:rFonts w:ascii="Calibri" w:hAnsi="Calibri" w:eastAsia="Calibri" w:cs="Times New Roman"/>
+          <w:color w:val="808080" w:themeColor="background1" w:themeTint="FF" w:themeShade="80"/>
+          <w:sz w:val="22"/>
+          <w:szCs w:val="22"/>
+        </w:rPr>
+        <w:t>.</w:t>
+      </w:r>
+      <w:r>
+        <w:rPr>
+          <w:rFonts w:ascii="Calibri" w:hAnsi="Calibri" w:eastAsia="Calibri" w:cs="Times New Roman"/>
+          <w:color w:val="808080" w:themeColor="background1" w:themeTint="FF" w:themeShade="80"/>
+          <w:sz w:val="22"/>
+          <w:szCs w:val="22"/>
+        </w:rPr>
+        <w:t xml:space="preserve"> Συγκεκριμένα, για την φόρτιση δημιουργούνται δεδομένα για το γεγονός της φόρτωσης, των διαδοχικών στατιστικών φόρτισης που παράγονται ανά ένα συγκεκριμένο χρονικό διάστημα ώστε να μπορεί ο χρήστ</w:t>
+      </w:r>
+      <w:r>
+        <w:rPr>
+          <w:rFonts w:ascii="Calibri" w:hAnsi="Calibri" w:eastAsia="Calibri" w:cs="Times New Roman"/>
+          <w:color w:val="808080" w:themeColor="background1" w:themeTint="FF" w:themeShade="80"/>
+          <w:sz w:val="22"/>
+          <w:szCs w:val="22"/>
+        </w:rPr>
+        <w:t>ης να παρακολουθεί την διαδικασία της φόρτισης καθώς και τα δεδομένα πληρωμών.</w:t>
+      </w:r>
+    </w:p>
+    <w:p>
+      <w:pPr>
+        <w:pStyle w:val="4"/>
+        <w:rPr>
+          <w:lang w:val="en-US"/>
+        </w:rPr>
+      </w:pPr>
+      <w:r>
+        <w:rPr/>
+        <w:t>3.1.1.</w:t>
+      </w:r>
+      <w:r>
+        <w:rPr/>
+        <w:t>8</w:t>
+      </w:r>
+      <w:r>
+        <w:rPr/>
+        <w:t xml:space="preserve"> Παρατηρήσεις</w:t>
+      </w:r>
+    </w:p>
+    <w:p>
+      <w:pPr>
+        <w:pStyle w:val="Description"/>
+        <w:bidi w:val="0"/>
+        <w:spacing w:before="120" w:beforeAutospacing="off" w:after="0" w:afterAutospacing="off" w:line="259" w:lineRule="auto"/>
+        <w:ind w:left="0" w:right="0"/>
+        <w:jc w:val="left"/>
+      </w:pPr>
+      <w:r>
+        <w:rPr/>
+        <w:t>Ν/Α</w:t>
+      </w:r>
+    </w:p>
+    <w:p>
+      <w:pPr>
+        <w:pStyle w:val="a"/>
+      </w:pPr>
     </w:p>
     <w:p>
       <w:pPr>
         <w:pStyle w:val="3"/>
       </w:pPr>
-    </w:p>
-    <w:p>
-      <w:pPr>
-        <w:pStyle w:val="3"/>
-      </w:pPr>
-      <w:r>
+      <w:r>
+        <w:rPr/>
         <w:t>3.</w:t>
       </w:r>
       <w:r>
+        <w:rPr/>
         <w:t>1</w:t>
       </w:r>
       <w:r>
+        <w:rPr/>
         <w:t>.</w:t>
       </w:r>
       <w:r>
+        <w:rPr/>
         <w:t>2</w:t>
       </w:r>
       <w:r>
+        <w:rPr/>
+        <w:t xml:space="preserve"> </w:t>
+      </w:r>
+      <w:r>
         <w:tab/>
       </w:r>
       <w:r>
-        <w:t>ΠΕΡΙΠΤΩΣΗ ΧΡΗΣΗΣ 2: (</w:t>
-      </w:r>
-      <w:r>
+        <w:rPr/>
         <w:t xml:space="preserve">Παρουσίαση δεδομένων στο </w:t>
       </w:r>
       <w:r>
@@ -2749,33 +3858,40 @@
         </w:rPr>
         <w:t>Dashboard</w:t>
       </w:r>
-      <w:r>
-        <w:t>)</w:t>
-      </w:r>
     </w:p>
     <w:p>
       <w:pPr>
         <w:pStyle w:val="4"/>
       </w:pPr>
       <w:r>
+        <w:rPr/>
         <w:t>3.</w:t>
       </w:r>
       <w:r>
+        <w:rPr/>
         <w:t>1</w:t>
       </w:r>
       <w:r>
+        <w:rPr/>
         <w:t>.</w:t>
       </w:r>
       <w:r>
+        <w:rPr/>
         <w:t>2</w:t>
       </w:r>
       <w:r>
+        <w:rPr/>
         <w:t>.1</w:t>
       </w:r>
       <w:r>
+        <w:rPr/>
+        <w:t xml:space="preserve"> </w:t>
+      </w:r>
+      <w:r>
         <w:tab/>
       </w:r>
       <w:r>
+        <w:rPr/>
         <w:t>Χρήστες (ρόλοι) που εμπλέκονται</w:t>
       </w:r>
     </w:p>
@@ -2787,6 +3903,60 @@
         <w:rPr>
           <w:rFonts w:ascii="Calibri" w:hAnsi="Calibri" w:eastAsia="Calibri" w:cs="Times New Roman"/>
           <w:i w:val="0"/>
+          <w:iCs w:val="0"/>
+          <w:color w:val="808080" w:themeColor="background1" w:themeTint="FF" w:themeShade="80"/>
+          <w:sz w:val="22"/>
+          <w:szCs w:val="22"/>
+        </w:rPr>
+      </w:pPr>
+      <w:r>
+        <w:rPr>
+          <w:rFonts w:ascii="Calibri" w:hAnsi="Calibri" w:eastAsia="Calibri" w:cs="Times New Roman"/>
+          <w:i w:val="0"/>
+          <w:iCs w:val="0"/>
+          <w:color w:val="808080" w:themeColor="background1" w:themeTint="FF" w:themeShade="80"/>
+          <w:sz w:val="22"/>
+          <w:szCs w:val="22"/>
+        </w:rPr>
+        <w:t>Οι χρήστες χωρίζονται σε οδηγούς οχημάτων και ιδιοκτήτες/διαχειριστές σταθμών φόρτισης.</w:t>
+      </w:r>
+    </w:p>
+    <w:p>
+      <w:pPr>
+        <w:pStyle w:val="4"/>
+      </w:pPr>
+      <w:r>
+        <w:rPr/>
+        <w:t>3.</w:t>
+      </w:r>
+      <w:r>
+        <w:rPr/>
+        <w:t>1</w:t>
+      </w:r>
+      <w:r>
+        <w:rPr/>
+        <w:t>.2.2</w:t>
+      </w:r>
+      <w:r>
+        <w:rPr/>
+        <w:t xml:space="preserve"> </w:t>
+      </w:r>
+      <w:r>
+        <w:tab/>
+      </w:r>
+      <w:r>
+        <w:rPr/>
+        <w:t>Προϋποθέσεις εκτέλεσης</w:t>
+      </w:r>
+    </w:p>
+    <w:p>
+      <w:pPr>
+        <w:pStyle w:val="a"/>
+        <w:ind/>
+        <w:rPr>
+          <w:rFonts w:ascii="Calibri" w:hAnsi="Calibri" w:eastAsia="Calibri" w:cs="Times New Roman"/>
+          <w:i w:val="0"/>
+          <w:iCs w:val="0"/>
           <w:color w:val="808080"/>
           <w:sz w:val="22"/>
           <w:szCs w:val="22"/>
@@ -2796,51 +3966,67 @@
         <w:rPr>
           <w:rFonts w:ascii="Calibri" w:hAnsi="Calibri" w:eastAsia="Calibri" w:cs="Times New Roman"/>
           <w:i w:val="0"/>
-          <w:color w:val="808080"/>
-          <w:sz w:val="22"/>
-          <w:szCs w:val="22"/>
-        </w:rPr>
-        <w:t>Οι χρήστες είναι οι εγγεγραμμένοι χρήστες και οι διαχειριστές. Δεν απαιτείται αλληλεπίδραση μεταξύ των χρηστών</w:t>
-      </w:r>
-      <w:r>
-        <w:rPr>
-          <w:rFonts w:ascii="Calibri" w:hAnsi="Calibri" w:eastAsia="Calibri" w:cs="Times New Roman"/>
-          <w:i w:val="0"/>
-          <w:color w:val="808080"/>
-          <w:sz w:val="22"/>
-          <w:szCs w:val="22"/>
-        </w:rPr>
-        <w:t>.</w:t>
-      </w:r>
-      <w:r>
-        <w:rPr>
-          <w:rFonts w:ascii="Calibri" w:hAnsi="Calibri" w:eastAsia="Calibri" w:cs="Times New Roman"/>
-          <w:i w:val="0"/>
-          <w:color w:val="808080"/>
-          <w:sz w:val="22"/>
-          <w:szCs w:val="22"/>
-        </w:rPr>
-        <w:t xml:space="preserve"> </w:t>
-      </w:r>
-    </w:p>
-    <w:p>
-      <w:pPr>
-        <w:pStyle w:val="4"/>
-      </w:pPr>
-      <w:r>
-        <w:t>3.</w:t>
-      </w:r>
-      <w:r>
-        <w:t>1</w:t>
-      </w:r>
-      <w:r>
-        <w:t>.2.2</w:t>
-      </w:r>
-      <w:r>
-        <w:tab/>
-      </w:r>
-      <w:r>
-        <w:t>Προϋποθέσεις εκτέλεσης</w:t>
+          <w:iCs w:val="0"/>
+          <w:color w:val="808080" w:themeColor="background1" w:themeTint="FF" w:themeShade="80"/>
+          <w:sz w:val="22"/>
+          <w:szCs w:val="22"/>
+        </w:rPr>
+        <w:t xml:space="preserve">Για να έχουν πρόσβαση στην εφαρμογή οι χρήστες πρέπει να εγγραφούν με έγκυρα στοιχεία. Μετά την εγγραφή, οι </w:t>
+      </w:r>
+      <w:r>
+        <w:rPr>
+          <w:rFonts w:ascii="Calibri" w:hAnsi="Calibri" w:eastAsia="Calibri" w:cs="Times New Roman"/>
+          <w:i w:val="0"/>
+          <w:iCs w:val="0"/>
+          <w:color w:val="808080" w:themeColor="background1" w:themeTint="FF" w:themeShade="80"/>
+          <w:sz w:val="22"/>
+          <w:szCs w:val="22"/>
+        </w:rPr>
+        <w:t xml:space="preserve">οδηγοί </w:t>
+      </w:r>
+      <w:r>
+        <w:rPr>
+          <w:rFonts w:ascii="Calibri" w:hAnsi="Calibri" w:eastAsia="Calibri" w:cs="Times New Roman"/>
+          <w:i w:val="0"/>
+          <w:iCs w:val="0"/>
+          <w:color w:val="808080" w:themeColor="background1" w:themeTint="FF" w:themeShade="80"/>
+          <w:sz w:val="22"/>
+          <w:szCs w:val="22"/>
+        </w:rPr>
+        <w:t xml:space="preserve">ηλεκτρικών οχημάτων χρειάζεται να εισάγουν τα στοιχεία των οχημάτων τους </w:t>
+      </w:r>
+      <w:r>
+        <w:rPr>
+          <w:rFonts w:ascii="Calibri" w:hAnsi="Calibri" w:eastAsia="Calibri" w:cs="Times New Roman"/>
+          <w:i w:val="0"/>
+          <w:iCs w:val="0"/>
+          <w:color w:val="808080" w:themeColor="background1" w:themeTint="FF" w:themeShade="80"/>
+          <w:sz w:val="22"/>
+          <w:szCs w:val="22"/>
+        </w:rPr>
+        <w:t xml:space="preserve">ενώ οι </w:t>
+      </w:r>
+      <w:r>
+        <w:rPr>
+          <w:rFonts w:ascii="Calibri" w:hAnsi="Calibri" w:eastAsia="Calibri" w:cs="Times New Roman"/>
+          <w:i w:val="0"/>
+          <w:iCs w:val="0"/>
+          <w:color w:val="808080" w:themeColor="background1" w:themeTint="FF" w:themeShade="80"/>
+          <w:sz w:val="22"/>
+          <w:szCs w:val="22"/>
+        </w:rPr>
+        <w:t>ιδιοκτήτες σταθμών φόρτισης πρέπει να εισάγουν τα στοιχεία των σταθμών τους. Με την προϋπόθεση ύπαρξης επάρκειας δεδομένων, στη συνέχεια παρουσιάζονται στατιστικά χρήσης όπως γεγονότα φόρτισης και πληρωμ</w:t>
+      </w:r>
+      <w:r>
+        <w:rPr>
+          <w:rFonts w:ascii="Calibri" w:hAnsi="Calibri" w:eastAsia="Calibri" w:cs="Times New Roman"/>
+          <w:i w:val="0"/>
+          <w:iCs w:val="0"/>
+          <w:color w:val="808080" w:themeColor="background1" w:themeTint="FF" w:themeShade="80"/>
+          <w:sz w:val="22"/>
+          <w:szCs w:val="22"/>
+        </w:rPr>
+        <w:t>ές.</w:t>
       </w:r>
     </w:p>
     <w:p>
@@ -2851,148 +4037,296 @@
         <w:rPr>
           <w:rFonts w:ascii="Calibri" w:hAnsi="Calibri" w:eastAsia="Calibri" w:cs="Times New Roman"/>
           <w:i w:val="0"/>
-          <w:color w:val="808080"/>
-          <w:sz w:val="22"/>
-          <w:szCs w:val="22"/>
-        </w:rPr>
-      </w:pPr>
-      <w:r>
-        <w:rPr>
-          <w:rFonts w:ascii="Calibri" w:hAnsi="Calibri" w:eastAsia="Calibri" w:cs="Times New Roman"/>
-          <w:i w:val="0"/>
-          <w:color w:val="808080"/>
-          <w:sz w:val="22"/>
-          <w:szCs w:val="22"/>
-        </w:rPr>
-        <w:t>Οι χρ</w:t>
-      </w:r>
-      <w:r>
-        <w:rPr>
-          <w:rFonts w:ascii="Calibri" w:hAnsi="Calibri" w:eastAsia="Calibri" w:cs="Times New Roman"/>
-          <w:i w:val="0"/>
-          <w:color w:val="808080"/>
-          <w:sz w:val="22"/>
-          <w:szCs w:val="22"/>
-        </w:rPr>
-        <w:t>ήστες θα πρέπει να έχουν καταχωρήσει στην εφαρμογή τα απαραίτητα στοιχεία (τα οποία να είναι έγκυρα) έτσι ώστε να εγγραφούν και να αποκτήσουν πρόσβαση στις υπηρεσίες της.</w:t>
-      </w:r>
-      <w:r>
-        <w:rPr>
-          <w:rFonts w:ascii="Calibri" w:hAnsi="Calibri" w:eastAsia="Calibri" w:cs="Times New Roman"/>
-          <w:i w:val="0"/>
-          <w:color w:val="808080"/>
-          <w:sz w:val="22"/>
-          <w:szCs w:val="22"/>
-        </w:rPr>
+          <w:iCs w:val="0"/>
+          <w:color w:val="808080" w:themeColor="background1" w:themeTint="FF" w:themeShade="80"/>
+          <w:sz w:val="22"/>
+          <w:szCs w:val="22"/>
+        </w:rPr>
+      </w:pPr>
+      <w:r>
+        <w:rPr/>
+        <w:t>3.</w:t>
+      </w:r>
+      <w:r>
+        <w:rPr/>
+        <w:t>1</w:t>
+      </w:r>
+      <w:r>
+        <w:rPr/>
+        <w:t>.2.3</w:t>
+      </w:r>
+      <w:r>
+        <w:rPr/>
         <w:t xml:space="preserve"> </w:t>
       </w:r>
+      <w:r>
+        <w:tab/>
+      </w:r>
+      <w:r>
+        <w:rPr/>
+        <w:t>Περιβάλλον εκτέλεσης</w:t>
+      </w:r>
+      <w:r>
+        <w:rPr>
+          <w:rFonts w:ascii="Calibri" w:hAnsi="Calibri" w:eastAsia="Calibri" w:cs="Times New Roman"/>
+          <w:i w:val="0"/>
+          <w:iCs w:val="0"/>
+          <w:color w:val="808080" w:themeColor="background1" w:themeTint="FF" w:themeShade="80"/>
+          <w:sz w:val="22"/>
+          <w:szCs w:val="22"/>
+        </w:rPr>
+        <w:t xml:space="preserve"> </w:t>
+      </w:r>
     </w:p>
     <w:p>
       <w:pPr>
         <w:pStyle w:val="4"/>
-      </w:pPr>
-      <w:r>
+        <w:ind w:left="0" w:firstLine="0"/>
+        <w:jc w:val="both"/>
+        <w:rPr>
+          <w:rFonts w:ascii="Calibri" w:hAnsi="Calibri" w:eastAsia="Calibri" w:cs="Times New Roman"/>
+          <w:i w:val="0"/>
+          <w:iCs w:val="0"/>
+          <w:color w:val="808080" w:themeColor="background1" w:themeTint="FF" w:themeShade="80"/>
+          <w:sz w:val="22"/>
+          <w:szCs w:val="22"/>
+        </w:rPr>
+      </w:pPr>
+      <w:r>
+        <w:rPr>
+          <w:rFonts w:ascii="Calibri" w:hAnsi="Calibri" w:eastAsia="Calibri" w:cs="Times New Roman"/>
+          <w:i w:val="0"/>
+          <w:iCs w:val="0"/>
+          <w:color w:val="808080" w:themeColor="background1" w:themeTint="FF" w:themeShade="80"/>
+          <w:sz w:val="22"/>
+          <w:szCs w:val="22"/>
+        </w:rPr>
+        <w:t xml:space="preserve">Το περιβάλλον εκτέλεσης συνίσταται ως διαδικτυακή </w:t>
+      </w:r>
+      <w:proofErr w:type="spellStart"/>
+      <w:r>
+        <w:rPr>
+          <w:rFonts w:ascii="Calibri" w:hAnsi="Calibri" w:eastAsia="Calibri" w:cs="Times New Roman"/>
+          <w:i w:val="0"/>
+          <w:iCs w:val="0"/>
+          <w:color w:val="808080" w:themeColor="background1" w:themeTint="FF" w:themeShade="80"/>
+          <w:sz w:val="22"/>
+          <w:szCs w:val="22"/>
+        </w:rPr>
+        <w:t>διεπαφή</w:t>
+      </w:r>
+      <w:proofErr w:type="spellEnd"/>
+      <w:r>
+        <w:rPr>
+          <w:rFonts w:ascii="Calibri" w:hAnsi="Calibri" w:eastAsia="Calibri" w:cs="Times New Roman"/>
+          <w:i w:val="0"/>
+          <w:iCs w:val="0"/>
+          <w:color w:val="808080" w:themeColor="background1" w:themeTint="FF" w:themeShade="80"/>
+          <w:sz w:val="22"/>
+          <w:szCs w:val="22"/>
+        </w:rPr>
+        <w:t xml:space="preserve"> του χρήστη που </w:t>
+      </w:r>
+      <w:r>
+        <w:rPr>
+          <w:rFonts w:ascii="Calibri" w:hAnsi="Calibri" w:eastAsia="Calibri" w:cs="Times New Roman"/>
+          <w:i w:val="0"/>
+          <w:iCs w:val="0"/>
+          <w:color w:val="808080" w:themeColor="background1" w:themeTint="FF" w:themeShade="80"/>
+          <w:sz w:val="22"/>
+          <w:szCs w:val="22"/>
+        </w:rPr>
+        <w:t>αλληλοεπιδρά</w:t>
+      </w:r>
+      <w:r>
+        <w:rPr>
+          <w:rFonts w:ascii="Calibri" w:hAnsi="Calibri" w:eastAsia="Calibri" w:cs="Times New Roman"/>
+          <w:i w:val="0"/>
+          <w:iCs w:val="0"/>
+          <w:color w:val="808080" w:themeColor="background1" w:themeTint="FF" w:themeShade="80"/>
+          <w:sz w:val="22"/>
+          <w:szCs w:val="22"/>
+        </w:rPr>
+        <w:t xml:space="preserve"> με την Βάση δεδομένων.</w:t>
+      </w:r>
+    </w:p>
+    <w:p>
+      <w:pPr>
+        <w:pStyle w:val="4"/>
+      </w:pPr>
+      <w:r>
+        <w:rPr/>
         <w:t>3.</w:t>
       </w:r>
       <w:r>
+        <w:rPr/>
         <w:t>1</w:t>
       </w:r>
       <w:r>
-        <w:t>.2.3</w:t>
+        <w:rPr/>
+        <w:t>.2.4</w:t>
+      </w:r>
+      <w:r>
+        <w:rPr/>
+        <w:t xml:space="preserve"> </w:t>
       </w:r>
       <w:r>
         <w:tab/>
       </w:r>
       <w:r>
-        <w:t>Περιβάλλον εκτέλεσης</w:t>
-      </w:r>
-    </w:p>
-    <w:p>
-      <w:pPr>
-        <w:pStyle w:val="Description"/>
-      </w:pPr>
-      <w:r>
-        <w:t xml:space="preserve">Αναφορά στο περιβάλλον στο οποίο εκτελείται η περίπτωση χρήσης. Πχ "διαδικτυακή </w:t>
-      </w:r>
-      <w:proofErr w:type="spellStart"/>
-      <w:r>
-        <w:t>διεπαφή</w:t>
-      </w:r>
-      <w:proofErr w:type="spellEnd"/>
-      <w:r>
-        <w:t xml:space="preserve"> χρήστη", "</w:t>
-      </w:r>
-      <w:r>
-        <w:rPr>
-          <w:lang w:val="en-US"/>
-        </w:rPr>
-        <w:t>DBMS</w:t>
-      </w:r>
-      <w:r>
-        <w:t xml:space="preserve">" </w:t>
-      </w:r>
-      <w:r>
-        <w:t>κλπ</w:t>
+        <w:rPr/>
+        <w:t>Δ</w:t>
+      </w:r>
+      <w:r>
+        <w:rPr/>
+        <w:t>εδομέν</w:t>
+      </w:r>
+      <w:r>
+        <w:rPr/>
+        <w:t>α</w:t>
+      </w:r>
+      <w:r>
+        <w:rPr/>
+        <w:t xml:space="preserve"> εισόδου</w:t>
+      </w:r>
+      <w:r>
+        <w:rPr/>
+        <w:t xml:space="preserve"> </w:t>
       </w:r>
     </w:p>
     <w:p>
       <w:pPr>
         <w:pStyle w:val="4"/>
-      </w:pPr>
-      <w:r>
-        <w:t>3.</w:t>
-      </w:r>
-      <w:r>
-        <w:t>1</w:t>
-      </w:r>
-      <w:r>
-        <w:t>.2.4</w:t>
-      </w:r>
-      <w:r>
-        <w:tab/>
-      </w:r>
-      <w:r>
-        <w:t>Δ</w:t>
-      </w:r>
-      <w:r>
-        <w:t>εδομέν</w:t>
-      </w:r>
-      <w:r>
-        <w:t>α</w:t>
-      </w:r>
-      <w:r>
-        <w:t xml:space="preserve"> εισόδου</w:t>
-      </w:r>
-      <w:r>
+        <w:ind w:left="0" w:firstLine="0"/>
+        <w:jc w:val="both"/>
+        <w:rPr>
+          <w:rFonts w:ascii="Calibri" w:hAnsi="Calibri" w:eastAsia="Calibri" w:cs="Times New Roman"/>
+          <w:i w:val="0"/>
+          <w:iCs w:val="0"/>
+          <w:color w:val="808080" w:themeColor="background1" w:themeTint="FF" w:themeShade="80"/>
+          <w:sz w:val="22"/>
+          <w:szCs w:val="22"/>
+        </w:rPr>
+      </w:pPr>
+      <w:r>
+        <w:rPr>
+          <w:rFonts w:ascii="Calibri" w:hAnsi="Calibri" w:eastAsia="Calibri" w:cs="Times New Roman"/>
+          <w:i w:val="0"/>
+          <w:iCs w:val="0"/>
+          <w:color w:val="808080" w:themeColor="background1" w:themeTint="FF" w:themeShade="80"/>
+          <w:sz w:val="22"/>
+          <w:szCs w:val="22"/>
+        </w:rPr>
+        <w:t>Τα δεδομένα εισόδου αφορούν υπάρχον δεδομένα που προέρχονται από την βάση δεδομένων. Συγκεκριμένα, αφορούν γεγονό</w:t>
+      </w:r>
+      <w:r>
+        <w:rPr>
+          <w:rFonts w:ascii="Calibri" w:hAnsi="Calibri" w:eastAsia="Calibri" w:cs="Times New Roman"/>
+          <w:i w:val="0"/>
+          <w:iCs w:val="0"/>
+          <w:color w:val="808080" w:themeColor="background1" w:themeTint="FF" w:themeShade="80"/>
+          <w:sz w:val="22"/>
+          <w:szCs w:val="22"/>
+        </w:rPr>
+        <w:t>τα φόρτισης (τρέχων και προηγουμένων)</w:t>
+      </w:r>
+      <w:r>
+        <w:rPr>
+          <w:rFonts w:ascii="Calibri" w:hAnsi="Calibri" w:eastAsia="Calibri" w:cs="Times New Roman"/>
+          <w:i w:val="0"/>
+          <w:iCs w:val="0"/>
+          <w:color w:val="808080" w:themeColor="background1" w:themeTint="FF" w:themeShade="80"/>
+          <w:sz w:val="22"/>
+          <w:szCs w:val="22"/>
+        </w:rPr>
+        <w:t xml:space="preserve"> καθώς και</w:t>
+      </w:r>
+      <w:r>
+        <w:rPr>
+          <w:rFonts w:ascii="Calibri" w:hAnsi="Calibri" w:eastAsia="Calibri" w:cs="Times New Roman"/>
+          <w:i w:val="0"/>
+          <w:iCs w:val="0"/>
+          <w:color w:val="808080" w:themeColor="background1" w:themeTint="FF" w:themeShade="80"/>
+          <w:sz w:val="22"/>
+          <w:szCs w:val="22"/>
+        </w:rPr>
+        <w:t xml:space="preserve"> πληρωμών</w:t>
+      </w:r>
+      <w:r>
+        <w:rPr>
+          <w:rFonts w:ascii="Calibri" w:hAnsi="Calibri" w:eastAsia="Calibri" w:cs="Times New Roman"/>
+          <w:i w:val="0"/>
+          <w:iCs w:val="0"/>
+          <w:color w:val="808080" w:themeColor="background1" w:themeTint="FF" w:themeShade="80"/>
+          <w:sz w:val="22"/>
+          <w:szCs w:val="22"/>
+        </w:rPr>
+        <w:t xml:space="preserve">. Συνεπώς, δεν επιδέχονται κάποιον έλεγχο εγκυρότητας. Ταυτόχρονα, δίνεται η δυνατότητα στον χρήστη να πληρώσει λογαριασμούς με την </w:t>
+      </w:r>
+      <w:r>
+        <w:rPr>
+          <w:rFonts w:ascii="Calibri" w:hAnsi="Calibri" w:eastAsia="Calibri" w:cs="Times New Roman"/>
+          <w:i w:val="0"/>
+          <w:iCs w:val="0"/>
+          <w:color w:val="808080" w:themeColor="background1" w:themeTint="FF" w:themeShade="80"/>
+          <w:sz w:val="22"/>
+          <w:szCs w:val="22"/>
+        </w:rPr>
+        <w:t>πιστωτική</w:t>
+      </w:r>
+      <w:r>
+        <w:rPr>
+          <w:rFonts w:ascii="Calibri" w:hAnsi="Calibri" w:eastAsia="Calibri" w:cs="Times New Roman"/>
+          <w:i w:val="0"/>
+          <w:iCs w:val="0"/>
+          <w:color w:val="808080" w:themeColor="background1" w:themeTint="FF" w:themeShade="80"/>
+          <w:sz w:val="22"/>
+          <w:szCs w:val="22"/>
+        </w:rPr>
+        <w:t xml:space="preserve"> του κάρτα όπου</w:t>
+      </w:r>
+      <w:r>
+        <w:rPr>
+          <w:rFonts w:ascii="Calibri" w:hAnsi="Calibri" w:eastAsia="Calibri" w:cs="Times New Roman"/>
+          <w:i w:val="0"/>
+          <w:iCs w:val="0"/>
+          <w:color w:val="808080" w:themeColor="background1" w:themeTint="FF" w:themeShade="80"/>
+          <w:sz w:val="22"/>
+          <w:szCs w:val="22"/>
+        </w:rPr>
+        <w:t xml:space="preserve"> ο έλεγχος της εγκυρότητας των δεδομένων εξουσιοδοτείται στην συνεργαζόμενη υπηρεσία πληρωμών.</w:t>
+      </w:r>
+      <w:r>
+        <w:rPr/>
         <w:t xml:space="preserve"> </w:t>
       </w:r>
     </w:p>
     <w:p>
       <w:pPr>
-        <w:pStyle w:val="Description"/>
-      </w:pPr>
-      <w:r>
-        <w:t xml:space="preserve">Καταγραφή δεδομένων εισόδου και εξόδου και συνθηκών εγκυρότητας αυτών. </w:t>
-      </w:r>
-    </w:p>
-    <w:p>
-      <w:pPr>
         <w:pStyle w:val="4"/>
       </w:pPr>
       <w:r>
+        <w:rPr/>
         <w:lastRenderedPageBreak/>
         <w:t>3.</w:t>
       </w:r>
       <w:r>
+        <w:rPr/>
         <w:t>1</w:t>
       </w:r>
       <w:r>
+        <w:rPr/>
         <w:t>.2.5</w:t>
       </w:r>
       <w:r>
+        <w:rPr/>
+        <w:t xml:space="preserve"> </w:t>
+      </w:r>
+      <w:r>
         <w:tab/>
       </w:r>
       <w:r>
+        <w:rPr/>
         <w:t>Παράμετροι</w:t>
       </w:r>
     </w:p>
@@ -3001,7 +4335,15 @@
         <w:pStyle w:val="Description"/>
       </w:pPr>
       <w:r>
-        <w:t>Καταγραφή παραμέτρων και συνθηκών εγκυρότητας αυτών, εφόσον υπάρχουν παράμετροι.</w:t>
+        <w:rPr>
+          <w:rFonts w:ascii="Calibri" w:hAnsi="Calibri" w:eastAsia="Calibri" w:cs="Times New Roman"/>
+          <w:i w:val="0"/>
+          <w:iCs w:val="0"/>
+          <w:color w:val="808080" w:themeColor="background1" w:themeTint="FF" w:themeShade="80"/>
+          <w:sz w:val="22"/>
+          <w:szCs w:val="22"/>
+        </w:rPr>
+        <w:t>Η μόνη παράμετρος που δίνεται από τον χρήστη είναι η πιστωτική κάρτα της οποίας ο έλεγχος εξουσιοδοτείται σε εξωτερική υπηρεσία.</w:t>
       </w:r>
     </w:p>
     <w:p>
@@ -3009,63 +4351,700 @@
         <w:pStyle w:val="4"/>
       </w:pPr>
       <w:r>
+        <w:rPr/>
         <w:t>3.</w:t>
       </w:r>
       <w:r>
+        <w:rPr/>
         <w:t>1</w:t>
       </w:r>
       <w:r>
+        <w:rPr/>
         <w:t>.2.6</w:t>
       </w:r>
       <w:r>
+        <w:rPr/>
+        <w:t xml:space="preserve"> </w:t>
+      </w:r>
+      <w:r>
         <w:tab/>
       </w:r>
       <w:r>
+        <w:rPr/>
         <w:t>Αλληλουχία ενεργειών - επιθυμητή συμπεριφορά</w:t>
       </w:r>
     </w:p>
     <w:p>
       <w:pPr>
         <w:pStyle w:val="Description"/>
-      </w:pPr>
-      <w:r>
-        <w:t>Περιγραφή με κείμενο (Βήμα 1, Βήμα 2 κλπ) και διαγράμματα</w:t>
-      </w:r>
-      <w:r>
+        <w:rPr>
+          <w:rFonts w:ascii="Calibri" w:hAnsi="Calibri" w:eastAsia="Calibri" w:cs="Times New Roman"/>
+          <w:i w:val="0"/>
+          <w:iCs w:val="0"/>
+          <w:color w:val="808080" w:themeColor="background1" w:themeTint="FF" w:themeShade="80"/>
+          <w:sz w:val="22"/>
+          <w:szCs w:val="22"/>
+        </w:rPr>
+      </w:pPr>
+      <w:r>
+        <w:rPr>
+          <w:rFonts w:ascii="Calibri" w:hAnsi="Calibri" w:eastAsia="Calibri" w:cs="Times New Roman"/>
+          <w:i w:val="0"/>
+          <w:iCs w:val="0"/>
+          <w:color w:val="808080" w:themeColor="background1" w:themeTint="FF" w:themeShade="80"/>
+          <w:sz w:val="22"/>
+          <w:szCs w:val="22"/>
+        </w:rPr>
+        <w:t xml:space="preserve">Η διαδικασία χρήσης του </w:t>
+      </w:r>
+      <w:proofErr w:type="spellStart"/>
+      <w:r>
+        <w:rPr>
+          <w:rFonts w:ascii="Calibri" w:hAnsi="Calibri" w:eastAsia="Calibri" w:cs="Times New Roman"/>
+          <w:i w:val="0"/>
+          <w:iCs w:val="0"/>
+          <w:color w:val="808080" w:themeColor="background1" w:themeTint="FF" w:themeShade="80"/>
+          <w:sz w:val="22"/>
+          <w:szCs w:val="22"/>
+        </w:rPr>
+        <w:t>dashboard</w:t>
+      </w:r>
+      <w:proofErr w:type="spellEnd"/>
+      <w:r>
+        <w:rPr>
+          <w:rFonts w:ascii="Calibri" w:hAnsi="Calibri" w:eastAsia="Calibri" w:cs="Times New Roman"/>
+          <w:i w:val="0"/>
+          <w:iCs w:val="0"/>
+          <w:color w:val="808080" w:themeColor="background1" w:themeTint="FF" w:themeShade="80"/>
+          <w:sz w:val="22"/>
+          <w:szCs w:val="22"/>
+        </w:rPr>
+        <w:t xml:space="preserve"> εμπεριέχει τα ακόλουθα </w:t>
+      </w:r>
+      <w:r>
+        <w:rPr>
+          <w:rFonts w:ascii="Calibri" w:hAnsi="Calibri" w:eastAsia="Calibri" w:cs="Times New Roman"/>
+          <w:i w:val="0"/>
+          <w:iCs w:val="0"/>
+          <w:color w:val="808080" w:themeColor="background1" w:themeTint="FF" w:themeShade="80"/>
+          <w:sz w:val="22"/>
+          <w:szCs w:val="22"/>
+        </w:rPr>
+        <w:t>βήματα:</w:t>
+      </w:r>
+    </w:p>
+    <w:p>
+      <w:pPr>
+        <w:pStyle w:val="Description"/>
+        <w:numPr>
+          <w:ilvl w:val="0"/>
+          <w:numId w:val="19"/>
+        </w:numPr>
+        <w:rPr>
+          <w:rFonts w:ascii="Calibri" w:hAnsi="Calibri" w:eastAsia="Calibri" w:cs="Calibri" w:asciiTheme="minorAscii" w:hAnsiTheme="minorAscii" w:eastAsiaTheme="minorAscii" w:cstheme="minorAscii"/>
+          <w:i w:val="0"/>
+          <w:iCs w:val="0"/>
+          <w:color w:val="808080" w:themeColor="background1" w:themeTint="FF" w:themeShade="80"/>
+          <w:sz w:val="22"/>
+          <w:szCs w:val="22"/>
+        </w:rPr>
+      </w:pPr>
+      <w:r>
+        <w:rPr>
+          <w:rFonts w:ascii="Calibri" w:hAnsi="Calibri" w:eastAsia="Calibri" w:cs="Times New Roman"/>
+          <w:i w:val="0"/>
+          <w:iCs w:val="0"/>
+          <w:color w:val="808080" w:themeColor="background1" w:themeTint="FF" w:themeShade="80"/>
+          <w:sz w:val="22"/>
+          <w:szCs w:val="22"/>
+        </w:rPr>
+        <w:t>Login.</w:t>
+      </w:r>
+    </w:p>
+    <w:p>
+      <w:pPr>
+        <w:pStyle w:val="Description"/>
+        <w:numPr>
+          <w:ilvl w:val="0"/>
+          <w:numId w:val="19"/>
+        </w:numPr>
+        <w:rPr>
+          <w:i w:val="0"/>
+          <w:iCs w:val="0"/>
+          <w:color w:val="808080" w:themeColor="background1" w:themeTint="FF" w:themeShade="80"/>
+          <w:sz w:val="22"/>
+          <w:szCs w:val="22"/>
+        </w:rPr>
+      </w:pPr>
+      <w:r>
+        <w:rPr>
+          <w:rFonts w:ascii="Calibri" w:hAnsi="Calibri" w:eastAsia="Calibri" w:cs="Times New Roman"/>
+          <w:i w:val="0"/>
+          <w:iCs w:val="0"/>
+          <w:color w:val="808080" w:themeColor="background1" w:themeTint="FF" w:themeShade="80"/>
+          <w:sz w:val="22"/>
+          <w:szCs w:val="22"/>
+        </w:rPr>
+        <w:t>Επιλογή οχήματος.</w:t>
+      </w:r>
+    </w:p>
+    <w:p>
+      <w:pPr>
+        <w:pStyle w:val="Description"/>
+        <w:numPr>
+          <w:ilvl w:val="0"/>
+          <w:numId w:val="19"/>
+        </w:numPr>
+        <w:rPr>
+          <w:i w:val="0"/>
+          <w:iCs w:val="0"/>
+          <w:color w:val="808080" w:themeColor="background1" w:themeTint="FF" w:themeShade="80"/>
+          <w:sz w:val="22"/>
+          <w:szCs w:val="22"/>
+        </w:rPr>
+      </w:pPr>
+      <w:r>
+        <w:rPr>
+          <w:rFonts w:ascii="Calibri" w:hAnsi="Calibri" w:eastAsia="Calibri" w:cs="Times New Roman"/>
+          <w:i w:val="0"/>
+          <w:iCs w:val="0"/>
+          <w:color w:val="808080" w:themeColor="background1" w:themeTint="FF" w:themeShade="80"/>
+          <w:sz w:val="22"/>
+          <w:szCs w:val="22"/>
+        </w:rPr>
+        <w:t>Απεικόνιση δεδομένων/γεγονότων φόρτισης σε διάγραμμα.</w:t>
+      </w:r>
+    </w:p>
+    <w:p>
+      <w:pPr>
+        <w:pStyle w:val="Description"/>
+        <w:numPr>
+          <w:ilvl w:val="0"/>
+          <w:numId w:val="19"/>
+        </w:numPr>
+        <w:rPr>
+          <w:i w:val="0"/>
+          <w:iCs w:val="0"/>
+          <w:color w:val="808080" w:themeColor="background1" w:themeTint="FF" w:themeShade="80"/>
+          <w:sz w:val="22"/>
+          <w:szCs w:val="22"/>
+        </w:rPr>
+      </w:pPr>
+      <w:r>
+        <w:rPr>
+          <w:rFonts w:ascii="Calibri" w:hAnsi="Calibri" w:eastAsia="Calibri" w:cs="Times New Roman"/>
+          <w:i w:val="0"/>
+          <w:iCs w:val="0"/>
+          <w:color w:val="808080" w:themeColor="background1" w:themeTint="FF" w:themeShade="80"/>
+          <w:sz w:val="22"/>
+          <w:szCs w:val="22"/>
+        </w:rPr>
+        <w:t>Έκδοση περιοδικού λογαριασμού ανά όχημα.</w:t>
+      </w:r>
+    </w:p>
+    <w:p>
+      <w:pPr>
+        <w:pStyle w:val="Description"/>
+        <w:numPr>
+          <w:ilvl w:val="0"/>
+          <w:numId w:val="19"/>
+        </w:numPr>
+        <w:rPr>
+          <w:i w:val="0"/>
+          <w:iCs w:val="0"/>
+          <w:color w:val="808080" w:themeColor="background1" w:themeTint="FF" w:themeShade="80"/>
+          <w:sz w:val="22"/>
+          <w:szCs w:val="22"/>
+        </w:rPr>
+      </w:pPr>
+      <w:r>
+        <w:rPr>
+          <w:rFonts w:ascii="Calibri" w:hAnsi="Calibri" w:eastAsia="Calibri" w:cs="Times New Roman"/>
+          <w:i w:val="0"/>
+          <w:iCs w:val="0"/>
+          <w:color w:val="808080" w:themeColor="background1" w:themeTint="FF" w:themeShade="80"/>
+          <w:sz w:val="22"/>
+          <w:szCs w:val="22"/>
+        </w:rPr>
+        <w:t>Πληρωμή.</w:t>
+      </w:r>
+    </w:p>
+    <w:p>
+      <w:pPr>
+        <w:pStyle w:val="Description"/>
+        <w:rPr>
+          <w:rFonts w:ascii="Calibri" w:hAnsi="Calibri" w:eastAsia="Calibri" w:cs="Times New Roman"/>
+          <w:i w:val="0"/>
+          <w:iCs w:val="0"/>
+          <w:color w:val="808080" w:themeColor="background1" w:themeTint="FF" w:themeShade="80"/>
+          <w:sz w:val="22"/>
+          <w:szCs w:val="22"/>
+        </w:rPr>
+      </w:pPr>
+    </w:p>
+    <w:p>
+      <w:pPr>
+        <w:pStyle w:val="a"/>
+        <w:rPr>
+          <w:rFonts w:ascii="Calibri" w:hAnsi="Calibri" w:eastAsia="Calibri" w:cs="Times New Roman"/>
+          <w:color w:val="808080" w:themeColor="background1" w:themeTint="FF" w:themeShade="80"/>
+          <w:sz w:val="22"/>
+          <w:szCs w:val="22"/>
+        </w:rPr>
+      </w:pPr>
+      <w:r>
+        <w:rPr>
+          <w:rFonts w:ascii="Calibri" w:hAnsi="Calibri" w:eastAsia="Calibri" w:cs="Times New Roman"/>
+          <w:i w:val="0"/>
+          <w:iCs w:val="0"/>
+          <w:color w:val="808080" w:themeColor="background1" w:themeTint="FF" w:themeShade="80"/>
+          <w:sz w:val="22"/>
+          <w:szCs w:val="22"/>
+        </w:rPr>
+        <w:t xml:space="preserve">Ακολουθεί ένα UML </w:t>
+      </w:r>
+      <w:proofErr w:type="spellStart"/>
+      <w:r>
+        <w:rPr>
+          <w:rFonts w:ascii="Calibri" w:hAnsi="Calibri" w:eastAsia="Calibri" w:cs="Times New Roman"/>
+          <w:i w:val="0"/>
+          <w:iCs w:val="0"/>
+          <w:color w:val="808080" w:themeColor="background1" w:themeTint="FF" w:themeShade="80"/>
+          <w:sz w:val="22"/>
+          <w:szCs w:val="22"/>
+        </w:rPr>
+        <w:t>Sequence</w:t>
+      </w:r>
+      <w:proofErr w:type="spellEnd"/>
+      <w:r>
+        <w:rPr>
+          <w:rFonts w:ascii="Calibri" w:hAnsi="Calibri" w:eastAsia="Calibri" w:cs="Times New Roman"/>
+          <w:i w:val="0"/>
+          <w:iCs w:val="0"/>
+          <w:color w:val="808080" w:themeColor="background1" w:themeTint="FF" w:themeShade="80"/>
+          <w:sz w:val="22"/>
+          <w:szCs w:val="22"/>
+        </w:rPr>
         <w:t xml:space="preserve"> </w:t>
       </w:r>
-      <w:r>
-        <w:rPr>
-          <w:lang w:val="en-US"/>
-        </w:rPr>
-        <w:t>UML</w:t>
-      </w:r>
-      <w:r>
-        <w:t xml:space="preserve"> αλληλουχίας (</w:t>
-      </w:r>
-      <w:r>
-        <w:rPr>
-          <w:lang w:val="en-US"/>
-        </w:rPr>
-        <w:t>Sequence</w:t>
-      </w:r>
-      <w:r>
-        <w:t>) και</w:t>
-      </w:r>
-      <w:r>
+      <w:proofErr w:type="spellStart"/>
+      <w:r>
+        <w:rPr>
+          <w:rFonts w:ascii="Calibri" w:hAnsi="Calibri" w:eastAsia="Calibri" w:cs="Times New Roman"/>
+          <w:i w:val="0"/>
+          <w:iCs w:val="0"/>
+          <w:color w:val="808080" w:themeColor="background1" w:themeTint="FF" w:themeShade="80"/>
+          <w:sz w:val="22"/>
+          <w:szCs w:val="22"/>
+        </w:rPr>
+        <w:t>Diagram</w:t>
+      </w:r>
+      <w:proofErr w:type="spellEnd"/>
+      <w:r>
+        <w:rPr>
+          <w:rFonts w:ascii="Calibri" w:hAnsi="Calibri" w:eastAsia="Calibri" w:cs="Times New Roman"/>
+          <w:i w:val="0"/>
+          <w:iCs w:val="0"/>
+          <w:color w:val="808080" w:themeColor="background1" w:themeTint="FF" w:themeShade="80"/>
+          <w:sz w:val="22"/>
+          <w:szCs w:val="22"/>
+        </w:rPr>
+        <w:t xml:space="preserve"> το οποίο περιγράφει την αλληλεπίδραση του χρήστη με το </w:t>
+      </w:r>
+      <w:proofErr w:type="spellStart"/>
+      <w:r>
+        <w:rPr>
+          <w:rFonts w:ascii="Calibri" w:hAnsi="Calibri" w:eastAsia="Calibri" w:cs="Times New Roman"/>
+          <w:i w:val="0"/>
+          <w:iCs w:val="0"/>
+          <w:color w:val="808080" w:themeColor="background1" w:themeTint="FF" w:themeShade="80"/>
+          <w:sz w:val="22"/>
+          <w:szCs w:val="22"/>
+        </w:rPr>
+        <w:t>dashboard</w:t>
+      </w:r>
+      <w:proofErr w:type="spellEnd"/>
+      <w:r>
+        <w:rPr>
+          <w:rFonts w:ascii="Calibri" w:hAnsi="Calibri" w:eastAsia="Calibri" w:cs="Times New Roman"/>
+          <w:i w:val="0"/>
+          <w:iCs w:val="0"/>
+          <w:color w:val="808080" w:themeColor="background1" w:themeTint="FF" w:themeShade="80"/>
+          <w:sz w:val="22"/>
+          <w:szCs w:val="22"/>
+        </w:rPr>
+        <w:t xml:space="preserve">. Είναι μια επέκταση του γενικού διαγράμματος που παρουσιάστηκε στην Ενότητα </w:t>
+      </w:r>
+      <w:r>
+        <w:rPr>
+          <w:rFonts w:ascii="Calibri" w:hAnsi="Calibri" w:eastAsia="Calibri" w:cs="Times New Roman"/>
+          <w:i w:val="1"/>
+          <w:iCs w:val="1"/>
+          <w:color w:val="808080" w:themeColor="background1" w:themeTint="FF" w:themeShade="80"/>
+          <w:sz w:val="22"/>
+          <w:szCs w:val="22"/>
+        </w:rPr>
+        <w:t>1.3.2</w:t>
+      </w:r>
+      <w:r>
+        <w:rPr>
+          <w:rFonts w:ascii="Calibri" w:hAnsi="Calibri" w:eastAsia="Calibri" w:cs="Times New Roman"/>
+          <w:i w:val="0"/>
+          <w:iCs w:val="0"/>
+          <w:color w:val="808080" w:themeColor="background1" w:themeTint="FF" w:themeShade="80"/>
+          <w:sz w:val="22"/>
+          <w:szCs w:val="22"/>
+        </w:rPr>
+        <w:t xml:space="preserve"> όπου οι λειτουργίες των </w:t>
+      </w:r>
+      <w:proofErr w:type="spellStart"/>
+      <w:r>
+        <w:rPr>
+          <w:rFonts w:ascii="Calibri" w:hAnsi="Calibri" w:eastAsia="Calibri" w:cs="Times New Roman"/>
+          <w:i w:val="0"/>
+          <w:iCs w:val="0"/>
+          <w:color w:val="808080" w:themeColor="background1" w:themeTint="FF" w:themeShade="80"/>
+          <w:sz w:val="22"/>
+          <w:szCs w:val="22"/>
+        </w:rPr>
+        <w:t>Router</w:t>
+      </w:r>
+      <w:proofErr w:type="spellEnd"/>
+      <w:r>
+        <w:rPr>
+          <w:rFonts w:ascii="Calibri" w:hAnsi="Calibri" w:eastAsia="Calibri" w:cs="Times New Roman"/>
+          <w:i w:val="0"/>
+          <w:iCs w:val="0"/>
+          <w:color w:val="808080" w:themeColor="background1" w:themeTint="FF" w:themeShade="80"/>
+          <w:sz w:val="22"/>
+          <w:szCs w:val="22"/>
+        </w:rPr>
+        <w:t xml:space="preserve">, </w:t>
+      </w:r>
+      <w:proofErr w:type="spellStart"/>
+      <w:r>
+        <w:rPr>
+          <w:rFonts w:ascii="Calibri" w:hAnsi="Calibri" w:eastAsia="Calibri" w:cs="Times New Roman"/>
+          <w:i w:val="0"/>
+          <w:iCs w:val="0"/>
+          <w:color w:val="808080" w:themeColor="background1" w:themeTint="FF" w:themeShade="80"/>
+          <w:sz w:val="22"/>
+          <w:szCs w:val="22"/>
+        </w:rPr>
+        <w:t>Controller</w:t>
+      </w:r>
+      <w:proofErr w:type="spellEnd"/>
+      <w:r>
+        <w:rPr>
+          <w:rFonts w:ascii="Calibri" w:hAnsi="Calibri" w:eastAsia="Calibri" w:cs="Times New Roman"/>
+          <w:i w:val="0"/>
+          <w:iCs w:val="0"/>
+          <w:color w:val="808080" w:themeColor="background1" w:themeTint="FF" w:themeShade="80"/>
+          <w:sz w:val="22"/>
+          <w:szCs w:val="22"/>
+        </w:rPr>
+        <w:t xml:space="preserve">, </w:t>
+      </w:r>
+      <w:proofErr w:type="spellStart"/>
+      <w:r>
+        <w:rPr>
+          <w:rFonts w:ascii="Calibri" w:hAnsi="Calibri" w:eastAsia="Calibri" w:cs="Times New Roman"/>
+          <w:i w:val="0"/>
+          <w:iCs w:val="0"/>
+          <w:color w:val="808080" w:themeColor="background1" w:themeTint="FF" w:themeShade="80"/>
+          <w:sz w:val="22"/>
+          <w:szCs w:val="22"/>
+        </w:rPr>
+        <w:t>Model</w:t>
+      </w:r>
+      <w:proofErr w:type="spellEnd"/>
+      <w:r>
+        <w:rPr>
+          <w:rFonts w:ascii="Calibri" w:hAnsi="Calibri" w:eastAsia="Calibri" w:cs="Times New Roman"/>
+          <w:i w:val="0"/>
+          <w:iCs w:val="0"/>
+          <w:color w:val="808080" w:themeColor="background1" w:themeTint="FF" w:themeShade="80"/>
+          <w:sz w:val="22"/>
+          <w:szCs w:val="22"/>
+        </w:rPr>
+        <w:t xml:space="preserve">, </w:t>
+      </w:r>
+      <w:proofErr w:type="spellStart"/>
+      <w:r>
+        <w:rPr>
+          <w:rFonts w:ascii="Calibri" w:hAnsi="Calibri" w:eastAsia="Calibri" w:cs="Times New Roman"/>
+          <w:i w:val="0"/>
+          <w:iCs w:val="0"/>
+          <w:color w:val="808080" w:themeColor="background1" w:themeTint="FF" w:themeShade="80"/>
+          <w:sz w:val="22"/>
+          <w:szCs w:val="22"/>
+        </w:rPr>
+        <w:t>Database</w:t>
+      </w:r>
+      <w:proofErr w:type="spellEnd"/>
+      <w:r>
+        <w:rPr>
+          <w:rFonts w:ascii="Calibri" w:hAnsi="Calibri" w:eastAsia="Calibri" w:cs="Times New Roman"/>
+          <w:i w:val="0"/>
+          <w:iCs w:val="0"/>
+          <w:color w:val="808080" w:themeColor="background1" w:themeTint="FF" w:themeShade="80"/>
+          <w:sz w:val="22"/>
+          <w:szCs w:val="22"/>
+        </w:rPr>
+        <w:t xml:space="preserve">, </w:t>
+      </w:r>
+      <w:proofErr w:type="spellStart"/>
+      <w:r>
+        <w:rPr>
+          <w:rFonts w:ascii="Calibri" w:hAnsi="Calibri" w:eastAsia="Calibri" w:cs="Times New Roman"/>
+          <w:i w:val="0"/>
+          <w:iCs w:val="0"/>
+          <w:color w:val="808080" w:themeColor="background1" w:themeTint="FF" w:themeShade="80"/>
+          <w:sz w:val="22"/>
+          <w:szCs w:val="22"/>
+        </w:rPr>
+        <w:t>View</w:t>
+      </w:r>
+      <w:proofErr w:type="spellEnd"/>
+      <w:r>
+        <w:rPr>
+          <w:rFonts w:ascii="Calibri" w:hAnsi="Calibri" w:eastAsia="Calibri" w:cs="Times New Roman"/>
+          <w:i w:val="0"/>
+          <w:iCs w:val="0"/>
+          <w:color w:val="808080" w:themeColor="background1" w:themeTint="FF" w:themeShade="80"/>
+          <w:sz w:val="22"/>
+          <w:szCs w:val="22"/>
+        </w:rPr>
+        <w:t xml:space="preserve"> συμπυκνώνονται στην λειτουργία </w:t>
+      </w:r>
+      <w:proofErr w:type="spellStart"/>
+      <w:r>
+        <w:rPr>
+          <w:rFonts w:ascii="Calibri" w:hAnsi="Calibri" w:eastAsia="Calibri" w:cs="Times New Roman"/>
+          <w:i w:val="0"/>
+          <w:iCs w:val="0"/>
+          <w:color w:val="808080" w:themeColor="background1" w:themeTint="FF" w:themeShade="80"/>
+          <w:sz w:val="22"/>
+          <w:szCs w:val="22"/>
+        </w:rPr>
+        <w:t>Model</w:t>
+      </w:r>
+      <w:proofErr w:type="spellEnd"/>
+      <w:r>
+        <w:rPr>
+          <w:rFonts w:ascii="Calibri" w:hAnsi="Calibri" w:eastAsia="Calibri" w:cs="Times New Roman"/>
+          <w:i w:val="0"/>
+          <w:iCs w:val="0"/>
+          <w:color w:val="808080" w:themeColor="background1" w:themeTint="FF" w:themeShade="80"/>
+          <w:sz w:val="22"/>
+          <w:szCs w:val="22"/>
+        </w:rPr>
+        <w:t>.</w:t>
+      </w:r>
+    </w:p>
+    <w:p>
+      <w:pPr>
+        <w:pStyle w:val="Description"/>
+        <w:rPr>
+          <w:rFonts w:ascii="Calibri" w:hAnsi="Calibri" w:eastAsia="Calibri" w:cs="Times New Roman"/>
+          <w:i w:val="0"/>
+          <w:iCs w:val="0"/>
+          <w:color w:val="808080" w:themeColor="background1" w:themeTint="FF" w:themeShade="80"/>
+          <w:sz w:val="22"/>
+          <w:szCs w:val="22"/>
+        </w:rPr>
+      </w:pPr>
+    </w:p>
+    <w:p>
+      <w:pPr>
+        <w:pStyle w:val="Description"/>
+      </w:pPr>
+      <w:r>
+        <w:drawing>
+          <wp:inline wp14:editId="41184D4B" wp14:anchorId="2B837CFF">
+            <wp:extent cx="2790825" cy="4572000"/>
+            <wp:effectExtent l="0" t="0" r="0" b="0"/>
+            <wp:docPr id="1956729563" name="" title=""/>
+            <wp:cNvGraphicFramePr>
+              <a:graphicFrameLocks noChangeAspect="1"/>
+            </wp:cNvGraphicFramePr>
+            <a:graphic>
+              <a:graphicData uri="http://schemas.openxmlformats.org/drawingml/2006/picture">
+                <pic:pic>
+                  <pic:nvPicPr>
+                    <pic:cNvPr id="0" name=""/>
+                    <pic:cNvPicPr/>
+                  </pic:nvPicPr>
+                  <pic:blipFill>
+                    <a:blip r:embed="R03437746b8b04ad5">
+                      <a:extLst>
+                        <a:ext xmlns:a="http://schemas.openxmlformats.org/drawingml/2006/main" uri="{28A0092B-C50C-407E-A947-70E740481C1C}">
+                          <a14:useLocalDpi val="0"/>
+                        </a:ext>
+                      </a:extLst>
+                    </a:blip>
+                    <a:stretch>
+                      <a:fillRect/>
+                    </a:stretch>
+                  </pic:blipFill>
+                  <pic:spPr>
+                    <a:xfrm>
+                      <a:off x="0" y="0"/>
+                      <a:ext cx="2790825" cy="4572000"/>
+                    </a:xfrm>
+                    <a:prstGeom prst="rect">
+                      <a:avLst/>
+                    </a:prstGeom>
+                  </pic:spPr>
+                </pic:pic>
+              </a:graphicData>
+            </a:graphic>
+          </wp:inline>
+        </w:drawing>
+      </w:r>
+    </w:p>
+    <w:p>
+      <w:pPr>
+        <w:pStyle w:val="Description"/>
+        <w:rPr>
+          <w:rFonts w:ascii="Calibri" w:hAnsi="Calibri" w:eastAsia="Calibri" w:cs="Times New Roman"/>
+          <w:i w:val="0"/>
+          <w:iCs w:val="0"/>
+          <w:color w:val="808080" w:themeColor="background1" w:themeTint="FF" w:themeShade="80"/>
+          <w:sz w:val="22"/>
+          <w:szCs w:val="22"/>
+        </w:rPr>
+      </w:pPr>
+    </w:p>
+    <w:p>
+      <w:pPr>
+        <w:pStyle w:val="Description"/>
+        <w:rPr>
+          <w:rFonts w:ascii="Calibri" w:hAnsi="Calibri" w:eastAsia="Calibri" w:cs="Times New Roman"/>
+          <w:i w:val="0"/>
+          <w:iCs w:val="0"/>
+          <w:color w:val="808080" w:themeColor="background1" w:themeTint="FF" w:themeShade="80"/>
+          <w:sz w:val="22"/>
+          <w:szCs w:val="22"/>
+        </w:rPr>
+      </w:pPr>
+      <w:r>
+        <w:rPr>
+          <w:rFonts w:ascii="Calibri" w:hAnsi="Calibri" w:eastAsia="Calibri" w:cs="Times New Roman"/>
+          <w:i w:val="0"/>
+          <w:iCs w:val="0"/>
+          <w:color w:val="808080" w:themeColor="background1" w:themeTint="FF" w:themeShade="80"/>
+          <w:sz w:val="22"/>
+          <w:szCs w:val="22"/>
+        </w:rPr>
+        <w:t xml:space="preserve">Επίσης, παραθέτουμε ένα UML </w:t>
+      </w:r>
+      <w:proofErr w:type="spellStart"/>
+      <w:r>
+        <w:rPr>
+          <w:rFonts w:ascii="Calibri" w:hAnsi="Calibri" w:eastAsia="Calibri" w:cs="Times New Roman"/>
+          <w:i w:val="0"/>
+          <w:iCs w:val="0"/>
+          <w:color w:val="808080" w:themeColor="background1" w:themeTint="FF" w:themeShade="80"/>
+          <w:sz w:val="22"/>
+          <w:szCs w:val="22"/>
+        </w:rPr>
+        <w:t>Activity</w:t>
+      </w:r>
+      <w:proofErr w:type="spellEnd"/>
+      <w:r>
+        <w:rPr>
+          <w:rFonts w:ascii="Calibri" w:hAnsi="Calibri" w:eastAsia="Calibri" w:cs="Times New Roman"/>
+          <w:i w:val="0"/>
+          <w:iCs w:val="0"/>
+          <w:color w:val="808080" w:themeColor="background1" w:themeTint="FF" w:themeShade="80"/>
+          <w:sz w:val="22"/>
+          <w:szCs w:val="22"/>
+        </w:rPr>
         <w:t xml:space="preserve"> </w:t>
       </w:r>
-      <w:r>
-        <w:t>δραστηριοτήτων (</w:t>
-      </w:r>
-      <w:r>
-        <w:rPr>
-          <w:lang w:val="en-US"/>
-        </w:rPr>
-        <w:t>Activity</w:t>
-      </w:r>
-      <w:r>
-        <w:t>). Περιλαμβάνεται η συμπεριφορά σε απρόβλεπτες καταστάσεις και σφάλματα (εναλλακτικές ροές).</w:t>
+      <w:proofErr w:type="spellStart"/>
+      <w:r>
+        <w:rPr>
+          <w:rFonts w:ascii="Calibri" w:hAnsi="Calibri" w:eastAsia="Calibri" w:cs="Times New Roman"/>
+          <w:i w:val="0"/>
+          <w:iCs w:val="0"/>
+          <w:color w:val="808080" w:themeColor="background1" w:themeTint="FF" w:themeShade="80"/>
+          <w:sz w:val="22"/>
+          <w:szCs w:val="22"/>
+        </w:rPr>
+        <w:t>Diagram</w:t>
+      </w:r>
+      <w:proofErr w:type="spellEnd"/>
+      <w:r>
+        <w:rPr>
+          <w:rFonts w:ascii="Calibri" w:hAnsi="Calibri" w:eastAsia="Calibri" w:cs="Times New Roman"/>
+          <w:i w:val="0"/>
+          <w:iCs w:val="0"/>
+          <w:color w:val="808080" w:themeColor="background1" w:themeTint="FF" w:themeShade="80"/>
+          <w:sz w:val="22"/>
+          <w:szCs w:val="22"/>
+        </w:rPr>
+        <w:t xml:space="preserve"> το οποίο περιγράφει την λειτουργία </w:t>
+      </w:r>
+      <w:r>
+        <w:rPr>
+          <w:rFonts w:ascii="Calibri" w:hAnsi="Calibri" w:eastAsia="Calibri" w:cs="Times New Roman"/>
+          <w:i w:val="0"/>
+          <w:iCs w:val="0"/>
+          <w:color w:val="808080" w:themeColor="background1" w:themeTint="FF" w:themeShade="80"/>
+          <w:sz w:val="22"/>
+          <w:szCs w:val="22"/>
+        </w:rPr>
+        <w:t>εξ 'ολοκλήρου</w:t>
+      </w:r>
+      <w:r>
+        <w:rPr>
+          <w:rFonts w:ascii="Calibri" w:hAnsi="Calibri" w:eastAsia="Calibri" w:cs="Times New Roman"/>
+          <w:i w:val="0"/>
+          <w:iCs w:val="0"/>
+          <w:color w:val="808080" w:themeColor="background1" w:themeTint="FF" w:themeShade="80"/>
+          <w:sz w:val="22"/>
+          <w:szCs w:val="22"/>
+        </w:rPr>
+        <w:t xml:space="preserve"> από την μεριά του χρήστη.</w:t>
+      </w:r>
+    </w:p>
+    <w:p>
+      <w:pPr>
+        <w:pStyle w:val="Description"/>
+        <w:rPr>
+          <w:rFonts w:ascii="Calibri" w:hAnsi="Calibri" w:eastAsia="Calibri" w:cs="Times New Roman"/>
+          <w:i w:val="0"/>
+          <w:iCs w:val="0"/>
+          <w:color w:val="808080" w:themeColor="background1" w:themeTint="FF" w:themeShade="80"/>
+          <w:sz w:val="22"/>
+          <w:szCs w:val="22"/>
+        </w:rPr>
+      </w:pPr>
+    </w:p>
+    <w:p>
+      <w:pPr>
+        <w:pStyle w:val="Description"/>
+        <w:rPr>
+          <w:rFonts w:ascii="Calibri" w:hAnsi="Calibri" w:eastAsia="Calibri" w:cs="Times New Roman"/>
+          <w:i w:val="0"/>
+          <w:iCs w:val="0"/>
+          <w:color w:val="808080" w:themeColor="background1" w:themeTint="FF" w:themeShade="80"/>
+          <w:sz w:val="22"/>
+          <w:szCs w:val="22"/>
+        </w:rPr>
+      </w:pPr>
+      <w:r>
+        <w:rPr>
+          <w:rFonts w:ascii="Calibri" w:hAnsi="Calibri" w:eastAsia="Calibri" w:cs="Times New Roman"/>
+          <w:i w:val="0"/>
+          <w:iCs w:val="0"/>
+          <w:color w:val="808080" w:themeColor="background1" w:themeTint="FF" w:themeShade="80"/>
+          <w:sz w:val="22"/>
+          <w:szCs w:val="22"/>
+        </w:rPr>
+        <w:t>TODO</w:t>
       </w:r>
     </w:p>
     <w:p>
@@ -3073,45 +5052,69 @@
         <w:pStyle w:val="4"/>
       </w:pPr>
       <w:r>
+        <w:rPr/>
         <w:t>3.</w:t>
       </w:r>
       <w:r>
+        <w:rPr/>
         <w:t>1</w:t>
       </w:r>
       <w:r>
+        <w:rPr/>
         <w:t>.2.7</w:t>
       </w:r>
       <w:r>
+        <w:rPr/>
+        <w:t xml:space="preserve"> </w:t>
+      </w:r>
+      <w:r>
         <w:tab/>
       </w:r>
       <w:r>
+        <w:rPr/>
         <w:t>Δεδομένα εξόδου</w:t>
       </w:r>
     </w:p>
     <w:p>
       <w:pPr>
         <w:pStyle w:val="Description"/>
-      </w:pPr>
-      <w:r>
-        <w:t xml:space="preserve">Διαγράμματα </w:t>
-      </w:r>
-      <w:r>
-        <w:rPr>
-          <w:lang w:val="en-US"/>
-        </w:rPr>
-        <w:t>UML</w:t>
-      </w:r>
-      <w:r>
-        <w:t xml:space="preserve"> </w:t>
-      </w:r>
-      <w:r>
-        <w:t>αλληλουχίας</w:t>
-      </w:r>
-      <w:r>
-        <w:t xml:space="preserve"> για τη</w:t>
-      </w:r>
-      <w:r>
-        <w:t>ν παραγωγή δεδομένων εξόδου. Ως δεδομένα εξόδου νοούνται όλα τα δεδομένα του συστήματος τα οποία δημιουργούνται ή μεταβάλλονται κατά την εκτέλεση (αν υπάρχουν τέτοια)</w:t>
+        <w:rPr>
+          <w:rFonts w:ascii="Calibri" w:hAnsi="Calibri" w:eastAsia="Calibri" w:cs="Times New Roman"/>
+          <w:color w:val="808080" w:themeColor="background1" w:themeTint="FF" w:themeShade="80"/>
+          <w:sz w:val="22"/>
+          <w:szCs w:val="22"/>
+        </w:rPr>
+      </w:pPr>
+      <w:r>
+        <w:rPr>
+          <w:rFonts w:ascii="Calibri" w:hAnsi="Calibri" w:eastAsia="Calibri" w:cs="Times New Roman"/>
+          <w:color w:val="808080" w:themeColor="background1" w:themeTint="FF" w:themeShade="80"/>
+          <w:sz w:val="22"/>
+          <w:szCs w:val="22"/>
+        </w:rPr>
+        <w:t xml:space="preserve">Η αλληλουχία ενεργειών που αφορά την έξοδο εμπεριέχεται στα διαγράμματα της παραγράφου 3.1.2.6. Συγκεκριμένα, </w:t>
+      </w:r>
+      <w:r>
+        <w:rPr>
+          <w:rFonts w:ascii="Calibri" w:hAnsi="Calibri" w:eastAsia="Calibri" w:cs="Times New Roman"/>
+          <w:i w:val="0"/>
+          <w:iCs w:val="0"/>
+          <w:color w:val="808080" w:themeColor="background1" w:themeTint="FF" w:themeShade="80"/>
+          <w:sz w:val="22"/>
+          <w:szCs w:val="22"/>
+        </w:rPr>
+        <w:t xml:space="preserve">δημιουργούνται νέα δεδομένα στην βάση δεδομένων όταν πραγματοποιείται πληρωμή ενός λογαριασμού. </w:t>
+      </w:r>
+      <w:r>
+        <w:rPr>
+          <w:rFonts w:ascii="Calibri" w:hAnsi="Calibri" w:eastAsia="Calibri" w:cs="Times New Roman"/>
+          <w:i w:val="0"/>
+          <w:iCs w:val="0"/>
+          <w:color w:val="808080" w:themeColor="background1" w:themeTint="FF" w:themeShade="80"/>
+          <w:sz w:val="22"/>
+          <w:szCs w:val="22"/>
+        </w:rPr>
+        <w:t>Ταυτόχρονα, δεδομένα εξόδου θεωρούμε και τα στατιστικά που απεικονίζονται για τα οχήματα του χρήστη.</w:t>
       </w:r>
     </w:p>
     <w:p>
@@ -3119,83 +5122,36 @@
         <w:pStyle w:val="4"/>
       </w:pPr>
       <w:r>
+        <w:rPr/>
         <w:t>3.</w:t>
       </w:r>
       <w:r>
+        <w:rPr/>
         <w:t>1</w:t>
       </w:r>
       <w:r>
+        <w:rPr/>
         <w:t>.2.8</w:t>
       </w:r>
       <w:r>
         <w:tab/>
       </w:r>
       <w:r>
+        <w:rPr/>
         <w:t xml:space="preserve">Παρατηρήσεις </w:t>
       </w:r>
     </w:p>
     <w:p>
       <w:pPr>
         <w:pStyle w:val="Description"/>
-      </w:pPr>
-      <w:proofErr w:type="spellStart"/>
-      <w:r>
-        <w:t>Ο,τι</w:t>
-      </w:r>
-      <w:proofErr w:type="spellEnd"/>
-      <w:r>
-        <w:t xml:space="preserve"> δεν εντάσσεται στα προηγούμενα, εφόσον υπάρχει</w:t>
-      </w:r>
-    </w:p>
-    <w:p>
-      <w:pPr>
-        <w:pStyle w:val="Description"/>
-      </w:pPr>
-    </w:p>
-    <w:p>
-      <w:pPr>
-        <w:pStyle w:val="Description"/>
-      </w:pPr>
-      <w:r>
-        <w:t>. . .</w:t>
-      </w:r>
-    </w:p>
-    <w:p>
-      <w:pPr>
-        <w:pStyle w:val="Description"/>
-      </w:pPr>
-      <w:r>
-        <w:t>(</w:t>
-      </w:r>
-      <w:r>
-        <w:t>η ενότητα 3.</w:t>
-      </w:r>
-      <w:r>
-        <w:t>1</w:t>
-      </w:r>
-      <w:r>
-        <w:t>.Χ.1 - 3.</w:t>
-      </w:r>
-      <w:r>
-        <w:t>1</w:t>
-      </w:r>
-      <w:r>
-        <w:t>.Χ.8 επαναλαμβάνεται</w:t>
-      </w:r>
-      <w:r>
-        <w:t xml:space="preserve"> για όλες τις </w:t>
-      </w:r>
-      <w:r>
-        <w:t>περιπτώσεις χρήσης</w:t>
-      </w:r>
-      <w:r>
-        <w:t xml:space="preserve"> που συμπεριλαμβάνονται στο έγγραφο</w:t>
-      </w:r>
-      <w:r>
-        <w:t>, όπως απαιτούνται από τις ομάδες ανάλογα με τον αριθμό των ατόμων</w:t>
-      </w:r>
-      <w:r>
-        <w:t>)</w:t>
+        <w:bidi w:val="0"/>
+        <w:spacing w:before="120" w:beforeAutospacing="off" w:after="0" w:afterAutospacing="off" w:line="259" w:lineRule="auto"/>
+        <w:ind w:left="0" w:right="0"/>
+        <w:jc w:val="left"/>
+      </w:pPr>
+      <w:r>
+        <w:rPr/>
+        <w:t>Ν/Α</w:t>
       </w:r>
     </w:p>
     <w:p>
@@ -3617,7 +5573,7 @@
       <w:pgMar w:top="1440" w:right="1440" w:bottom="1440" w:left="1440" w:header="708" w:footer="708" w:gutter="0"/>
       <w:cols w:space="708"/>
       <w:docGrid w:linePitch="360"/>
-      <w:headerReference w:type="default" r:id="R933be54fb09c43b8"/>
+      <w:headerReference w:type="default" r:id="Rd64b9819dfb242d4"/>
     </w:sectPr>
   </w:body>
 </w:document>
@@ -3940,6 +5896,174 @@
 
 <file path=word/numbering.xml><?xml version="1.0" encoding="utf-8"?>
 <w:numbering xmlns:wpc="http://schemas.microsoft.com/office/word/2010/wordprocessingCanvas" xmlns:mc="http://schemas.openxmlformats.org/markup-compatibility/2006" xmlns:o="urn:schemas-microsoft-com:office:office" xmlns:r="http://schemas.openxmlformats.org/officeDocument/2006/relationships" xmlns:m="http://schemas.openxmlformats.org/officeDocument/2006/math" xmlns:v="urn:schemas-microsoft-com:vml" xmlns:wp14="http://schemas.microsoft.com/office/word/2010/wordprocessingDrawing" xmlns:wp="http://schemas.openxmlformats.org/drawingml/2006/wordprocessingDrawing" xmlns:w10="urn:schemas-microsoft-com:office:word" xmlns:w="http://schemas.openxmlformats.org/wordprocessingml/2006/main" xmlns:w14="http://schemas.microsoft.com/office/word/2010/wordml" xmlns:wpg="http://schemas.microsoft.com/office/word/2010/wordprocessingGroup" xmlns:wpi="http://schemas.microsoft.com/office/word/2010/wordprocessingInk" xmlns:wne="http://schemas.microsoft.com/office/word/2006/wordml" xmlns:wps="http://schemas.microsoft.com/office/word/2010/wordprocessingShape" mc:Ignorable="w14 wp14">
+  <w:abstractNum xmlns:w="http://schemas.openxmlformats.org/wordprocessingml/2006/main" w:abstractNumId="18">
+    <w:multiLevelType xmlns:w="http://schemas.openxmlformats.org/wordprocessingml/2006/main" w:val="hybridMultilevel"/>
+    <w:lvl xmlns:w="http://schemas.openxmlformats.org/wordprocessingml/2006/main" w:ilvl="0">
+      <w:start w:val="1"/>
+      <w:numFmt w:val="decimal"/>
+      <w:lvlText w:val="%1."/>
+      <w:lvlJc w:val="left"/>
+      <w:pPr>
+        <w:ind w:left="720" w:hanging="360"/>
+      </w:pPr>
+    </w:lvl>
+    <w:lvl xmlns:w="http://schemas.openxmlformats.org/wordprocessingml/2006/main" w:ilvl="1">
+      <w:start w:val="1"/>
+      <w:numFmt w:val="lowerLetter"/>
+      <w:lvlText w:val="%2."/>
+      <w:lvlJc w:val="left"/>
+      <w:pPr>
+        <w:ind w:left="1440" w:hanging="360"/>
+      </w:pPr>
+    </w:lvl>
+    <w:lvl xmlns:w="http://schemas.openxmlformats.org/wordprocessingml/2006/main" w:ilvl="2">
+      <w:start w:val="1"/>
+      <w:numFmt w:val="lowerRoman"/>
+      <w:lvlText w:val="%3."/>
+      <w:lvlJc w:val="right"/>
+      <w:pPr>
+        <w:ind w:left="2160" w:hanging="180"/>
+      </w:pPr>
+    </w:lvl>
+    <w:lvl xmlns:w="http://schemas.openxmlformats.org/wordprocessingml/2006/main" w:ilvl="3">
+      <w:start w:val="1"/>
+      <w:numFmt w:val="decimal"/>
+      <w:lvlText w:val="%4."/>
+      <w:lvlJc w:val="left"/>
+      <w:pPr>
+        <w:ind w:left="2880" w:hanging="360"/>
+      </w:pPr>
+    </w:lvl>
+    <w:lvl xmlns:w="http://schemas.openxmlformats.org/wordprocessingml/2006/main" w:ilvl="4">
+      <w:start w:val="1"/>
+      <w:numFmt w:val="lowerLetter"/>
+      <w:lvlText w:val="%5."/>
+      <w:lvlJc w:val="left"/>
+      <w:pPr>
+        <w:ind w:left="3600" w:hanging="360"/>
+      </w:pPr>
+    </w:lvl>
+    <w:lvl xmlns:w="http://schemas.openxmlformats.org/wordprocessingml/2006/main" w:ilvl="5">
+      <w:start w:val="1"/>
+      <w:numFmt w:val="lowerRoman"/>
+      <w:lvlText w:val="%6."/>
+      <w:lvlJc w:val="right"/>
+      <w:pPr>
+        <w:ind w:left="4320" w:hanging="180"/>
+      </w:pPr>
+    </w:lvl>
+    <w:lvl xmlns:w="http://schemas.openxmlformats.org/wordprocessingml/2006/main" w:ilvl="6">
+      <w:start w:val="1"/>
+      <w:numFmt w:val="decimal"/>
+      <w:lvlText w:val="%7."/>
+      <w:lvlJc w:val="left"/>
+      <w:pPr>
+        <w:ind w:left="5040" w:hanging="360"/>
+      </w:pPr>
+    </w:lvl>
+    <w:lvl xmlns:w="http://schemas.openxmlformats.org/wordprocessingml/2006/main" w:ilvl="7">
+      <w:start w:val="1"/>
+      <w:numFmt w:val="lowerLetter"/>
+      <w:lvlText w:val="%8."/>
+      <w:lvlJc w:val="left"/>
+      <w:pPr>
+        <w:ind w:left="5760" w:hanging="360"/>
+      </w:pPr>
+    </w:lvl>
+    <w:lvl xmlns:w="http://schemas.openxmlformats.org/wordprocessingml/2006/main" w:ilvl="8">
+      <w:start w:val="1"/>
+      <w:numFmt w:val="lowerRoman"/>
+      <w:lvlText w:val="%9."/>
+      <w:lvlJc w:val="right"/>
+      <w:pPr>
+        <w:ind w:left="6480" w:hanging="180"/>
+      </w:pPr>
+    </w:lvl>
+  </w:abstractNum>
+  <w:abstractNum xmlns:w="http://schemas.openxmlformats.org/wordprocessingml/2006/main" w:abstractNumId="17">
+    <w:multiLevelType xmlns:w="http://schemas.openxmlformats.org/wordprocessingml/2006/main" w:val="hybridMultilevel"/>
+    <w:lvl xmlns:w="http://schemas.openxmlformats.org/wordprocessingml/2006/main" w:ilvl="0">
+      <w:start w:val="1"/>
+      <w:numFmt w:val="decimal"/>
+      <w:lvlText w:val="%1."/>
+      <w:lvlJc w:val="left"/>
+      <w:pPr>
+        <w:ind w:left="720" w:hanging="360"/>
+      </w:pPr>
+    </w:lvl>
+    <w:lvl xmlns:w="http://schemas.openxmlformats.org/wordprocessingml/2006/main" w:ilvl="1">
+      <w:start w:val="1"/>
+      <w:numFmt w:val="lowerLetter"/>
+      <w:lvlText w:val="%2."/>
+      <w:lvlJc w:val="left"/>
+      <w:pPr>
+        <w:ind w:left="1440" w:hanging="360"/>
+      </w:pPr>
+    </w:lvl>
+    <w:lvl xmlns:w="http://schemas.openxmlformats.org/wordprocessingml/2006/main" w:ilvl="2">
+      <w:start w:val="1"/>
+      <w:numFmt w:val="lowerRoman"/>
+      <w:lvlText w:val="%3."/>
+      <w:lvlJc w:val="right"/>
+      <w:pPr>
+        <w:ind w:left="2160" w:hanging="180"/>
+      </w:pPr>
+    </w:lvl>
+    <w:lvl xmlns:w="http://schemas.openxmlformats.org/wordprocessingml/2006/main" w:ilvl="3">
+      <w:start w:val="1"/>
+      <w:numFmt w:val="decimal"/>
+      <w:lvlText w:val="%4."/>
+      <w:lvlJc w:val="left"/>
+      <w:pPr>
+        <w:ind w:left="2880" w:hanging="360"/>
+      </w:pPr>
+    </w:lvl>
+    <w:lvl xmlns:w="http://schemas.openxmlformats.org/wordprocessingml/2006/main" w:ilvl="4">
+      <w:start w:val="1"/>
+      <w:numFmt w:val="lowerLetter"/>
+      <w:lvlText w:val="%5."/>
+      <w:lvlJc w:val="left"/>
+      <w:pPr>
+        <w:ind w:left="3600" w:hanging="360"/>
+      </w:pPr>
+    </w:lvl>
+    <w:lvl xmlns:w="http://schemas.openxmlformats.org/wordprocessingml/2006/main" w:ilvl="5">
+      <w:start w:val="1"/>
+      <w:numFmt w:val="lowerRoman"/>
+      <w:lvlText w:val="%6."/>
+      <w:lvlJc w:val="right"/>
+      <w:pPr>
+        <w:ind w:left="4320" w:hanging="180"/>
+      </w:pPr>
+    </w:lvl>
+    <w:lvl xmlns:w="http://schemas.openxmlformats.org/wordprocessingml/2006/main" w:ilvl="6">
+      <w:start w:val="1"/>
+      <w:numFmt w:val="decimal"/>
+      <w:lvlText w:val="%7."/>
+      <w:lvlJc w:val="left"/>
+      <w:pPr>
+        <w:ind w:left="5040" w:hanging="360"/>
+      </w:pPr>
+    </w:lvl>
+    <w:lvl xmlns:w="http://schemas.openxmlformats.org/wordprocessingml/2006/main" w:ilvl="7">
+      <w:start w:val="1"/>
+      <w:numFmt w:val="lowerLetter"/>
+      <w:lvlText w:val="%8."/>
+      <w:lvlJc w:val="left"/>
+      <w:pPr>
+        <w:ind w:left="5760" w:hanging="360"/>
+      </w:pPr>
+    </w:lvl>
+    <w:lvl xmlns:w="http://schemas.openxmlformats.org/wordprocessingml/2006/main" w:ilvl="8">
+      <w:start w:val="1"/>
+      <w:numFmt w:val="lowerRoman"/>
+      <w:lvlText w:val="%9."/>
+      <w:lvlJc w:val="right"/>
+      <w:pPr>
+        <w:ind w:left="6480" w:hanging="180"/>
+      </w:pPr>
+    </w:lvl>
+  </w:abstractNum>
   <w:abstractNum xmlns:w="http://schemas.openxmlformats.org/wordprocessingml/2006/main" w:abstractNumId="16">
     <w:multiLevelType xmlns:w="http://schemas.openxmlformats.org/wordprocessingml/2006/main" w:val="hybridMultilevel"/>
     <w:lvl xmlns:w="http://schemas.openxmlformats.org/wordprocessingml/2006/main" w:ilvl="0">
@@ -5754,6 +7878,12 @@
       </w:rPr>
     </w:lvl>
   </w:abstractNum>
+  <w:num w:numId="19">
+    <w:abstractNumId w:val="18"/>
+  </w:num>
+  <w:num w:numId="18">
+    <w:abstractNumId w:val="17"/>
+  </w:num>
   <w:num w:numId="17">
     <w:abstractNumId w:val="16"/>
   </w:num>

</xml_diff>

<commit_message>
First draft of SRS
</commit_message>
<xml_diff>
--- a/documentation/SRS_elon-charge.docx
+++ b/documentation/SRS_elon-charge.docx
@@ -1319,7 +1319,7 @@
     <w:p>
       <w:r>
         <w:drawing>
-          <wp:inline wp14:editId="1AD94A43" wp14:anchorId="537FBBC6">
+          <wp:inline wp14:editId="1579965C" wp14:anchorId="537FBBC6">
             <wp:extent cx="6486525" cy="3449079"/>
             <wp:effectExtent l="0" t="0" r="0" b="0"/>
             <wp:docPr id="641111330" name="" title=""/>
@@ -1334,7 +1334,7 @@
                     <pic:cNvPicPr/>
                   </pic:nvPicPr>
                   <pic:blipFill>
-                    <a:blip r:embed="R2060b1a0d2ec4aa8">
+                    <a:blip r:embed="R22e0cc425d4d4078">
                       <a:extLst>
                         <a:ext xmlns:a="http://schemas.openxmlformats.org/drawingml/2006/main" uri="{28A0092B-C50C-407E-A947-70E740481C1C}">
                           <a14:useLocalDpi val="0"/>
@@ -1611,7 +1611,7 @@
       </w:pPr>
       <w:r>
         <w:drawing>
-          <wp:inline wp14:editId="79992659" wp14:anchorId="61524826">
+          <wp:inline wp14:editId="31187259" wp14:anchorId="61524826">
             <wp:extent cx="6406910" cy="4725096"/>
             <wp:effectExtent l="0" t="0" r="0" b="0"/>
             <wp:docPr id="514636359" name="" title=""/>
@@ -1626,7 +1626,7 @@
                     <pic:cNvPicPr/>
                   </pic:nvPicPr>
                   <pic:blipFill>
-                    <a:blip r:embed="R763f9cd5e6a543f7">
+                    <a:blip r:embed="R20f48cd557684db9">
                       <a:extLst>
                         <a:ext xmlns:a="http://schemas.openxmlformats.org/drawingml/2006/main" uri="{28A0092B-C50C-407E-A947-70E740481C1C}">
                           <a14:useLocalDpi val="0"/>
@@ -1716,7 +1716,7 @@
       </w:pPr>
       <w:r>
         <w:drawing>
-          <wp:inline wp14:editId="15CBCCB2" wp14:anchorId="0A51B806">
+          <wp:inline wp14:editId="01402909" wp14:anchorId="0A51B806">
             <wp:extent cx="6423588" cy="4295775"/>
             <wp:effectExtent l="0" t="0" r="0" b="0"/>
             <wp:docPr id="1083826995" name="" title=""/>
@@ -1731,7 +1731,7 @@
                     <pic:cNvPicPr/>
                   </pic:nvPicPr>
                   <pic:blipFill>
-                    <a:blip r:embed="R4e15a14e17e54a2b">
+                    <a:blip r:embed="Rbde4cdf9b8ce4e5b">
                       <a:extLst>
                         <a:ext xmlns:a="http://schemas.openxmlformats.org/drawingml/2006/main" uri="{28A0092B-C50C-407E-A947-70E740481C1C}">
                           <a14:useLocalDpi val="0"/>
@@ -1929,7 +1929,7 @@
       </w:pPr>
       <w:r>
         <w:drawing>
-          <wp:inline wp14:editId="70973C72" wp14:anchorId="4302ED03">
+          <wp:inline wp14:editId="2DB3D7FC" wp14:anchorId="4302ED03">
             <wp:extent cx="6096000" cy="3771900"/>
             <wp:effectExtent l="0" t="0" r="0" b="0"/>
             <wp:docPr id="1373220892" name="" title=""/>
@@ -1944,7 +1944,7 @@
                     <pic:cNvPicPr/>
                   </pic:nvPicPr>
                   <pic:blipFill>
-                    <a:blip r:embed="R44708e9c226b4b2d">
+                    <a:blip r:embed="R71ceb2a507424b90">
                       <a:extLst>
                         <a:ext xmlns:a="http://schemas.openxmlformats.org/drawingml/2006/main" uri="{28A0092B-C50C-407E-A947-70E740481C1C}">
                           <a14:useLocalDpi val="0"/>
@@ -2114,7 +2114,7 @@
       </w:pPr>
       <w:r>
         <w:drawing>
-          <wp:inline wp14:editId="4296C64C" wp14:anchorId="51E95AF3">
+          <wp:inline wp14:editId="1087CB19" wp14:anchorId="51E95AF3">
             <wp:extent cx="6442364" cy="4442546"/>
             <wp:effectExtent l="0" t="0" r="0" b="0"/>
             <wp:docPr id="802275743" name="" title=""/>
@@ -2129,7 +2129,7 @@
                     <pic:cNvPicPr/>
                   </pic:nvPicPr>
                   <pic:blipFill>
-                    <a:blip r:embed="Rc789577f7ce24432">
+                    <a:blip r:embed="Re6c78ee72db14505">
                       <a:extLst>
                         <a:ext xmlns:a="http://schemas.openxmlformats.org/drawingml/2006/main" uri="{28A0092B-C50C-407E-A947-70E740481C1C}">
                           <a14:useLocalDpi val="0"/>
@@ -3482,7 +3482,7 @@
       </w:pPr>
       <w:r>
         <w:drawing>
-          <wp:inline wp14:editId="25827C67" wp14:anchorId="00A1BA05">
+          <wp:inline wp14:editId="328757BD" wp14:anchorId="00A1BA05">
             <wp:extent cx="2028825" cy="5305425"/>
             <wp:effectExtent l="0" t="0" r="0" b="0"/>
             <wp:docPr id="151984423" name="" title=""/>
@@ -3497,7 +3497,7 @@
                     <pic:cNvPicPr/>
                   </pic:nvPicPr>
                   <pic:blipFill>
-                    <a:blip r:embed="R2f1125c274714e1c">
+                    <a:blip r:embed="R63a4dad21f814ef8">
                       <a:extLst>
                         <a:ext xmlns:a="http://schemas.openxmlformats.org/drawingml/2006/main" uri="{28A0092B-C50C-407E-A947-70E740481C1C}">
                           <a14:useLocalDpi val="0"/>
@@ -3635,8 +3635,8 @@
       </w:pPr>
       <w:r>
         <w:drawing>
-          <wp:inline wp14:editId="423ACE68" wp14:anchorId="4DFDD1FC">
-            <wp:extent cx="4457700" cy="4572000"/>
+          <wp:inline wp14:editId="177117D9" wp14:anchorId="4DFDD1FC">
+            <wp:extent cx="5674280" cy="5819775"/>
             <wp:effectExtent l="0" t="0" r="0" b="0"/>
             <wp:docPr id="925018827" name="" title=""/>
             <wp:cNvGraphicFramePr>
@@ -3650,7 +3650,7 @@
                     <pic:cNvPicPr/>
                   </pic:nvPicPr>
                   <pic:blipFill>
-                    <a:blip r:embed="R51d5f8e63fca4630">
+                    <a:blip r:embed="R42528b30632949ea">
                       <a:extLst>
                         <a:ext xmlns:a="http://schemas.openxmlformats.org/drawingml/2006/main" uri="{28A0092B-C50C-407E-A947-70E740481C1C}">
                           <a14:useLocalDpi val="0"/>
@@ -3664,7 +3664,7 @@
                   <pic:spPr>
                     <a:xfrm>
                       <a:off x="0" y="0"/>
-                      <a:ext cx="4457700" cy="4572000"/>
+                      <a:ext cx="5674280" cy="5819775"/>
                     </a:xfrm>
                     <a:prstGeom prst="rect">
                       <a:avLst/>
@@ -4861,7 +4861,7 @@
       </w:pPr>
       <w:r>
         <w:drawing>
-          <wp:inline wp14:editId="41184D4B" wp14:anchorId="2B837CFF">
+          <wp:inline wp14:editId="62376969" wp14:anchorId="2B837CFF">
             <wp:extent cx="2790825" cy="4572000"/>
             <wp:effectExtent l="0" t="0" r="0" b="0"/>
             <wp:docPr id="1956729563" name="" title=""/>
@@ -4876,7 +4876,7 @@
                     <pic:cNvPicPr/>
                   </pic:nvPicPr>
                   <pic:blipFill>
-                    <a:blip r:embed="R03437746b8b04ad5">
+                    <a:blip r:embed="R8d57e358cd684e6a">
                       <a:extLst>
                         <a:ext xmlns:a="http://schemas.openxmlformats.org/drawingml/2006/main" uri="{28A0092B-C50C-407E-A947-70E740481C1C}">
                           <a14:useLocalDpi val="0"/>
@@ -5022,29 +5022,118 @@
           <w:szCs w:val="22"/>
         </w:rPr>
       </w:pPr>
+      <w:r>
+        <w:drawing>
+          <wp:inline wp14:editId="27B1CC27" wp14:anchorId="1F30C1EC">
+            <wp:extent cx="6137564" cy="4219575"/>
+            <wp:effectExtent l="0" t="0" r="0" b="0"/>
+            <wp:docPr id="964405840" name="" title=""/>
+            <wp:cNvGraphicFramePr>
+              <a:graphicFrameLocks noChangeAspect="1"/>
+            </wp:cNvGraphicFramePr>
+            <a:graphic>
+              <a:graphicData uri="http://schemas.openxmlformats.org/drawingml/2006/picture">
+                <pic:pic>
+                  <pic:nvPicPr>
+                    <pic:cNvPr id="0" name=""/>
+                    <pic:cNvPicPr/>
+                  </pic:nvPicPr>
+                  <pic:blipFill>
+                    <a:blip r:embed="Rd80ef14441714621">
+                      <a:extLst>
+                        <a:ext xmlns:a="http://schemas.openxmlformats.org/drawingml/2006/main" uri="{28A0092B-C50C-407E-A947-70E740481C1C}">
+                          <a14:useLocalDpi val="0"/>
+                        </a:ext>
+                      </a:extLst>
+                    </a:blip>
+                    <a:stretch>
+                      <a:fillRect/>
+                    </a:stretch>
+                  </pic:blipFill>
+                  <pic:spPr>
+                    <a:xfrm>
+                      <a:off x="0" y="0"/>
+                      <a:ext cx="6137564" cy="4219575"/>
+                    </a:xfrm>
+                    <a:prstGeom prst="rect">
+                      <a:avLst/>
+                    </a:prstGeom>
+                  </pic:spPr>
+                </pic:pic>
+              </a:graphicData>
+            </a:graphic>
+          </wp:inline>
+        </w:drawing>
+      </w:r>
+    </w:p>
+    <w:p>
+      <w:pPr>
+        <w:pStyle w:val="4"/>
+      </w:pPr>
+      <w:r>
+        <w:rPr/>
+        <w:t>3.</w:t>
+      </w:r>
+      <w:r>
+        <w:rPr/>
+        <w:t>1</w:t>
+      </w:r>
+      <w:r>
+        <w:rPr/>
+        <w:t>.2.7</w:t>
+      </w:r>
+      <w:r>
+        <w:rPr/>
+        <w:t xml:space="preserve"> </w:t>
+      </w:r>
+      <w:r>
+        <w:tab/>
+      </w:r>
+      <w:r>
+        <w:rPr/>
+        <w:t>Δεδομένα εξόδου</w:t>
+      </w:r>
     </w:p>
     <w:p>
       <w:pPr>
         <w:pStyle w:val="Description"/>
         <w:rPr>
           <w:rFonts w:ascii="Calibri" w:hAnsi="Calibri" w:eastAsia="Calibri" w:cs="Times New Roman"/>
-          <w:i w:val="0"/>
-          <w:iCs w:val="0"/>
-          <w:color w:val="808080" w:themeColor="background1" w:themeTint="FF" w:themeShade="80"/>
-          <w:sz w:val="22"/>
-          <w:szCs w:val="22"/>
-        </w:rPr>
-      </w:pPr>
-      <w:r>
-        <w:rPr>
-          <w:rFonts w:ascii="Calibri" w:hAnsi="Calibri" w:eastAsia="Calibri" w:cs="Times New Roman"/>
-          <w:i w:val="0"/>
-          <w:iCs w:val="0"/>
-          <w:color w:val="808080" w:themeColor="background1" w:themeTint="FF" w:themeShade="80"/>
-          <w:sz w:val="22"/>
-          <w:szCs w:val="22"/>
-        </w:rPr>
-        <w:t>TODO</w:t>
+          <w:color w:val="808080" w:themeColor="background1" w:themeTint="FF" w:themeShade="80"/>
+          <w:sz w:val="22"/>
+          <w:szCs w:val="22"/>
+        </w:rPr>
+      </w:pPr>
+      <w:r>
+        <w:rPr>
+          <w:rFonts w:ascii="Calibri" w:hAnsi="Calibri" w:eastAsia="Calibri" w:cs="Times New Roman"/>
+          <w:color w:val="808080" w:themeColor="background1" w:themeTint="FF" w:themeShade="80"/>
+          <w:sz w:val="22"/>
+          <w:szCs w:val="22"/>
+        </w:rPr>
+        <w:t xml:space="preserve">Η αλληλουχία ενεργειών που αφορά την έξοδο εμπεριέχεται στα διαγράμματα της παραγράφου 3.1.2.6. Συγκεκριμένα, </w:t>
+      </w:r>
+      <w:r>
+        <w:rPr>
+          <w:rFonts w:ascii="Calibri" w:hAnsi="Calibri" w:eastAsia="Calibri" w:cs="Times New Roman"/>
+          <w:i w:val="0"/>
+          <w:iCs w:val="0"/>
+          <w:color w:val="808080" w:themeColor="background1" w:themeTint="FF" w:themeShade="80"/>
+          <w:sz w:val="22"/>
+          <w:szCs w:val="22"/>
+        </w:rPr>
+        <w:t xml:space="preserve">δημιουργούνται νέα δεδομένα στην βάση δεδομένων όταν πραγματοποιείται πληρωμή ενός λογαριασμού. </w:t>
+      </w:r>
+      <w:r>
+        <w:rPr>
+          <w:rFonts w:ascii="Calibri" w:hAnsi="Calibri" w:eastAsia="Calibri" w:cs="Times New Roman"/>
+          <w:i w:val="0"/>
+          <w:iCs w:val="0"/>
+          <w:color w:val="808080" w:themeColor="background1" w:themeTint="FF" w:themeShade="80"/>
+          <w:sz w:val="22"/>
+          <w:szCs w:val="22"/>
+        </w:rPr>
+        <w:t>Ταυτόχρονα, δεδομένα εξόδου θεωρούμε και τα στατιστικά που απεικονίζονται για τα οχήματα του χρήστη.</w:t>
       </w:r>
     </w:p>
     <w:p>
@@ -5061,77 +5150,11 @@
       </w:r>
       <w:r>
         <w:rPr/>
-        <w:t>.2.7</w:t>
+        <w:t>.2.8</w:t>
       </w:r>
       <w:r>
         <w:rPr/>
         <w:t xml:space="preserve"> </w:t>
-      </w:r>
-      <w:r>
-        <w:tab/>
-      </w:r>
-      <w:r>
-        <w:rPr/>
-        <w:t>Δεδομένα εξόδου</w:t>
-      </w:r>
-    </w:p>
-    <w:p>
-      <w:pPr>
-        <w:pStyle w:val="Description"/>
-        <w:rPr>
-          <w:rFonts w:ascii="Calibri" w:hAnsi="Calibri" w:eastAsia="Calibri" w:cs="Times New Roman"/>
-          <w:color w:val="808080" w:themeColor="background1" w:themeTint="FF" w:themeShade="80"/>
-          <w:sz w:val="22"/>
-          <w:szCs w:val="22"/>
-        </w:rPr>
-      </w:pPr>
-      <w:r>
-        <w:rPr>
-          <w:rFonts w:ascii="Calibri" w:hAnsi="Calibri" w:eastAsia="Calibri" w:cs="Times New Roman"/>
-          <w:color w:val="808080" w:themeColor="background1" w:themeTint="FF" w:themeShade="80"/>
-          <w:sz w:val="22"/>
-          <w:szCs w:val="22"/>
-        </w:rPr>
-        <w:t xml:space="preserve">Η αλληλουχία ενεργειών που αφορά την έξοδο εμπεριέχεται στα διαγράμματα της παραγράφου 3.1.2.6. Συγκεκριμένα, </w:t>
-      </w:r>
-      <w:r>
-        <w:rPr>
-          <w:rFonts w:ascii="Calibri" w:hAnsi="Calibri" w:eastAsia="Calibri" w:cs="Times New Roman"/>
-          <w:i w:val="0"/>
-          <w:iCs w:val="0"/>
-          <w:color w:val="808080" w:themeColor="background1" w:themeTint="FF" w:themeShade="80"/>
-          <w:sz w:val="22"/>
-          <w:szCs w:val="22"/>
-        </w:rPr>
-        <w:t xml:space="preserve">δημιουργούνται νέα δεδομένα στην βάση δεδομένων όταν πραγματοποιείται πληρωμή ενός λογαριασμού. </w:t>
-      </w:r>
-      <w:r>
-        <w:rPr>
-          <w:rFonts w:ascii="Calibri" w:hAnsi="Calibri" w:eastAsia="Calibri" w:cs="Times New Roman"/>
-          <w:i w:val="0"/>
-          <w:iCs w:val="0"/>
-          <w:color w:val="808080" w:themeColor="background1" w:themeTint="FF" w:themeShade="80"/>
-          <w:sz w:val="22"/>
-          <w:szCs w:val="22"/>
-        </w:rPr>
-        <w:t>Ταυτόχρονα, δεδομένα εξόδου θεωρούμε και τα στατιστικά που απεικονίζονται για τα οχήματα του χρήστη.</w:t>
-      </w:r>
-    </w:p>
-    <w:p>
-      <w:pPr>
-        <w:pStyle w:val="4"/>
-      </w:pPr>
-      <w:r>
-        <w:rPr/>
-        <w:t>3.</w:t>
-      </w:r>
-      <w:r>
-        <w:rPr/>
-        <w:t>1</w:t>
-      </w:r>
-      <w:r>
-        <w:rPr/>
-        <w:t>.2.8</w:t>
       </w:r>
       <w:r>
         <w:tab/>
@@ -5164,171 +5187,23 @@
         <w:pStyle w:val="2"/>
       </w:pPr>
       <w:r>
+        <w:rPr/>
         <w:t>3.</w:t>
       </w:r>
       <w:r>
+        <w:rPr/>
         <w:t>2</w:t>
       </w:r>
       <w:r>
+        <w:rPr/>
+        <w:t xml:space="preserve"> </w:t>
+      </w:r>
+      <w:r>
         <w:tab/>
       </w:r>
       <w:r>
+        <w:rPr/>
         <w:t>Απαιτήσεις επιδόσεων</w:t>
-      </w:r>
-    </w:p>
-    <w:p>
-      <w:pPr>
-        <w:pStyle w:val="Description"/>
-      </w:pPr>
-      <w:r>
-        <w:t>Ποσοτική τεκμηρίωση μέτρων και κριτηρίων επιθυμητών επιδόσεων με αναφορά στα ποσοτικ</w:t>
-      </w:r>
-      <w:r>
-        <w:t>ά χαρακτηριστικά</w:t>
-      </w:r>
-      <w:r>
-        <w:t xml:space="preserve"> εισόδων και φ</w:t>
-      </w:r>
-      <w:r>
-        <w:t>ορτίου του λογισμικού.</w:t>
-      </w:r>
-    </w:p>
-    <w:p>
-      <w:pPr>
-        <w:pStyle w:val="2"/>
-      </w:pPr>
-      <w:r>
-        <w:t>3.</w:t>
-      </w:r>
-      <w:r>
-        <w:t>3</w:t>
-      </w:r>
-      <w:r>
-        <w:tab/>
-      </w:r>
-      <w:r>
-        <w:t>Απαιτήσεις οργάνωσης δεδομένων</w:t>
-      </w:r>
-    </w:p>
-    <w:p>
-      <w:pPr>
-        <w:pStyle w:val="3"/>
-      </w:pPr>
-      <w:r>
-        <w:t>3.</w:t>
-      </w:r>
-      <w:r>
-        <w:t>3</w:t>
-      </w:r>
-      <w:r>
-        <w:t>.</w:t>
-      </w:r>
-      <w:r>
-        <w:t>1</w:t>
-      </w:r>
-      <w:r>
-        <w:tab/>
-      </w:r>
-      <w:r>
-        <w:t>Απαιτήσεις και περιορισμοί πρόσβασης σε δεδομένα</w:t>
-      </w:r>
-    </w:p>
-    <w:p>
-      <w:pPr>
-        <w:pStyle w:val="Description"/>
-      </w:pPr>
-      <w:r>
-        <w:t>Απαιτήσεις πρόσβασης και περιορισμοί.</w:t>
-      </w:r>
-    </w:p>
-    <w:p>
-      <w:pPr>
-        <w:pStyle w:val="2"/>
-      </w:pPr>
-      <w:r>
-        <w:t>3.</w:t>
-      </w:r>
-      <w:r>
-        <w:t>4</w:t>
-      </w:r>
-      <w:r>
-        <w:tab/>
-      </w:r>
-      <w:r>
-        <w:t>Περιορισμοί σχεδίασης</w:t>
-      </w:r>
-    </w:p>
-    <w:p>
-      <w:pPr>
-        <w:pStyle w:val="Description"/>
-      </w:pPr>
-      <w:r>
-        <w:t>Λεπτομερής τεχνική τ</w:t>
-      </w:r>
-      <w:r>
-        <w:t xml:space="preserve">εκμηρίωση των περιορισμών σχεδίασης οι οποίοι επιβάλλονται από </w:t>
-      </w:r>
-      <w:r>
-        <w:t xml:space="preserve">απαιτήσεις συμμόρφωσης σε </w:t>
-      </w:r>
-      <w:r>
-        <w:t xml:space="preserve">πρότυπα, </w:t>
-      </w:r>
-      <w:r>
-        <w:t>κανονισμούς, ή άλλους περιορισμούς του έργου. Περιλαμβάνεται η πολιτική ονοματολογίας οντοτήτων δεδομένων και πεδίων.</w:t>
-      </w:r>
-      <w:r>
-        <w:t xml:space="preserve"> Τέτοιοι περιορισμοί μπορεί να επιβάλλονται από τη χρήση βιβλιοθηκών, </w:t>
-      </w:r>
-      <w:r>
-        <w:rPr>
-          <w:lang w:val="en-US"/>
-        </w:rPr>
-        <w:t>frameworks</w:t>
-      </w:r>
-      <w:r>
-        <w:t xml:space="preserve">, </w:t>
-      </w:r>
-      <w:r>
-        <w:t>περιβαλλόντων ανάπτυξης κλπ</w:t>
-      </w:r>
-    </w:p>
-    <w:p>
-      <w:pPr>
-        <w:pStyle w:val="2"/>
-      </w:pPr>
-      <w:r>
-        <w:lastRenderedPageBreak/>
-        <w:t>3.</w:t>
-      </w:r>
-      <w:r>
-        <w:t>5</w:t>
-      </w:r>
-      <w:r>
-        <w:tab/>
-      </w:r>
-      <w:r>
-        <w:t>Λοιπές απαιτήσεις</w:t>
-      </w:r>
-    </w:p>
-    <w:p>
-      <w:pPr>
-        <w:pStyle w:val="3"/>
-      </w:pPr>
-      <w:r>
-        <w:t>3.</w:t>
-      </w:r>
-      <w:r>
-        <w:t>5</w:t>
-      </w:r>
-      <w:r>
-        <w:t>.1</w:t>
-      </w:r>
-      <w:r>
-        <w:tab/>
-      </w:r>
-      <w:r>
-        <w:t>Απαιτήσεις διαθεσιμότητας λογισμικού</w:t>
       </w:r>
     </w:p>
     <w:p>
@@ -5336,98 +5211,861 @@
         <w:pStyle w:val="3"/>
         <w:ind w:left="0" w:firstLine="0"/>
         <w:jc w:val="both"/>
-      </w:pPr>
-      <w:r>
-        <w:rPr>
-          <w:rStyle w:val="a8"/>
-          <w:rFonts w:asciiTheme="minorHAnsi" w:hAnsiTheme="minorHAnsi"/>
-          <w:i w:val="0"/>
-          <w:sz w:val="22"/>
-          <w:szCs w:val="22"/>
-        </w:rPr>
-        <w:t>Το σύστημα καλείται να επεξεργάζεται τα δεδομένα, να διεκπεραιώνει τους ζητούμενους υπολογισμούς και να αποκρίνεται στους κατάλληλους χρόνους με βάση τις προβλεπόμενες συνθήκες λειτουργίας, ενώ παράλληλα θα πρέπει να έχει τη δυνατότητα προσαρμοστικότητας σε διαφορετικά περιβάλλοντα δίχως την απαίτηση αλλαγών από το χρήστη. Επιπλέον, το σύστημα θα πρέπει να είναι επαρκώς χρηστικό ακόμα και σε περιπτώσεις ενδεχόμε</w:t>
-      </w:r>
-      <w:r>
-        <w:rPr>
-          <w:rStyle w:val="a8"/>
-          <w:rFonts w:asciiTheme="minorHAnsi" w:hAnsiTheme="minorHAnsi"/>
-          <w:i w:val="0"/>
-          <w:sz w:val="22"/>
-          <w:szCs w:val="22"/>
-        </w:rPr>
-        <w:t>ν</w:t>
-      </w:r>
-      <w:r>
-        <w:rPr>
-          <w:rStyle w:val="a8"/>
-          <w:rFonts w:asciiTheme="minorHAnsi" w:hAnsiTheme="minorHAnsi"/>
-          <w:i w:val="0"/>
-          <w:sz w:val="22"/>
-          <w:szCs w:val="22"/>
-        </w:rPr>
-        <w:t>ων</w:t>
-      </w:r>
-      <w:r>
-        <w:rPr>
-          <w:rStyle w:val="a8"/>
-          <w:rFonts w:asciiTheme="minorHAnsi" w:hAnsiTheme="minorHAnsi"/>
-          <w:i w:val="0"/>
-          <w:sz w:val="22"/>
-          <w:szCs w:val="22"/>
-        </w:rPr>
-        <w:t xml:space="preserve"> τεχνικών</w:t>
-      </w:r>
-      <w:r>
-        <w:rPr>
-          <w:rStyle w:val="a8"/>
-          <w:rFonts w:asciiTheme="minorHAnsi" w:hAnsiTheme="minorHAnsi"/>
-          <w:i w:val="0"/>
-          <w:sz w:val="22"/>
-          <w:szCs w:val="22"/>
-        </w:rPr>
-        <w:t xml:space="preserve"> λαθ</w:t>
-      </w:r>
-      <w:r>
-        <w:rPr>
-          <w:rStyle w:val="a8"/>
-          <w:rFonts w:asciiTheme="minorHAnsi" w:hAnsiTheme="minorHAnsi"/>
-          <w:i w:val="0"/>
-          <w:sz w:val="22"/>
-          <w:szCs w:val="22"/>
-        </w:rPr>
-        <w:t xml:space="preserve">ών. Τέλος καλείται να μπορεί να εξυπηρετήσει τον χρήστη στα προβλεπόμενα χρονικά όρια και στη περίπτωση που προκύψει αύξηση του αριθμού των χρηστών. </w:t>
-      </w:r>
-      <w:r>
-        <w:rPr>
-          <w:rStyle w:val="a8"/>
-          <w:rFonts w:asciiTheme="minorHAnsi" w:hAnsiTheme="minorHAnsi"/>
-          <w:i w:val="0"/>
+        <w:rPr>
+          <w:rStyle w:val="a8"/>
+          <w:rFonts w:ascii="Calibri" w:hAnsi="Calibri" w:asciiTheme="minorAscii" w:hAnsiTheme="minorAscii"/>
+          <w:i w:val="0"/>
+          <w:iCs w:val="0"/>
+          <w:sz w:val="22"/>
+          <w:szCs w:val="22"/>
+        </w:rPr>
+      </w:pPr>
+      <w:r>
+        <w:rPr>
+          <w:rStyle w:val="a8"/>
+          <w:rFonts w:ascii="Calibri" w:hAnsi="Calibri" w:asciiTheme="minorAscii" w:hAnsiTheme="minorAscii"/>
+          <w:i w:val="0"/>
+          <w:iCs w:val="0"/>
+          <w:sz w:val="22"/>
+          <w:szCs w:val="22"/>
+        </w:rPr>
+        <w:t xml:space="preserve">Το παρόν σύστημα καλείται να επεξεργάζεται δεδομένα μεγάλης κλίμακας και </w:t>
+      </w:r>
+      <w:proofErr w:type="spellStart"/>
+      <w:r>
+        <w:rPr>
+          <w:rStyle w:val="a8"/>
+          <w:rFonts w:ascii="Calibri" w:hAnsi="Calibri" w:asciiTheme="minorAscii" w:hAnsiTheme="minorAscii"/>
+          <w:i w:val="0"/>
+          <w:iCs w:val="0"/>
+          <w:sz w:val="22"/>
+          <w:szCs w:val="22"/>
+        </w:rPr>
+        <w:t>ταχ</w:t>
+      </w:r>
+      <w:r>
+        <w:rPr>
+          <w:rStyle w:val="a8"/>
+          <w:rFonts w:ascii="Calibri" w:hAnsi="Calibri" w:asciiTheme="minorAscii" w:hAnsiTheme="minorAscii"/>
+          <w:i w:val="0"/>
+          <w:iCs w:val="0"/>
+          <w:sz w:val="22"/>
+          <w:szCs w:val="22"/>
+        </w:rPr>
+        <w:t>εί</w:t>
+      </w:r>
+      <w:r>
+        <w:rPr>
+          <w:rStyle w:val="a8"/>
+          <w:rFonts w:ascii="Calibri" w:hAnsi="Calibri" w:asciiTheme="minorAscii" w:hAnsiTheme="minorAscii"/>
+          <w:i w:val="0"/>
+          <w:iCs w:val="0"/>
+          <w:sz w:val="22"/>
+          <w:szCs w:val="22"/>
+        </w:rPr>
+        <w:t>ου</w:t>
+      </w:r>
+      <w:proofErr w:type="spellEnd"/>
+      <w:r>
+        <w:rPr>
+          <w:rStyle w:val="a8"/>
+          <w:rFonts w:ascii="Calibri" w:hAnsi="Calibri" w:asciiTheme="minorAscii" w:hAnsiTheme="minorAscii"/>
+          <w:i w:val="0"/>
+          <w:iCs w:val="0"/>
+          <w:sz w:val="22"/>
+          <w:szCs w:val="22"/>
+        </w:rPr>
+        <w:t xml:space="preserve"> ρυθμού. Συγκεκριμένα, το μεγαλύτερο </w:t>
+      </w:r>
+      <w:proofErr w:type="spellStart"/>
+      <w:r>
+        <w:rPr>
+          <w:rStyle w:val="a8"/>
+          <w:rFonts w:ascii="Calibri" w:hAnsi="Calibri" w:asciiTheme="minorAscii" w:hAnsiTheme="minorAscii"/>
+          <w:i w:val="0"/>
+          <w:iCs w:val="0"/>
+          <w:sz w:val="22"/>
+          <w:szCs w:val="22"/>
+        </w:rPr>
+        <w:t>bottleneck</w:t>
+      </w:r>
+      <w:proofErr w:type="spellEnd"/>
+      <w:r>
+        <w:rPr>
+          <w:rStyle w:val="a8"/>
+          <w:rFonts w:ascii="Calibri" w:hAnsi="Calibri" w:asciiTheme="minorAscii" w:hAnsiTheme="minorAscii"/>
+          <w:i w:val="0"/>
+          <w:iCs w:val="0"/>
+          <w:sz w:val="22"/>
+          <w:szCs w:val="22"/>
+        </w:rPr>
+        <w:t xml:space="preserve"> της εφαρμογής είναι τα συνεχή δεδομένα φόρτισης που διατίθενται κατά την διάρκεια φόρτισης ενός οχήματος ώστε να παρέχουν μια συνεχή εικόνα της διαδικασίας φόρτισης στον χρήστη. Οι υποδομές που υποστηρίζουν την λειτουργία του συστήματος πρέπει να επιλεγούν με τέτοιο τρόπο ώστε να μπορούν να διεκπεραιώνουν την έντονη ροή δεδομένων σε πραγματικούς χρόνους. Συγκεκριμένα, επιλέγουμε να έχουμε μέσο χρόνο καθυστέρησης το 1 δευτερόλεπτο με βάση τα </w:t>
+      </w:r>
+      <w:proofErr w:type="spellStart"/>
+      <w:r>
+        <w:rPr>
+          <w:rStyle w:val="a8"/>
+          <w:rFonts w:ascii="Calibri" w:hAnsi="Calibri" w:asciiTheme="minorAscii" w:hAnsiTheme="minorAscii"/>
+          <w:i w:val="0"/>
+          <w:iCs w:val="0"/>
+          <w:sz w:val="22"/>
+          <w:szCs w:val="22"/>
+        </w:rPr>
+        <w:t>Miller</w:t>
+      </w:r>
+      <w:proofErr w:type="spellEnd"/>
+      <w:r>
+        <w:rPr>
+          <w:rStyle w:val="a8"/>
+          <w:rFonts w:ascii="Calibri" w:hAnsi="Calibri" w:asciiTheme="minorAscii" w:hAnsiTheme="minorAscii"/>
+          <w:i w:val="0"/>
+          <w:iCs w:val="0"/>
           <w:sz w:val="22"/>
           <w:szCs w:val="22"/>
         </w:rPr>
         <w:t xml:space="preserve"> </w:t>
       </w:r>
-      <w:bookmarkStart w:name="_GoBack" w:id="0"/>
-      <w:bookmarkEnd w:id="0"/>
+      <w:proofErr w:type="spellStart"/>
+      <w:r>
+        <w:rPr>
+          <w:rStyle w:val="a8"/>
+          <w:rFonts w:ascii="Calibri" w:hAnsi="Calibri" w:asciiTheme="minorAscii" w:hAnsiTheme="minorAscii"/>
+          <w:i w:val="0"/>
+          <w:iCs w:val="0"/>
+          <w:sz w:val="22"/>
+          <w:szCs w:val="22"/>
+        </w:rPr>
+        <w:t>Response-Time</w:t>
+      </w:r>
+      <w:proofErr w:type="spellEnd"/>
+      <w:r>
+        <w:rPr>
+          <w:rStyle w:val="a8"/>
+          <w:rFonts w:ascii="Calibri" w:hAnsi="Calibri" w:asciiTheme="minorAscii" w:hAnsiTheme="minorAscii"/>
+          <w:i w:val="0"/>
+          <w:iCs w:val="0"/>
+          <w:sz w:val="22"/>
+          <w:szCs w:val="22"/>
+        </w:rPr>
+        <w:t xml:space="preserve"> </w:t>
+      </w:r>
+      <w:proofErr w:type="spellStart"/>
+      <w:r>
+        <w:rPr>
+          <w:rStyle w:val="a8"/>
+          <w:rFonts w:ascii="Calibri" w:hAnsi="Calibri" w:asciiTheme="minorAscii" w:hAnsiTheme="minorAscii"/>
+          <w:i w:val="0"/>
+          <w:iCs w:val="0"/>
+          <w:sz w:val="22"/>
+          <w:szCs w:val="22"/>
+        </w:rPr>
+        <w:t>Limits</w:t>
+      </w:r>
+      <w:proofErr w:type="spellEnd"/>
+      <w:r>
+        <w:rPr>
+          <w:rStyle w:val="a8"/>
+          <w:rFonts w:ascii="Calibri" w:hAnsi="Calibri" w:asciiTheme="minorAscii" w:hAnsiTheme="minorAscii"/>
+          <w:i w:val="0"/>
+          <w:iCs w:val="0"/>
+          <w:sz w:val="22"/>
+          <w:szCs w:val="22"/>
+        </w:rPr>
+        <w:t>.</w:t>
+      </w:r>
+    </w:p>
+    <w:p>
+      <w:pPr>
+        <w:pStyle w:val="Description"/>
+      </w:pPr>
+    </w:p>
+    <w:p>
+      <w:pPr>
+        <w:pStyle w:val="2"/>
+      </w:pPr>
+      <w:r>
+        <w:rPr/>
+        <w:t>3.</w:t>
+      </w:r>
+      <w:r>
+        <w:rPr/>
+        <w:t>3</w:t>
+      </w:r>
+      <w:r>
+        <w:rPr/>
+        <w:t xml:space="preserve"> </w:t>
+      </w:r>
+      <w:r>
+        <w:tab/>
+      </w:r>
+      <w:r>
+        <w:rPr/>
+        <w:t>Απαιτήσεις οργάνωσης δεδομένων</w:t>
+      </w:r>
     </w:p>
     <w:p>
       <w:pPr>
         <w:pStyle w:val="3"/>
       </w:pPr>
       <w:r>
+        <w:rPr/>
         <w:t>3.</w:t>
       </w:r>
       <w:r>
+        <w:rPr/>
+        <w:t>3</w:t>
+      </w:r>
+      <w:r>
+        <w:rPr/>
+        <w:t>.</w:t>
+      </w:r>
+      <w:r>
+        <w:rPr/>
+        <w:t>1</w:t>
+      </w:r>
+      <w:r>
+        <w:rPr/>
+        <w:t xml:space="preserve"> </w:t>
+      </w:r>
+      <w:r>
+        <w:tab/>
+      </w:r>
+      <w:r>
+        <w:rPr/>
+        <w:t>Απαιτήσεις και περιορισμοί πρόσβασης σε δεδομένα</w:t>
+      </w:r>
+    </w:p>
+    <w:p>
+      <w:pPr>
+        <w:pStyle w:val="Description"/>
+        <w:rPr>
+          <w:rStyle w:val="a8"/>
+          <w:rFonts w:ascii="Calibri" w:hAnsi="Calibri" w:asciiTheme="minorAscii" w:hAnsiTheme="minorAscii"/>
+          <w:i w:val="0"/>
+          <w:iCs w:val="0"/>
+          <w:sz w:val="22"/>
+          <w:szCs w:val="22"/>
+        </w:rPr>
+      </w:pPr>
+      <w:r>
+        <w:rPr>
+          <w:rStyle w:val="a8"/>
+          <w:rFonts w:ascii="Calibri" w:hAnsi="Calibri" w:asciiTheme="minorAscii" w:hAnsiTheme="minorAscii"/>
+          <w:i w:val="0"/>
+          <w:iCs w:val="0"/>
+          <w:sz w:val="22"/>
+          <w:szCs w:val="22"/>
+        </w:rPr>
+        <w:t xml:space="preserve">Η εφαρμογή απαιτείται να συμβιβάζεται με τους τρέχοντες κανονισμούς σχετικά με την προστασία προσωπικών δεδομένων (GDPR). Συγκεκριμένα,  πρόσβαση στα δεδομένα των χρηστών, όπως δεδομένα πληρωμών, </w:t>
+      </w:r>
+      <w:r>
+        <w:rPr>
+          <w:rStyle w:val="a8"/>
+          <w:rFonts w:ascii="Calibri" w:hAnsi="Calibri" w:asciiTheme="minorAscii" w:hAnsiTheme="minorAscii"/>
+          <w:i w:val="0"/>
+          <w:iCs w:val="0"/>
+          <w:sz w:val="22"/>
+          <w:szCs w:val="22"/>
+        </w:rPr>
+        <w:t>τοποθεσίας και φορτίσεων πρέπει να είναι διαθέσιμα μονάχα στους χρήστες στους οποίους ανήκουν τα οχήματα ή οι σταθμοί που οδήγησαν στην δημιουργία τους. Τυχόν προσβάσεις σε δεδ</w:t>
+      </w:r>
+      <w:r>
+        <w:rPr>
+          <w:rStyle w:val="a8"/>
+          <w:rFonts w:ascii="Calibri" w:hAnsi="Calibri" w:asciiTheme="minorAscii" w:hAnsiTheme="minorAscii"/>
+          <w:i w:val="0"/>
+          <w:iCs w:val="0"/>
+          <w:sz w:val="22"/>
+          <w:szCs w:val="22"/>
+        </w:rPr>
+        <w:t>ομένα χρηστών από τους διαχειριστές της εφαρμογής επιτρέπεται να γίνονται μόνο με την ρητή συγκατάθεση των χρηστών. Ταυτόχρονα, οι χρήστες έχουν την δυνατότητα να αφαιρέσουν οποιαδήποτε στιγμή την συγκατάθεση τους.</w:t>
+      </w:r>
+    </w:p>
+    <w:p>
+      <w:pPr>
+        <w:pStyle w:val="3"/>
+      </w:pPr>
+      <w:r>
+        <w:rPr/>
+        <w:t>3.3.2 Μοντέλο Δεδομένων</w:t>
+      </w:r>
+    </w:p>
+    <w:p>
+      <w:pPr>
+        <w:pStyle w:val="a"/>
+        <w:rPr>
+          <w:rStyle w:val="a8"/>
+          <w:rFonts w:ascii="Calibri" w:hAnsi="Calibri" w:asciiTheme="minorAscii" w:hAnsiTheme="minorAscii"/>
+          <w:i w:val="0"/>
+          <w:iCs w:val="0"/>
+          <w:sz w:val="22"/>
+          <w:szCs w:val="22"/>
+        </w:rPr>
+      </w:pPr>
+      <w:r>
+        <w:rPr>
+          <w:rStyle w:val="a8"/>
+          <w:rFonts w:ascii="Calibri" w:hAnsi="Calibri" w:asciiTheme="minorAscii" w:hAnsiTheme="minorAscii"/>
+          <w:i w:val="0"/>
+          <w:iCs w:val="0"/>
+          <w:sz w:val="22"/>
+          <w:szCs w:val="22"/>
+        </w:rPr>
+        <w:t xml:space="preserve">Παραθέτουμε το ER διάγραμμα που περιγράφει το μοντέλο των δεδομένων που </w:t>
+      </w:r>
+      <w:r>
+        <w:rPr>
+          <w:rStyle w:val="a8"/>
+          <w:rFonts w:ascii="Calibri" w:hAnsi="Calibri" w:asciiTheme="minorAscii" w:hAnsiTheme="minorAscii"/>
+          <w:i w:val="0"/>
+          <w:iCs w:val="0"/>
+          <w:sz w:val="22"/>
+          <w:szCs w:val="22"/>
+        </w:rPr>
+        <w:t>αποθηκεύει</w:t>
+      </w:r>
+      <w:r>
+        <w:rPr>
+          <w:rStyle w:val="a8"/>
+          <w:rFonts w:ascii="Calibri" w:hAnsi="Calibri" w:asciiTheme="minorAscii" w:hAnsiTheme="minorAscii"/>
+          <w:i w:val="0"/>
+          <w:iCs w:val="0"/>
+          <w:sz w:val="22"/>
+          <w:szCs w:val="22"/>
+        </w:rPr>
+        <w:t xml:space="preserve"> η εφαρμογή ώστε να εκπληρώσει με ακρίβεια τις υπηρεσίες της.</w:t>
+      </w:r>
+    </w:p>
+    <w:p>
+      <w:pPr>
+        <w:pStyle w:val="a"/>
+        <w:rPr>
+          <w:rStyle w:val="a8"/>
+          <w:rFonts w:ascii="Calibri" w:hAnsi="Calibri" w:asciiTheme="minorAscii" w:hAnsiTheme="minorAscii"/>
+          <w:i w:val="0"/>
+          <w:iCs w:val="0"/>
+          <w:sz w:val="22"/>
+          <w:szCs w:val="22"/>
+        </w:rPr>
+      </w:pPr>
+      <w:r>
+        <w:drawing>
+          <wp:inline wp14:editId="31230755" wp14:anchorId="666E5AD9">
+            <wp:extent cx="6240518" cy="4524375"/>
+            <wp:effectExtent l="0" t="0" r="0" b="0"/>
+            <wp:docPr id="1267087294" name="" title=""/>
+            <wp:cNvGraphicFramePr>
+              <a:graphicFrameLocks noChangeAspect="1"/>
+            </wp:cNvGraphicFramePr>
+            <a:graphic>
+              <a:graphicData uri="http://schemas.openxmlformats.org/drawingml/2006/picture">
+                <pic:pic>
+                  <pic:nvPicPr>
+                    <pic:cNvPr id="0" name=""/>
+                    <pic:cNvPicPr/>
+                  </pic:nvPicPr>
+                  <pic:blipFill>
+                    <a:blip r:embed="Ra3cca0fb847444eb">
+                      <a:extLst>
+                        <a:ext xmlns:a="http://schemas.openxmlformats.org/drawingml/2006/main" uri="{28A0092B-C50C-407E-A947-70E740481C1C}">
+                          <a14:useLocalDpi val="0"/>
+                        </a:ext>
+                      </a:extLst>
+                    </a:blip>
+                    <a:stretch>
+                      <a:fillRect/>
+                    </a:stretch>
+                  </pic:blipFill>
+                  <pic:spPr>
+                    <a:xfrm>
+                      <a:off x="0" y="0"/>
+                      <a:ext cx="6240518" cy="4524375"/>
+                    </a:xfrm>
+                    <a:prstGeom prst="rect">
+                      <a:avLst/>
+                    </a:prstGeom>
+                  </pic:spPr>
+                </pic:pic>
+              </a:graphicData>
+            </a:graphic>
+          </wp:inline>
+        </w:drawing>
+      </w:r>
+    </w:p>
+    <w:p>
+      <w:pPr>
+        <w:pStyle w:val="Description"/>
+      </w:pPr>
+    </w:p>
+    <w:p>
+      <w:pPr>
+        <w:pStyle w:val="2"/>
+      </w:pPr>
+      <w:r>
+        <w:rPr/>
+        <w:t>3.</w:t>
+      </w:r>
+      <w:r>
+        <w:rPr/>
+        <w:t>4</w:t>
+      </w:r>
+      <w:r>
+        <w:rPr/>
+        <w:t xml:space="preserve"> </w:t>
+      </w:r>
+      <w:r>
+        <w:tab/>
+      </w:r>
+      <w:r>
+        <w:rPr/>
+        <w:t>Περιορισμοί σχεδίασης</w:t>
+      </w:r>
+    </w:p>
+    <w:p>
+      <w:pPr>
+        <w:pStyle w:val="Description"/>
+        <w:rPr>
+          <w:rStyle w:val="a8"/>
+          <w:rFonts w:ascii="Calibri" w:hAnsi="Calibri" w:asciiTheme="minorAscii" w:hAnsiTheme="minorAscii"/>
+          <w:i w:val="0"/>
+          <w:iCs w:val="0"/>
+          <w:sz w:val="22"/>
+          <w:szCs w:val="22"/>
+        </w:rPr>
+      </w:pPr>
+      <w:r>
+        <w:rPr>
+          <w:rStyle w:val="a8"/>
+          <w:rFonts w:ascii="Calibri" w:hAnsi="Calibri" w:asciiTheme="minorAscii" w:hAnsiTheme="minorAscii"/>
+          <w:i w:val="0"/>
+          <w:iCs w:val="0"/>
+          <w:sz w:val="22"/>
+          <w:szCs w:val="22"/>
+        </w:rPr>
+        <w:t xml:space="preserve">Υπάρχει απαίτηση συμμόρφωσης με τα πρότυπα σχετικά με την προστασία των προσωπικών δεδομένων, σύμφωνα με το GDPR. Επίσης, </w:t>
+      </w:r>
+      <w:r>
+        <w:rPr>
+          <w:rStyle w:val="a8"/>
+          <w:rFonts w:ascii="Calibri" w:hAnsi="Calibri" w:asciiTheme="minorAscii" w:hAnsiTheme="minorAscii"/>
+          <w:i w:val="0"/>
+          <w:iCs w:val="0"/>
+          <w:sz w:val="22"/>
+          <w:szCs w:val="22"/>
+        </w:rPr>
+        <w:t xml:space="preserve">δεδομένου ότι το CLI θα </w:t>
+      </w:r>
+      <w:r>
+        <w:rPr>
+          <w:rStyle w:val="a8"/>
+          <w:rFonts w:ascii="Calibri" w:hAnsi="Calibri" w:asciiTheme="minorAscii" w:hAnsiTheme="minorAscii"/>
+          <w:i w:val="0"/>
+          <w:iCs w:val="0"/>
+          <w:sz w:val="22"/>
+          <w:szCs w:val="22"/>
+        </w:rPr>
+        <w:t>υλοποιηθεί</w:t>
+      </w:r>
+      <w:r>
+        <w:rPr>
+          <w:rStyle w:val="a8"/>
+          <w:rFonts w:ascii="Calibri" w:hAnsi="Calibri" w:asciiTheme="minorAscii" w:hAnsiTheme="minorAscii"/>
+          <w:i w:val="0"/>
+          <w:iCs w:val="0"/>
+          <w:sz w:val="22"/>
+          <w:szCs w:val="22"/>
+        </w:rPr>
+        <w:t xml:space="preserve"> μέσω </w:t>
+      </w:r>
+      <w:proofErr w:type="spellStart"/>
+      <w:r>
+        <w:rPr>
+          <w:rStyle w:val="a8"/>
+          <w:rFonts w:ascii="Calibri" w:hAnsi="Calibri" w:asciiTheme="minorAscii" w:hAnsiTheme="minorAscii"/>
+          <w:i w:val="0"/>
+          <w:iCs w:val="0"/>
+          <w:sz w:val="22"/>
+          <w:szCs w:val="22"/>
+        </w:rPr>
+        <w:t>Python</w:t>
+      </w:r>
+      <w:proofErr w:type="spellEnd"/>
+      <w:r>
+        <w:rPr>
+          <w:rStyle w:val="a8"/>
+          <w:rFonts w:ascii="Calibri" w:hAnsi="Calibri" w:asciiTheme="minorAscii" w:hAnsiTheme="minorAscii"/>
+          <w:i w:val="0"/>
+          <w:iCs w:val="0"/>
+          <w:sz w:val="22"/>
+          <w:szCs w:val="22"/>
+        </w:rPr>
+        <w:t xml:space="preserve">, υπάρχει ως </w:t>
+      </w:r>
+      <w:proofErr w:type="spellStart"/>
+      <w:r>
+        <w:rPr>
+          <w:rStyle w:val="a8"/>
+          <w:rFonts w:ascii="Calibri" w:hAnsi="Calibri" w:asciiTheme="minorAscii" w:hAnsiTheme="minorAscii"/>
+          <w:i w:val="0"/>
+          <w:iCs w:val="0"/>
+          <w:sz w:val="22"/>
+          <w:szCs w:val="22"/>
+        </w:rPr>
+        <w:t>προαπαιτούμενο</w:t>
+      </w:r>
+      <w:proofErr w:type="spellEnd"/>
+      <w:r>
+        <w:rPr>
+          <w:rStyle w:val="a8"/>
+          <w:rFonts w:ascii="Calibri" w:hAnsi="Calibri" w:asciiTheme="minorAscii" w:hAnsiTheme="minorAscii"/>
+          <w:i w:val="0"/>
+          <w:iCs w:val="0"/>
+          <w:sz w:val="22"/>
+          <w:szCs w:val="22"/>
+        </w:rPr>
+        <w:t xml:space="preserve"> η εγκατάσταση της. </w:t>
+      </w:r>
+      <w:r>
+        <w:rPr>
+          <w:rStyle w:val="a8"/>
+          <w:rFonts w:ascii="Calibri" w:hAnsi="Calibri" w:asciiTheme="minorAscii" w:hAnsiTheme="minorAscii"/>
+          <w:i w:val="0"/>
+          <w:iCs w:val="0"/>
+          <w:sz w:val="22"/>
+          <w:szCs w:val="22"/>
+        </w:rPr>
+        <w:t>Τέλος</w:t>
+      </w:r>
+      <w:r>
+        <w:rPr>
+          <w:rStyle w:val="a8"/>
+          <w:rFonts w:ascii="Calibri" w:hAnsi="Calibri" w:asciiTheme="minorAscii" w:hAnsiTheme="minorAscii"/>
+          <w:i w:val="0"/>
+          <w:iCs w:val="0"/>
+          <w:sz w:val="22"/>
+          <w:szCs w:val="22"/>
+        </w:rPr>
+        <w:t xml:space="preserve">, </w:t>
+      </w:r>
+      <w:r>
+        <w:rPr>
+          <w:rStyle w:val="a8"/>
+          <w:rFonts w:ascii="Calibri" w:hAnsi="Calibri" w:asciiTheme="minorAscii" w:hAnsiTheme="minorAscii"/>
+          <w:i w:val="0"/>
+          <w:iCs w:val="0"/>
+          <w:sz w:val="22"/>
+          <w:szCs w:val="22"/>
+        </w:rPr>
+        <w:t xml:space="preserve">το </w:t>
+      </w:r>
+      <w:proofErr w:type="spellStart"/>
+      <w:r>
+        <w:rPr>
+          <w:rStyle w:val="a8"/>
+          <w:rFonts w:ascii="Calibri" w:hAnsi="Calibri" w:asciiTheme="minorAscii" w:hAnsiTheme="minorAscii"/>
+          <w:i w:val="0"/>
+          <w:iCs w:val="0"/>
+          <w:sz w:val="22"/>
+          <w:szCs w:val="22"/>
+        </w:rPr>
+        <w:t>framework</w:t>
+      </w:r>
+      <w:proofErr w:type="spellEnd"/>
+      <w:r>
+        <w:rPr>
+          <w:rStyle w:val="a8"/>
+          <w:rFonts w:ascii="Calibri" w:hAnsi="Calibri" w:asciiTheme="minorAscii" w:hAnsiTheme="minorAscii"/>
+          <w:i w:val="0"/>
+          <w:iCs w:val="0"/>
+          <w:sz w:val="22"/>
+          <w:szCs w:val="22"/>
+        </w:rPr>
+        <w:t xml:space="preserve"> “</w:t>
+      </w:r>
+      <w:proofErr w:type="spellStart"/>
+      <w:r>
+        <w:rPr>
+          <w:rStyle w:val="a8"/>
+          <w:rFonts w:ascii="Calibri" w:hAnsi="Calibri" w:asciiTheme="minorAscii" w:hAnsiTheme="minorAscii"/>
+          <w:i w:val="0"/>
+          <w:iCs w:val="0"/>
+          <w:sz w:val="22"/>
+          <w:szCs w:val="22"/>
+        </w:rPr>
+        <w:t>Django</w:t>
+      </w:r>
+      <w:proofErr w:type="spellEnd"/>
+      <w:r>
+        <w:rPr>
+          <w:rStyle w:val="a8"/>
+          <w:rFonts w:ascii="Calibri" w:hAnsi="Calibri" w:asciiTheme="minorAscii" w:hAnsiTheme="minorAscii"/>
+          <w:i w:val="0"/>
+          <w:iCs w:val="0"/>
+          <w:sz w:val="22"/>
+          <w:szCs w:val="22"/>
+        </w:rPr>
+        <w:t xml:space="preserve">” της </w:t>
+      </w:r>
+      <w:proofErr w:type="spellStart"/>
+      <w:r>
+        <w:rPr>
+          <w:rStyle w:val="a8"/>
+          <w:rFonts w:ascii="Calibri" w:hAnsi="Calibri" w:asciiTheme="minorAscii" w:hAnsiTheme="minorAscii"/>
+          <w:i w:val="0"/>
+          <w:iCs w:val="0"/>
+          <w:sz w:val="22"/>
+          <w:szCs w:val="22"/>
+        </w:rPr>
+        <w:t>Python</w:t>
+      </w:r>
+      <w:proofErr w:type="spellEnd"/>
+      <w:r>
+        <w:rPr>
+          <w:rStyle w:val="a8"/>
+          <w:rFonts w:ascii="Calibri" w:hAnsi="Calibri" w:asciiTheme="minorAscii" w:hAnsiTheme="minorAscii"/>
+          <w:i w:val="0"/>
+          <w:iCs w:val="0"/>
+          <w:sz w:val="22"/>
+          <w:szCs w:val="22"/>
+        </w:rPr>
+        <w:t xml:space="preserve"> που θα χρησιμοποιηθεί για την </w:t>
+      </w:r>
+      <w:r>
+        <w:rPr>
+          <w:rStyle w:val="a8"/>
+          <w:rFonts w:ascii="Calibri" w:hAnsi="Calibri" w:asciiTheme="minorAscii" w:hAnsiTheme="minorAscii"/>
+          <w:i w:val="0"/>
+          <w:iCs w:val="0"/>
+          <w:sz w:val="22"/>
+          <w:szCs w:val="22"/>
+        </w:rPr>
+        <w:t>υλοποίηση</w:t>
+      </w:r>
+      <w:r>
+        <w:rPr>
+          <w:rStyle w:val="a8"/>
+          <w:rFonts w:ascii="Calibri" w:hAnsi="Calibri" w:asciiTheme="minorAscii" w:hAnsiTheme="minorAscii"/>
+          <w:i w:val="0"/>
+          <w:iCs w:val="0"/>
+          <w:sz w:val="22"/>
+          <w:szCs w:val="22"/>
+        </w:rPr>
+        <w:t xml:space="preserve"> του REST API, απαιτεί πως τα μοντέλα και οι οντότητες που ορίζουν να ξεκινούν από κεφαλαίο γράμμα, ενώ τα </w:t>
+      </w:r>
+      <w:proofErr w:type="spellStart"/>
+      <w:r>
+        <w:rPr>
+          <w:rStyle w:val="a8"/>
+          <w:rFonts w:ascii="Calibri" w:hAnsi="Calibri" w:asciiTheme="minorAscii" w:hAnsiTheme="minorAscii"/>
+          <w:i w:val="0"/>
+          <w:iCs w:val="0"/>
+          <w:sz w:val="22"/>
+          <w:szCs w:val="22"/>
+        </w:rPr>
+        <w:t>test</w:t>
+      </w:r>
+      <w:proofErr w:type="spellEnd"/>
+      <w:r>
+        <w:rPr>
+          <w:rStyle w:val="a8"/>
+          <w:rFonts w:ascii="Calibri" w:hAnsi="Calibri" w:asciiTheme="minorAscii" w:hAnsiTheme="minorAscii"/>
+          <w:i w:val="0"/>
+          <w:iCs w:val="0"/>
+          <w:sz w:val="22"/>
+          <w:szCs w:val="22"/>
+        </w:rPr>
+        <w:t xml:space="preserve"> </w:t>
+      </w:r>
+      <w:proofErr w:type="spellStart"/>
+      <w:r>
+        <w:rPr>
+          <w:rStyle w:val="a8"/>
+          <w:rFonts w:ascii="Calibri" w:hAnsi="Calibri" w:asciiTheme="minorAscii" w:hAnsiTheme="minorAscii"/>
+          <w:i w:val="0"/>
+          <w:iCs w:val="0"/>
+          <w:sz w:val="22"/>
+          <w:szCs w:val="22"/>
+        </w:rPr>
+        <w:t>cases</w:t>
+      </w:r>
+      <w:proofErr w:type="spellEnd"/>
+      <w:r>
+        <w:rPr>
+          <w:rStyle w:val="a8"/>
+          <w:rFonts w:ascii="Calibri" w:hAnsi="Calibri" w:asciiTheme="minorAscii" w:hAnsiTheme="minorAscii"/>
+          <w:i w:val="0"/>
+          <w:iCs w:val="0"/>
+          <w:sz w:val="22"/>
+          <w:szCs w:val="22"/>
+        </w:rPr>
+        <w:t xml:space="preserve"> πρέπει να είναι </w:t>
+      </w:r>
+      <w:r>
+        <w:rPr>
+          <w:rStyle w:val="a8"/>
+          <w:rFonts w:ascii="Calibri" w:hAnsi="Calibri" w:asciiTheme="minorAscii" w:hAnsiTheme="minorAscii"/>
+          <w:i w:val="0"/>
+          <w:iCs w:val="0"/>
+          <w:sz w:val="22"/>
+          <w:szCs w:val="22"/>
+        </w:rPr>
+        <w:t>ορίζονται σε αρχεία που ξεκινούν με την λέξη “</w:t>
+      </w:r>
+      <w:proofErr w:type="spellStart"/>
+      <w:r>
+        <w:rPr>
+          <w:rStyle w:val="a8"/>
+          <w:rFonts w:ascii="Calibri" w:hAnsi="Calibri" w:asciiTheme="minorAscii" w:hAnsiTheme="minorAscii"/>
+          <w:i w:val="0"/>
+          <w:iCs w:val="0"/>
+          <w:sz w:val="22"/>
+          <w:szCs w:val="22"/>
+        </w:rPr>
+        <w:t>test</w:t>
+      </w:r>
+      <w:proofErr w:type="spellEnd"/>
+      <w:r>
+        <w:rPr>
+          <w:rStyle w:val="a8"/>
+          <w:rFonts w:ascii="Calibri" w:hAnsi="Calibri" w:asciiTheme="minorAscii" w:hAnsiTheme="minorAscii"/>
+          <w:i w:val="0"/>
+          <w:iCs w:val="0"/>
+          <w:sz w:val="22"/>
+          <w:szCs w:val="22"/>
+        </w:rPr>
+        <w:t xml:space="preserve">” και να είναι </w:t>
+      </w:r>
+      <w:r>
+        <w:rPr>
+          <w:rStyle w:val="a8"/>
+          <w:rFonts w:ascii="Calibri" w:hAnsi="Calibri" w:asciiTheme="minorAscii" w:hAnsiTheme="minorAscii"/>
+          <w:i w:val="0"/>
+          <w:iCs w:val="0"/>
+          <w:sz w:val="22"/>
+          <w:szCs w:val="22"/>
+        </w:rPr>
+        <w:t>υπό</w:t>
+      </w:r>
+      <w:r>
+        <w:rPr>
+          <w:rStyle w:val="a8"/>
+          <w:rFonts w:ascii="Calibri" w:hAnsi="Calibri" w:asciiTheme="minorAscii" w:hAnsiTheme="minorAscii"/>
+          <w:i w:val="0"/>
+          <w:iCs w:val="0"/>
+          <w:sz w:val="22"/>
+          <w:szCs w:val="22"/>
+        </w:rPr>
+        <w:t xml:space="preserve">-κλάσεις της </w:t>
+      </w:r>
+      <w:r>
+        <w:rPr>
+          <w:rStyle w:val="a8"/>
+          <w:rFonts w:ascii="Calibri" w:hAnsi="Calibri" w:asciiTheme="minorAscii" w:hAnsiTheme="minorAscii"/>
+          <w:i w:val="0"/>
+          <w:iCs w:val="0"/>
+          <w:sz w:val="22"/>
+          <w:szCs w:val="22"/>
+        </w:rPr>
+        <w:t>“</w:t>
+      </w:r>
+      <w:proofErr w:type="spellStart"/>
+      <w:r>
+        <w:rPr>
+          <w:rStyle w:val="a8"/>
+          <w:rFonts w:ascii="Calibri" w:hAnsi="Calibri" w:asciiTheme="minorAscii" w:hAnsiTheme="minorAscii"/>
+          <w:i w:val="1"/>
+          <w:iCs w:val="1"/>
+          <w:sz w:val="22"/>
+          <w:szCs w:val="22"/>
+        </w:rPr>
+        <w:t>django.test.TestCase</w:t>
+      </w:r>
+      <w:proofErr w:type="spellEnd"/>
+      <w:r>
+        <w:rPr>
+          <w:rStyle w:val="a8"/>
+          <w:rFonts w:ascii="Calibri" w:hAnsi="Calibri" w:asciiTheme="minorAscii" w:hAnsiTheme="minorAscii"/>
+          <w:i w:val="1"/>
+          <w:iCs w:val="1"/>
+          <w:sz w:val="22"/>
+          <w:szCs w:val="22"/>
+        </w:rPr>
+        <w:t>”</w:t>
+      </w:r>
+      <w:r>
+        <w:rPr>
+          <w:rStyle w:val="a8"/>
+          <w:rFonts w:ascii="Calibri" w:hAnsi="Calibri" w:asciiTheme="minorAscii" w:hAnsiTheme="minorAscii"/>
+          <w:i w:val="0"/>
+          <w:iCs w:val="0"/>
+          <w:sz w:val="22"/>
+          <w:szCs w:val="22"/>
+        </w:rPr>
+        <w:t xml:space="preserve"> </w:t>
+      </w:r>
+      <w:r>
+        <w:rPr>
+          <w:rStyle w:val="a8"/>
+          <w:rFonts w:ascii="Calibri" w:hAnsi="Calibri" w:asciiTheme="minorAscii" w:hAnsiTheme="minorAscii"/>
+          <w:i w:val="0"/>
+          <w:iCs w:val="0"/>
+          <w:sz w:val="22"/>
+          <w:szCs w:val="22"/>
+        </w:rPr>
+        <w:t>.</w:t>
+      </w:r>
+    </w:p>
+    <w:p>
+      <w:pPr>
+        <w:pStyle w:val="2"/>
+      </w:pPr>
+      <w:r>
+        <w:rPr/>
+        <w:lastRenderedPageBreak/>
+        <w:t>3.</w:t>
+      </w:r>
+      <w:r>
+        <w:rPr/>
         <w:t>5</w:t>
       </w:r>
       <w:r>
-        <w:t>.2</w:t>
+        <w:rPr/>
+        <w:t xml:space="preserve"> </w:t>
       </w:r>
       <w:r>
         <w:tab/>
       </w:r>
       <w:r>
-        <w:t>Απαιτήσεις ασφάλειας</w:t>
+        <w:rPr/>
+        <w:t>Λοιπές απαιτήσεις</w:t>
+      </w:r>
+    </w:p>
+    <w:p>
+      <w:pPr>
+        <w:pStyle w:val="3"/>
+      </w:pPr>
+      <w:r>
+        <w:rPr/>
+        <w:t>3.</w:t>
+      </w:r>
+      <w:r>
+        <w:rPr/>
+        <w:t>5</w:t>
+      </w:r>
+      <w:r>
+        <w:rPr/>
+        <w:t>.1</w:t>
+      </w:r>
+      <w:r>
+        <w:rPr/>
+        <w:t xml:space="preserve"> </w:t>
+      </w:r>
+      <w:r>
+        <w:tab/>
+      </w:r>
+      <w:r>
+        <w:rPr/>
+        <w:t>Απαιτήσεις διαθεσιμότητας λογισμικού</w:t>
       </w:r>
     </w:p>
     <w:p>
@@ -5435,47 +6073,317 @@
         <w:pStyle w:val="3"/>
         <w:ind w:left="0" w:firstLine="0"/>
         <w:jc w:val="both"/>
-      </w:pPr>
-      <w:r>
-        <w:rPr>
-          <w:rStyle w:val="a8"/>
-          <w:rFonts w:asciiTheme="minorHAnsi" w:hAnsiTheme="minorHAnsi"/>
-          <w:i w:val="0"/>
-          <w:sz w:val="22"/>
-          <w:szCs w:val="22"/>
-        </w:rPr>
-        <w:t>Η εφαρμογή είναι πλήρως συμμορφωμένη με τους υπάρχοντες νόμους και διατάξεις αυτών και κατά συνέπεια μέσω των δικλείδων ασφαλείας που παρέχουμε κανείς εκ των εγγεγραμμένων χρηστών δεν έχει πρόσβαση στα ευαίσθητα δεδομένα άλλων χρηστών, όπως για παράδειγμα οι συναλλαγές αυτών</w:t>
-      </w:r>
-      <w:r>
-        <w:rPr>
-          <w:rStyle w:val="a8"/>
-          <w:rFonts w:asciiTheme="minorHAnsi" w:hAnsiTheme="minorHAnsi"/>
-          <w:i w:val="0"/>
-          <w:sz w:val="22"/>
-          <w:szCs w:val="22"/>
-        </w:rPr>
-        <w:t>.</w:t>
+        <w:rPr>
+          <w:rStyle w:val="a8"/>
+          <w:rFonts w:ascii="Calibri" w:hAnsi="Calibri" w:asciiTheme="minorAscii" w:hAnsiTheme="minorAscii"/>
+          <w:i w:val="0"/>
+          <w:iCs w:val="0"/>
+          <w:sz w:val="22"/>
+          <w:szCs w:val="22"/>
+        </w:rPr>
+      </w:pPr>
+      <w:r>
+        <w:rPr>
+          <w:rStyle w:val="a8"/>
+          <w:rFonts w:ascii="Calibri" w:hAnsi="Calibri" w:asciiTheme="minorAscii" w:hAnsiTheme="minorAscii"/>
+          <w:i w:val="0"/>
+          <w:iCs w:val="0"/>
+          <w:sz w:val="22"/>
+          <w:szCs w:val="22"/>
+        </w:rPr>
+        <w:t xml:space="preserve">Το σύστημα καλείται να επεξεργάζεται τα δεδομένα, να διεκπεραιώνει τους ζητούμενους υπολογισμούς και να αποκρίνεται </w:t>
+      </w:r>
+      <w:r>
+        <w:rPr>
+          <w:rStyle w:val="a8"/>
+          <w:rFonts w:ascii="Calibri" w:hAnsi="Calibri" w:asciiTheme="minorAscii" w:hAnsiTheme="minorAscii"/>
+          <w:i w:val="0"/>
+          <w:iCs w:val="0"/>
+          <w:sz w:val="22"/>
+          <w:szCs w:val="22"/>
+        </w:rPr>
+        <w:t xml:space="preserve">σε </w:t>
+      </w:r>
+      <w:r>
+        <w:rPr>
+          <w:rStyle w:val="a8"/>
+          <w:rFonts w:ascii="Calibri" w:hAnsi="Calibri" w:asciiTheme="minorAscii" w:hAnsiTheme="minorAscii"/>
+          <w:i w:val="0"/>
+          <w:iCs w:val="0"/>
+          <w:sz w:val="22"/>
+          <w:szCs w:val="22"/>
+        </w:rPr>
+        <w:t>κατάλληλους χρόνους με βάση τις προβλεπόμενες συνθήκες λειτουργίας</w:t>
+      </w:r>
+      <w:r>
+        <w:rPr>
+          <w:rStyle w:val="a8"/>
+          <w:rFonts w:ascii="Calibri" w:hAnsi="Calibri" w:asciiTheme="minorAscii" w:hAnsiTheme="minorAscii"/>
+          <w:i w:val="0"/>
+          <w:iCs w:val="0"/>
+          <w:sz w:val="22"/>
+          <w:szCs w:val="22"/>
+        </w:rPr>
+        <w:t xml:space="preserve">. Παράλληλα, θα πρέπει να έχει την </w:t>
+      </w:r>
+      <w:r>
+        <w:rPr>
+          <w:rStyle w:val="a8"/>
+          <w:rFonts w:ascii="Calibri" w:hAnsi="Calibri" w:asciiTheme="minorAscii" w:hAnsiTheme="minorAscii"/>
+          <w:i w:val="0"/>
+          <w:iCs w:val="0"/>
+          <w:sz w:val="22"/>
+          <w:szCs w:val="22"/>
+        </w:rPr>
+        <w:t>δυνατότητα</w:t>
+      </w:r>
+      <w:r>
+        <w:rPr>
+          <w:rStyle w:val="a8"/>
+          <w:rFonts w:ascii="Calibri" w:hAnsi="Calibri" w:asciiTheme="minorAscii" w:hAnsiTheme="minorAscii"/>
+          <w:i w:val="0"/>
+          <w:iCs w:val="0"/>
+          <w:sz w:val="22"/>
+          <w:szCs w:val="22"/>
+        </w:rPr>
+        <w:t xml:space="preserve"> προσαρμοστικότητας σε διαφορετικά περιβάλλοντα δίχως την απαίτηση αλλαγών από το χρήστη. Ταυτόχρονα, θα πρέπει να μπορεί να μεταφερθεί σε διαφορετικές υποδομές χωρίς αλλαγές στο </w:t>
+      </w:r>
+      <w:r>
+        <w:rPr>
+          <w:rStyle w:val="a8"/>
+          <w:rFonts w:ascii="Calibri" w:hAnsi="Calibri" w:asciiTheme="minorAscii" w:hAnsiTheme="minorAscii"/>
+          <w:i w:val="0"/>
+          <w:iCs w:val="0"/>
+          <w:sz w:val="22"/>
+          <w:szCs w:val="22"/>
+        </w:rPr>
+        <w:t xml:space="preserve">λογισμικό, γεγονός που θα επιτρέψει την διατήρηση ποιότητας λειτουργίας σε περίπτωση αύξησης του αριθμού χρηστών μέσω </w:t>
+      </w:r>
+      <w:proofErr w:type="spellStart"/>
+      <w:r>
+        <w:rPr>
+          <w:rStyle w:val="a8"/>
+          <w:rFonts w:ascii="Calibri" w:hAnsi="Calibri" w:asciiTheme="minorAscii" w:hAnsiTheme="minorAscii"/>
+          <w:i w:val="0"/>
+          <w:iCs w:val="0"/>
+          <w:sz w:val="22"/>
+          <w:szCs w:val="22"/>
+        </w:rPr>
+        <w:t>scaling</w:t>
+      </w:r>
+      <w:proofErr w:type="spellEnd"/>
+      <w:r>
+        <w:rPr>
+          <w:rStyle w:val="a8"/>
+          <w:rFonts w:ascii="Calibri" w:hAnsi="Calibri" w:asciiTheme="minorAscii" w:hAnsiTheme="minorAscii"/>
+          <w:i w:val="0"/>
+          <w:iCs w:val="0"/>
+          <w:sz w:val="22"/>
+          <w:szCs w:val="22"/>
+        </w:rPr>
+        <w:t xml:space="preserve"> των υποδομών. </w:t>
+      </w:r>
+      <w:r>
+        <w:rPr>
+          <w:rStyle w:val="a8"/>
+          <w:rFonts w:ascii="Calibri" w:hAnsi="Calibri" w:asciiTheme="minorAscii" w:hAnsiTheme="minorAscii"/>
+          <w:i w:val="0"/>
+          <w:iCs w:val="0"/>
+          <w:sz w:val="22"/>
+          <w:szCs w:val="22"/>
+        </w:rPr>
+        <w:t>Επιπλέον</w:t>
+      </w:r>
+      <w:r>
+        <w:rPr>
+          <w:rStyle w:val="a8"/>
+          <w:rFonts w:ascii="Calibri" w:hAnsi="Calibri" w:asciiTheme="minorAscii" w:hAnsiTheme="minorAscii"/>
+          <w:i w:val="0"/>
+          <w:iCs w:val="0"/>
+          <w:sz w:val="22"/>
+          <w:szCs w:val="22"/>
+        </w:rPr>
+        <w:t xml:space="preserve">, το σύστημα θα πρέπει να </w:t>
+      </w:r>
+      <w:r>
+        <w:rPr>
+          <w:rStyle w:val="a8"/>
+          <w:rFonts w:ascii="Calibri" w:hAnsi="Calibri" w:asciiTheme="minorAscii" w:hAnsiTheme="minorAscii"/>
+          <w:i w:val="0"/>
+          <w:iCs w:val="0"/>
+          <w:sz w:val="22"/>
+          <w:szCs w:val="22"/>
+        </w:rPr>
+        <w:t xml:space="preserve">έχει ένα απλό και κατανοητό </w:t>
+      </w:r>
+      <w:proofErr w:type="spellStart"/>
+      <w:r>
+        <w:rPr>
+          <w:rStyle w:val="a8"/>
+          <w:rFonts w:ascii="Calibri" w:hAnsi="Calibri" w:asciiTheme="minorAscii" w:hAnsiTheme="minorAscii"/>
+          <w:i w:val="0"/>
+          <w:iCs w:val="0"/>
+          <w:sz w:val="22"/>
+          <w:szCs w:val="22"/>
+        </w:rPr>
+        <w:t>interface</w:t>
+      </w:r>
+      <w:proofErr w:type="spellEnd"/>
+      <w:r>
+        <w:rPr>
+          <w:rStyle w:val="a8"/>
+          <w:rFonts w:ascii="Calibri" w:hAnsi="Calibri" w:asciiTheme="minorAscii" w:hAnsiTheme="minorAscii"/>
+          <w:i w:val="0"/>
+          <w:iCs w:val="0"/>
+          <w:sz w:val="22"/>
+          <w:szCs w:val="22"/>
+        </w:rPr>
+        <w:t xml:space="preserve"> ώστε να μπορεί να χρησιμοποιηθεί και από </w:t>
+      </w:r>
+      <w:r>
+        <w:rPr>
+          <w:rStyle w:val="a8"/>
+          <w:rFonts w:ascii="Calibri" w:hAnsi="Calibri" w:asciiTheme="minorAscii" w:hAnsiTheme="minorAscii"/>
+          <w:i w:val="0"/>
+          <w:iCs w:val="0"/>
+          <w:sz w:val="22"/>
+          <w:szCs w:val="22"/>
+        </w:rPr>
+        <w:t>ομάδες</w:t>
+      </w:r>
+      <w:r>
+        <w:rPr>
+          <w:rStyle w:val="a8"/>
+          <w:rFonts w:ascii="Calibri" w:hAnsi="Calibri" w:asciiTheme="minorAscii" w:hAnsiTheme="minorAscii"/>
+          <w:i w:val="0"/>
+          <w:iCs w:val="0"/>
+          <w:sz w:val="22"/>
+          <w:szCs w:val="22"/>
+        </w:rPr>
+        <w:t xml:space="preserve"> που έχουν δυσκολίες πρόσβασης στην τεχνολογία όπως </w:t>
+      </w:r>
+      <w:proofErr w:type="spellStart"/>
+      <w:r>
+        <w:rPr>
+          <w:rStyle w:val="a8"/>
+          <w:rFonts w:ascii="Calibri" w:hAnsi="Calibri" w:asciiTheme="minorAscii" w:hAnsiTheme="minorAscii"/>
+          <w:i w:val="0"/>
+          <w:iCs w:val="0"/>
+          <w:sz w:val="22"/>
+          <w:szCs w:val="22"/>
+        </w:rPr>
+        <w:t>ΑμεΑ</w:t>
+      </w:r>
+      <w:proofErr w:type="spellEnd"/>
+      <w:r>
+        <w:rPr>
+          <w:rStyle w:val="a8"/>
+          <w:rFonts w:ascii="Calibri" w:hAnsi="Calibri" w:asciiTheme="minorAscii" w:hAnsiTheme="minorAscii"/>
+          <w:i w:val="0"/>
+          <w:iCs w:val="0"/>
+          <w:sz w:val="22"/>
+          <w:szCs w:val="22"/>
+        </w:rPr>
+        <w:t xml:space="preserve"> και ηλικιωμένοι.</w:t>
+      </w:r>
+      <w:r>
+        <w:rPr>
+          <w:rStyle w:val="a8"/>
+          <w:rFonts w:ascii="Calibri" w:hAnsi="Calibri" w:asciiTheme="minorAscii" w:hAnsiTheme="minorAscii"/>
+          <w:i w:val="0"/>
+          <w:iCs w:val="0"/>
+          <w:sz w:val="22"/>
+          <w:szCs w:val="22"/>
+        </w:rPr>
+        <w:t xml:space="preserve"> Τέλος, το σύστημα θα πρέπει να επιδιώκει να χρησιμοποιεί μικρές απαιτήσεις δεδομένων έτσι ώστε να είναι </w:t>
+      </w:r>
+      <w:proofErr w:type="spellStart"/>
+      <w:r>
+        <w:rPr>
+          <w:rStyle w:val="a8"/>
+          <w:rFonts w:ascii="Calibri" w:hAnsi="Calibri" w:asciiTheme="minorAscii" w:hAnsiTheme="minorAscii"/>
+          <w:i w:val="0"/>
+          <w:iCs w:val="0"/>
+          <w:sz w:val="22"/>
+          <w:szCs w:val="22"/>
+        </w:rPr>
+        <w:t>προσβάσιμο</w:t>
+      </w:r>
+      <w:proofErr w:type="spellEnd"/>
+      <w:r>
+        <w:rPr>
+          <w:rStyle w:val="a8"/>
+          <w:rFonts w:ascii="Calibri" w:hAnsi="Calibri" w:asciiTheme="minorAscii" w:hAnsiTheme="minorAscii"/>
+          <w:i w:val="0"/>
+          <w:iCs w:val="0"/>
+          <w:sz w:val="22"/>
+          <w:szCs w:val="22"/>
+        </w:rPr>
+        <w:t xml:space="preserve"> και σε περιπτώσεις χρηστών με μικρό </w:t>
+      </w:r>
+      <w:proofErr w:type="spellStart"/>
+      <w:r>
+        <w:rPr>
+          <w:rStyle w:val="a8"/>
+          <w:rFonts w:ascii="Calibri" w:hAnsi="Calibri" w:asciiTheme="minorAscii" w:hAnsiTheme="minorAscii"/>
+          <w:i w:val="0"/>
+          <w:iCs w:val="0"/>
+          <w:sz w:val="22"/>
+          <w:szCs w:val="22"/>
+        </w:rPr>
+        <w:t>bandwidth</w:t>
+      </w:r>
+      <w:proofErr w:type="spellEnd"/>
+      <w:r>
+        <w:rPr>
+          <w:rStyle w:val="a8"/>
+          <w:rFonts w:ascii="Calibri" w:hAnsi="Calibri" w:asciiTheme="minorAscii" w:hAnsiTheme="minorAscii"/>
+          <w:i w:val="0"/>
+          <w:iCs w:val="0"/>
+          <w:sz w:val="22"/>
+          <w:szCs w:val="22"/>
+        </w:rPr>
+        <w:t xml:space="preserve">. </w:t>
+      </w:r>
+      <w:r>
+        <w:rPr>
+          <w:rStyle w:val="a8"/>
+          <w:rFonts w:ascii="Calibri" w:hAnsi="Calibri" w:asciiTheme="minorAscii" w:hAnsiTheme="minorAscii"/>
+          <w:i w:val="0"/>
+          <w:iCs w:val="0"/>
+          <w:sz w:val="22"/>
+          <w:szCs w:val="22"/>
+        </w:rPr>
+        <w:t xml:space="preserve"> </w:t>
       </w:r>
     </w:p>
     <w:p>
       <w:pPr>
         <w:pStyle w:val="3"/>
-        <w:jc w:val="both"/>
-      </w:pPr>
-      <w:r>
+        <w:ind w:left="0" w:hanging="0"/>
+      </w:pPr>
+      <w:r>
+        <w:rPr/>
         <w:t>3.</w:t>
       </w:r>
       <w:r>
+        <w:rPr/>
         <w:t>5</w:t>
       </w:r>
       <w:r>
-        <w:t>.3</w:t>
+        <w:rPr/>
+        <w:t>.2</w:t>
+      </w:r>
+      <w:r>
+        <w:rPr/>
+        <w:t xml:space="preserve"> </w:t>
       </w:r>
       <w:r>
         <w:tab/>
       </w:r>
       <w:r>
-        <w:t>Απαιτήσεις συντήρησης</w:t>
+        <w:rPr/>
+        <w:t>Απαιτήσεις ασφάλειας</w:t>
       </w:r>
     </w:p>
     <w:p>
@@ -5483,83 +6391,664 @@
         <w:pStyle w:val="3"/>
         <w:ind w:left="0" w:firstLine="0"/>
         <w:jc w:val="both"/>
-      </w:pPr>
-      <w:r>
-        <w:rPr>
-          <w:rStyle w:val="a8"/>
-          <w:rFonts w:asciiTheme="minorHAnsi" w:hAnsiTheme="minorHAnsi"/>
-          <w:i w:val="0"/>
-          <w:sz w:val="22"/>
-          <w:szCs w:val="22"/>
-        </w:rPr>
-        <w:t>Οποιεσδήποτε τυχόν αλλαγές στον κώδικα της εφαρμογής θα πρέπει να καθίστανται επιτυχείς</w:t>
-      </w:r>
-      <w:r>
-        <w:rPr>
-          <w:rStyle w:val="a8"/>
-          <w:rFonts w:asciiTheme="minorHAnsi" w:hAnsiTheme="minorHAnsi"/>
-          <w:i w:val="0"/>
-          <w:sz w:val="22"/>
-          <w:szCs w:val="22"/>
-        </w:rPr>
-        <w:t xml:space="preserve"> ως προς την υλοποίηση τους</w:t>
-      </w:r>
-      <w:r>
-        <w:rPr>
-          <w:rStyle w:val="a8"/>
-          <w:rFonts w:asciiTheme="minorHAnsi" w:hAnsiTheme="minorHAnsi"/>
-          <w:i w:val="0"/>
-          <w:sz w:val="22"/>
-          <w:szCs w:val="22"/>
-        </w:rPr>
-        <w:t xml:space="preserve"> στους προκαθορισμένους και προϋπάρχοντες ελέγχους</w:t>
-      </w:r>
-      <w:r>
-        <w:rPr>
-          <w:rStyle w:val="a8"/>
-          <w:rFonts w:asciiTheme="minorHAnsi" w:hAnsiTheme="minorHAnsi"/>
-          <w:i w:val="0"/>
-          <w:sz w:val="22"/>
-          <w:szCs w:val="22"/>
-        </w:rPr>
-        <w:t>(</w:t>
-      </w:r>
-      <w:r>
-        <w:rPr>
-          <w:rStyle w:val="a8"/>
-          <w:rFonts w:asciiTheme="minorHAnsi" w:hAnsiTheme="minorHAnsi"/>
-          <w:i w:val="0"/>
-          <w:sz w:val="22"/>
-          <w:szCs w:val="22"/>
-          <w:lang w:val="en-US"/>
+        <w:rPr>
+          <w:rStyle w:val="a8"/>
+          <w:rFonts w:ascii="Calibri" w:hAnsi="Calibri" w:asciiTheme="minorAscii" w:hAnsiTheme="minorAscii"/>
+          <w:i w:val="0"/>
+          <w:iCs w:val="0"/>
+          <w:sz w:val="22"/>
+          <w:szCs w:val="22"/>
+        </w:rPr>
+      </w:pPr>
+      <w:r>
+        <w:rPr>
+          <w:rStyle w:val="a8"/>
+          <w:rFonts w:ascii="Calibri" w:hAnsi="Calibri" w:asciiTheme="minorAscii" w:hAnsiTheme="minorAscii"/>
+          <w:i w:val="0"/>
+          <w:iCs w:val="0"/>
+          <w:sz w:val="22"/>
+          <w:szCs w:val="22"/>
+        </w:rPr>
+        <w:t xml:space="preserve">Η εφαρμογή </w:t>
+      </w:r>
+      <w:r>
+        <w:rPr>
+          <w:rStyle w:val="a8"/>
+          <w:rFonts w:ascii="Calibri" w:hAnsi="Calibri" w:asciiTheme="minorAscii" w:hAnsiTheme="minorAscii"/>
+          <w:i w:val="0"/>
+          <w:iCs w:val="0"/>
+          <w:sz w:val="22"/>
+          <w:szCs w:val="22"/>
+        </w:rPr>
+        <w:t xml:space="preserve">πρέπει να </w:t>
+      </w:r>
+      <w:r>
+        <w:rPr>
+          <w:rStyle w:val="a8"/>
+          <w:rFonts w:ascii="Calibri" w:hAnsi="Calibri" w:asciiTheme="minorAscii" w:hAnsiTheme="minorAscii"/>
+          <w:i w:val="0"/>
+          <w:iCs w:val="0"/>
+          <w:sz w:val="22"/>
+          <w:szCs w:val="22"/>
+        </w:rPr>
+        <w:t>είναι πλήρως συμμορφωμένη με τους υπάρχοντες νόμους και διατάξεις αυτών και κατά συνέπεια μέσω των δικλείδων ασφαλείας που παρέχουμε κανείς εκ των εγγεγραμμένων χρηστών δεν έχει πρόσβαση στα ευαίσθητα δεδομένα άλλων χρηστών, όπως για παράδειγμα οι συναλλαγές αυτών</w:t>
+      </w:r>
+      <w:r>
+        <w:rPr>
+          <w:rStyle w:val="a8"/>
+          <w:rFonts w:ascii="Calibri" w:hAnsi="Calibri" w:asciiTheme="minorAscii" w:hAnsiTheme="minorAscii"/>
+          <w:i w:val="0"/>
+          <w:iCs w:val="0"/>
+          <w:sz w:val="22"/>
+          <w:szCs w:val="22"/>
+        </w:rPr>
+        <w:t>.</w:t>
+      </w:r>
+      <w:r>
+        <w:rPr>
+          <w:rStyle w:val="a8"/>
+          <w:rFonts w:ascii="Calibri" w:hAnsi="Calibri" w:asciiTheme="minorAscii" w:hAnsiTheme="minorAscii"/>
+          <w:i w:val="0"/>
+          <w:iCs w:val="0"/>
+          <w:sz w:val="22"/>
+          <w:szCs w:val="22"/>
+        </w:rPr>
+        <w:t xml:space="preserve"> </w:t>
+      </w:r>
+      <w:r>
+        <w:rPr>
+          <w:rStyle w:val="a8"/>
+          <w:rFonts w:ascii="Calibri" w:hAnsi="Calibri" w:asciiTheme="minorAscii" w:hAnsiTheme="minorAscii"/>
+          <w:i w:val="0"/>
+          <w:iCs w:val="0"/>
+          <w:sz w:val="22"/>
+          <w:szCs w:val="22"/>
+        </w:rPr>
+        <w:t xml:space="preserve">Η υπηρεσία </w:t>
+      </w:r>
+      <w:r>
+        <w:rPr>
+          <w:rStyle w:val="a8"/>
+          <w:rFonts w:ascii="Calibri" w:hAnsi="Calibri" w:asciiTheme="minorAscii" w:hAnsiTheme="minorAscii"/>
+          <w:i w:val="0"/>
+          <w:iCs w:val="0"/>
+          <w:sz w:val="22"/>
+          <w:szCs w:val="22"/>
+        </w:rPr>
+        <w:t xml:space="preserve">θα πρέπει να έχουν μεριμνήσει για την τυχόν άμυνα σε επιθέσεις από κακόβουλους χρήστες, είτε αυτές αφορούν </w:t>
+      </w:r>
+      <w:r>
+        <w:rPr>
+          <w:rStyle w:val="a8"/>
+          <w:rFonts w:ascii="Calibri" w:hAnsi="Calibri" w:asciiTheme="minorAscii" w:hAnsiTheme="minorAscii"/>
+          <w:i w:val="0"/>
+          <w:iCs w:val="0"/>
+          <w:sz w:val="22"/>
+          <w:szCs w:val="22"/>
+        </w:rPr>
+        <w:t>επιθέσεις</w:t>
+      </w:r>
+      <w:r>
+        <w:rPr>
+          <w:rStyle w:val="a8"/>
+          <w:rFonts w:ascii="Calibri" w:hAnsi="Calibri" w:asciiTheme="minorAscii" w:hAnsiTheme="minorAscii"/>
+          <w:i w:val="0"/>
+          <w:iCs w:val="0"/>
+          <w:sz w:val="22"/>
+          <w:szCs w:val="22"/>
+        </w:rPr>
+        <w:t xml:space="preserve"> τύπου Web (XSS, CSRF, SQL </w:t>
+      </w:r>
+      <w:proofErr w:type="spellStart"/>
+      <w:r>
+        <w:rPr>
+          <w:rStyle w:val="a8"/>
+          <w:rFonts w:ascii="Calibri" w:hAnsi="Calibri" w:asciiTheme="minorAscii" w:hAnsiTheme="minorAscii"/>
+          <w:i w:val="0"/>
+          <w:iCs w:val="0"/>
+          <w:sz w:val="22"/>
+          <w:szCs w:val="22"/>
+        </w:rPr>
+        <w:t>Injection</w:t>
+      </w:r>
+      <w:proofErr w:type="spellEnd"/>
+      <w:r>
+        <w:rPr>
+          <w:rStyle w:val="a8"/>
+          <w:rFonts w:ascii="Calibri" w:hAnsi="Calibri" w:asciiTheme="minorAscii" w:hAnsiTheme="minorAscii"/>
+          <w:i w:val="0"/>
+          <w:iCs w:val="0"/>
+          <w:sz w:val="22"/>
+          <w:szCs w:val="22"/>
+        </w:rPr>
+        <w:t xml:space="preserve"> κ.α.), είτε επιθέσεις τύπου </w:t>
+      </w:r>
+      <w:proofErr w:type="spellStart"/>
+      <w:r>
+        <w:rPr>
+          <w:rStyle w:val="a8"/>
+          <w:rFonts w:ascii="Calibri" w:hAnsi="Calibri" w:asciiTheme="minorAscii" w:hAnsiTheme="minorAscii"/>
+          <w:i w:val="0"/>
+          <w:iCs w:val="0"/>
+          <w:sz w:val="22"/>
+          <w:szCs w:val="22"/>
+        </w:rPr>
+        <w:t>Denial</w:t>
+      </w:r>
+      <w:proofErr w:type="spellEnd"/>
+      <w:r>
+        <w:rPr>
+          <w:rStyle w:val="a8"/>
+          <w:rFonts w:ascii="Calibri" w:hAnsi="Calibri" w:asciiTheme="minorAscii" w:hAnsiTheme="minorAscii"/>
+          <w:i w:val="0"/>
+          <w:iCs w:val="0"/>
+          <w:sz w:val="22"/>
+          <w:szCs w:val="22"/>
+        </w:rPr>
+        <w:t xml:space="preserve"> of </w:t>
+      </w:r>
+      <w:proofErr w:type="spellStart"/>
+      <w:r>
+        <w:rPr>
+          <w:rStyle w:val="a8"/>
+          <w:rFonts w:ascii="Calibri" w:hAnsi="Calibri" w:asciiTheme="minorAscii" w:hAnsiTheme="minorAscii"/>
+          <w:i w:val="0"/>
+          <w:iCs w:val="0"/>
+          <w:sz w:val="22"/>
+          <w:szCs w:val="22"/>
+        </w:rPr>
+        <w:t>Service</w:t>
+      </w:r>
+      <w:proofErr w:type="spellEnd"/>
+      <w:r>
+        <w:rPr>
+          <w:rStyle w:val="a8"/>
+          <w:rFonts w:ascii="Calibri" w:hAnsi="Calibri" w:asciiTheme="minorAscii" w:hAnsiTheme="minorAscii"/>
+          <w:i w:val="0"/>
+          <w:iCs w:val="0"/>
+          <w:sz w:val="22"/>
+          <w:szCs w:val="22"/>
+        </w:rPr>
+        <w:t>.</w:t>
+      </w:r>
+      <w:r>
+        <w:rPr>
+          <w:rStyle w:val="a8"/>
+          <w:rFonts w:ascii="Calibri" w:hAnsi="Calibri" w:asciiTheme="minorAscii" w:hAnsiTheme="minorAscii"/>
+          <w:i w:val="0"/>
+          <w:iCs w:val="0"/>
+          <w:sz w:val="22"/>
+          <w:szCs w:val="22"/>
+        </w:rPr>
+        <w:t xml:space="preserve"> Επίσης, υπάρχει η ανάγκη να οριστούν διαδικασίες σε περίπτωση </w:t>
+      </w:r>
+      <w:proofErr w:type="spellStart"/>
+      <w:r>
+        <w:rPr>
+          <w:rStyle w:val="a8"/>
+          <w:rFonts w:ascii="Calibri" w:hAnsi="Calibri" w:asciiTheme="minorAscii" w:hAnsiTheme="minorAscii"/>
+          <w:i w:val="0"/>
+          <w:iCs w:val="0"/>
+          <w:sz w:val="22"/>
+          <w:szCs w:val="22"/>
+        </w:rPr>
+        <w:t>Data</w:t>
+      </w:r>
+      <w:proofErr w:type="spellEnd"/>
+      <w:r>
+        <w:rPr>
+          <w:rStyle w:val="a8"/>
+          <w:rFonts w:ascii="Calibri" w:hAnsi="Calibri" w:asciiTheme="minorAscii" w:hAnsiTheme="minorAscii"/>
+          <w:i w:val="0"/>
+          <w:iCs w:val="0"/>
+          <w:sz w:val="22"/>
+          <w:szCs w:val="22"/>
+        </w:rPr>
+        <w:t xml:space="preserve"> </w:t>
+      </w:r>
+      <w:proofErr w:type="spellStart"/>
+      <w:r>
+        <w:rPr>
+          <w:rStyle w:val="a8"/>
+          <w:rFonts w:ascii="Calibri" w:hAnsi="Calibri" w:asciiTheme="minorAscii" w:hAnsiTheme="minorAscii"/>
+          <w:i w:val="0"/>
+          <w:iCs w:val="0"/>
+          <w:sz w:val="22"/>
+          <w:szCs w:val="22"/>
+        </w:rPr>
+        <w:t>Breach</w:t>
+      </w:r>
+      <w:proofErr w:type="spellEnd"/>
+      <w:r>
+        <w:rPr>
+          <w:rStyle w:val="a8"/>
+          <w:rFonts w:ascii="Calibri" w:hAnsi="Calibri" w:asciiTheme="minorAscii" w:hAnsiTheme="minorAscii"/>
+          <w:i w:val="0"/>
+          <w:iCs w:val="0"/>
+          <w:sz w:val="22"/>
+          <w:szCs w:val="22"/>
+        </w:rPr>
+        <w:t xml:space="preserve"> μέσω ενός </w:t>
+      </w:r>
+      <w:proofErr w:type="spellStart"/>
+      <w:r>
+        <w:rPr>
+          <w:rStyle w:val="a8"/>
+          <w:rFonts w:ascii="Calibri" w:hAnsi="Calibri" w:asciiTheme="minorAscii" w:hAnsiTheme="minorAscii"/>
+          <w:i w:val="0"/>
+          <w:iCs w:val="0"/>
+          <w:sz w:val="22"/>
+          <w:szCs w:val="22"/>
+        </w:rPr>
+        <w:t>Incident</w:t>
+      </w:r>
+      <w:proofErr w:type="spellEnd"/>
+      <w:r>
+        <w:rPr>
+          <w:rStyle w:val="a8"/>
+          <w:rFonts w:ascii="Calibri" w:hAnsi="Calibri" w:asciiTheme="minorAscii" w:hAnsiTheme="minorAscii"/>
+          <w:i w:val="0"/>
+          <w:iCs w:val="0"/>
+          <w:sz w:val="22"/>
+          <w:szCs w:val="22"/>
+        </w:rPr>
+        <w:t xml:space="preserve"> </w:t>
+      </w:r>
+      <w:proofErr w:type="spellStart"/>
+      <w:r>
+        <w:rPr>
+          <w:rStyle w:val="a8"/>
+          <w:rFonts w:ascii="Calibri" w:hAnsi="Calibri" w:asciiTheme="minorAscii" w:hAnsiTheme="minorAscii"/>
+          <w:i w:val="0"/>
+          <w:iCs w:val="0"/>
+          <w:sz w:val="22"/>
+          <w:szCs w:val="22"/>
+        </w:rPr>
+        <w:t>Response</w:t>
+      </w:r>
+      <w:proofErr w:type="spellEnd"/>
+      <w:r>
+        <w:rPr>
+          <w:rStyle w:val="a8"/>
+          <w:rFonts w:ascii="Calibri" w:hAnsi="Calibri" w:asciiTheme="minorAscii" w:hAnsiTheme="minorAscii"/>
+          <w:i w:val="0"/>
+          <w:iCs w:val="0"/>
+          <w:sz w:val="22"/>
+          <w:szCs w:val="22"/>
+        </w:rPr>
+        <w:t xml:space="preserve"> </w:t>
+      </w:r>
+      <w:proofErr w:type="spellStart"/>
+      <w:r>
+        <w:rPr>
+          <w:rStyle w:val="a8"/>
+          <w:rFonts w:ascii="Calibri" w:hAnsi="Calibri" w:asciiTheme="minorAscii" w:hAnsiTheme="minorAscii"/>
+          <w:i w:val="0"/>
+          <w:iCs w:val="0"/>
+          <w:sz w:val="22"/>
+          <w:szCs w:val="22"/>
+        </w:rPr>
+        <w:t>Team</w:t>
+      </w:r>
+      <w:proofErr w:type="spellEnd"/>
+      <w:r>
+        <w:rPr>
+          <w:rStyle w:val="a8"/>
+          <w:rFonts w:ascii="Calibri" w:hAnsi="Calibri" w:asciiTheme="minorAscii" w:hAnsiTheme="minorAscii"/>
+          <w:i w:val="0"/>
+          <w:iCs w:val="0"/>
+          <w:sz w:val="22"/>
+          <w:szCs w:val="22"/>
+        </w:rPr>
+        <w:t>.</w:t>
+      </w:r>
+    </w:p>
+    <w:p>
+      <w:pPr>
+        <w:pStyle w:val="3"/>
+        <w:jc w:val="both"/>
+      </w:pPr>
+      <w:r>
+        <w:rPr/>
+        <w:t>3.</w:t>
+      </w:r>
+      <w:r>
+        <w:rPr/>
+        <w:t>5</w:t>
+      </w:r>
+      <w:r>
+        <w:rPr/>
+        <w:t>.3</w:t>
+      </w:r>
+      <w:r>
+        <w:rPr/>
+        <w:t xml:space="preserve"> </w:t>
+      </w:r>
+      <w:r>
+        <w:tab/>
+      </w:r>
+      <w:r>
+        <w:rPr/>
+        <w:t>Απαιτήσεις συντήρησης</w:t>
+      </w:r>
+    </w:p>
+    <w:p>
+      <w:pPr>
+        <w:pStyle w:val="3"/>
+        <w:ind w:left="0" w:firstLine="0"/>
+        <w:jc w:val="both"/>
+        <w:rPr>
+          <w:rStyle w:val="a8"/>
+          <w:rFonts w:ascii="Calibri" w:hAnsi="Calibri" w:asciiTheme="minorAscii" w:hAnsiTheme="minorAscii"/>
+          <w:i w:val="0"/>
+          <w:iCs w:val="0"/>
+          <w:sz w:val="22"/>
+          <w:szCs w:val="22"/>
+        </w:rPr>
+      </w:pPr>
+      <w:r>
+        <w:rPr>
+          <w:rStyle w:val="a8"/>
+          <w:rFonts w:ascii="Calibri" w:hAnsi="Calibri" w:asciiTheme="minorAscii" w:hAnsiTheme="minorAscii"/>
+          <w:i w:val="0"/>
+          <w:iCs w:val="0"/>
+          <w:sz w:val="22"/>
+          <w:szCs w:val="22"/>
+        </w:rPr>
+        <w:t xml:space="preserve">Αρχικά, </w:t>
+      </w:r>
+      <w:r>
+        <w:rPr>
+          <w:rStyle w:val="a8"/>
+          <w:rFonts w:ascii="Calibri" w:hAnsi="Calibri" w:asciiTheme="minorAscii" w:hAnsiTheme="minorAscii"/>
+          <w:i w:val="0"/>
+          <w:iCs w:val="0"/>
+          <w:sz w:val="22"/>
+          <w:szCs w:val="22"/>
+        </w:rPr>
+        <w:t xml:space="preserve">η ανάπτυξη του λογισμικού θα πρέπει να γίνεται ακολουθώντας τα </w:t>
+      </w:r>
+      <w:r>
+        <w:rPr>
+          <w:rStyle w:val="a8"/>
+          <w:rFonts w:ascii="Calibri" w:hAnsi="Calibri" w:asciiTheme="minorAscii" w:hAnsiTheme="minorAscii"/>
+          <w:i w:val="0"/>
+          <w:iCs w:val="0"/>
+          <w:sz w:val="22"/>
+          <w:szCs w:val="22"/>
+        </w:rPr>
+        <w:t xml:space="preserve">τρέχοντα </w:t>
+      </w:r>
+      <w:proofErr w:type="spellStart"/>
+      <w:r>
+        <w:rPr>
+          <w:rStyle w:val="a8"/>
+          <w:rFonts w:ascii="Calibri" w:hAnsi="Calibri" w:asciiTheme="minorAscii" w:hAnsiTheme="minorAscii"/>
+          <w:i w:val="0"/>
+          <w:iCs w:val="0"/>
+          <w:sz w:val="22"/>
+          <w:szCs w:val="22"/>
+        </w:rPr>
+        <w:t>best</w:t>
+      </w:r>
+      <w:proofErr w:type="spellEnd"/>
+      <w:r>
+        <w:rPr>
+          <w:rStyle w:val="a8"/>
+          <w:rFonts w:ascii="Calibri" w:hAnsi="Calibri" w:asciiTheme="minorAscii" w:hAnsiTheme="minorAscii"/>
+          <w:i w:val="0"/>
+          <w:iCs w:val="0"/>
+          <w:sz w:val="22"/>
+          <w:szCs w:val="22"/>
+        </w:rPr>
+        <w:t xml:space="preserve"> </w:t>
+      </w:r>
+      <w:proofErr w:type="spellStart"/>
+      <w:r>
+        <w:rPr>
+          <w:rStyle w:val="a8"/>
+          <w:rFonts w:ascii="Calibri" w:hAnsi="Calibri" w:asciiTheme="minorAscii" w:hAnsiTheme="minorAscii"/>
+          <w:i w:val="0"/>
+          <w:iCs w:val="0"/>
+          <w:sz w:val="22"/>
+          <w:szCs w:val="22"/>
+        </w:rPr>
+        <w:t>practises</w:t>
+      </w:r>
+      <w:proofErr w:type="spellEnd"/>
+      <w:r>
+        <w:rPr>
+          <w:rStyle w:val="a8"/>
+          <w:rFonts w:ascii="Calibri" w:hAnsi="Calibri" w:asciiTheme="minorAscii" w:hAnsiTheme="minorAscii"/>
+          <w:i w:val="0"/>
+          <w:iCs w:val="0"/>
+          <w:sz w:val="22"/>
+          <w:szCs w:val="22"/>
+        </w:rPr>
+        <w:t xml:space="preserve">. Συγκεκριμένα, οι αλλαγές στο λογισμικό θα πρέπει να </w:t>
+      </w:r>
+      <w:proofErr w:type="spellStart"/>
+      <w:r>
+        <w:rPr>
+          <w:rStyle w:val="a8"/>
+          <w:rFonts w:ascii="Calibri" w:hAnsi="Calibri" w:asciiTheme="minorAscii" w:hAnsiTheme="minorAscii"/>
+          <w:i w:val="0"/>
+          <w:iCs w:val="0"/>
+          <w:sz w:val="22"/>
+          <w:szCs w:val="22"/>
+        </w:rPr>
+        <w:t>συνοδευόνται</w:t>
+      </w:r>
+      <w:proofErr w:type="spellEnd"/>
+      <w:r>
+        <w:rPr>
+          <w:rStyle w:val="a8"/>
+          <w:rFonts w:ascii="Calibri" w:hAnsi="Calibri" w:asciiTheme="minorAscii" w:hAnsiTheme="minorAscii"/>
+          <w:i w:val="0"/>
+          <w:iCs w:val="0"/>
+          <w:sz w:val="22"/>
+          <w:szCs w:val="22"/>
+        </w:rPr>
+        <w:t xml:space="preserve"> πάντα από επαρκή </w:t>
+      </w:r>
+      <w:proofErr w:type="spellStart"/>
+      <w:r>
+        <w:rPr>
+          <w:rStyle w:val="a8"/>
+          <w:rFonts w:ascii="Calibri" w:hAnsi="Calibri" w:asciiTheme="minorAscii" w:hAnsiTheme="minorAscii"/>
+          <w:i w:val="0"/>
+          <w:iCs w:val="0"/>
+          <w:sz w:val="22"/>
+          <w:szCs w:val="22"/>
         </w:rPr>
         <w:t>test</w:t>
       </w:r>
-      <w:r>
-        <w:rPr>
-          <w:rStyle w:val="a8"/>
-          <w:rFonts w:asciiTheme="minorHAnsi" w:hAnsiTheme="minorHAnsi"/>
-          <w:i w:val="0"/>
-          <w:sz w:val="22"/>
-          <w:szCs w:val="22"/>
-        </w:rPr>
-        <w:t>)</w:t>
-      </w:r>
-      <w:r>
-        <w:rPr>
-          <w:rStyle w:val="a8"/>
-          <w:rFonts w:asciiTheme="minorHAnsi" w:hAnsiTheme="minorHAnsi"/>
-          <w:i w:val="0"/>
-          <w:sz w:val="22"/>
-          <w:szCs w:val="22"/>
-        </w:rPr>
-        <w:t xml:space="preserve"> ορθής λειτουργικότητας</w:t>
-      </w:r>
-      <w:r>
-        <w:rPr>
-          <w:rStyle w:val="a8"/>
-          <w:rFonts w:asciiTheme="minorHAnsi" w:hAnsiTheme="minorHAnsi"/>
-          <w:i w:val="0"/>
+      <w:proofErr w:type="spellEnd"/>
+      <w:r>
+        <w:rPr>
+          <w:rStyle w:val="a8"/>
+          <w:rFonts w:ascii="Calibri" w:hAnsi="Calibri" w:asciiTheme="minorAscii" w:hAnsiTheme="minorAscii"/>
+          <w:i w:val="0"/>
+          <w:iCs w:val="0"/>
+          <w:sz w:val="22"/>
+          <w:szCs w:val="22"/>
+        </w:rPr>
+        <w:t xml:space="preserve"> </w:t>
+      </w:r>
+      <w:proofErr w:type="spellStart"/>
+      <w:r>
+        <w:rPr>
+          <w:rStyle w:val="a8"/>
+          <w:rFonts w:ascii="Calibri" w:hAnsi="Calibri" w:asciiTheme="minorAscii" w:hAnsiTheme="minorAscii"/>
+          <w:i w:val="0"/>
+          <w:iCs w:val="0"/>
+          <w:sz w:val="22"/>
+          <w:szCs w:val="22"/>
+        </w:rPr>
+        <w:t>cases</w:t>
+      </w:r>
+      <w:proofErr w:type="spellEnd"/>
+      <w:r>
+        <w:rPr>
+          <w:rStyle w:val="a8"/>
+          <w:rFonts w:ascii="Calibri" w:hAnsi="Calibri" w:asciiTheme="minorAscii" w:hAnsiTheme="minorAscii"/>
+          <w:i w:val="0"/>
+          <w:iCs w:val="0"/>
+          <w:sz w:val="22"/>
+          <w:szCs w:val="22"/>
+        </w:rPr>
+        <w:t xml:space="preserve">, καθώς επίσης, θα πρέπει να </w:t>
+      </w:r>
+      <w:r>
+        <w:rPr>
+          <w:rStyle w:val="a8"/>
+          <w:rFonts w:ascii="Calibri" w:hAnsi="Calibri" w:asciiTheme="minorAscii" w:hAnsiTheme="minorAscii"/>
+          <w:i w:val="0"/>
+          <w:iCs w:val="0"/>
+          <w:sz w:val="22"/>
+          <w:szCs w:val="22"/>
+        </w:rPr>
+        <w:t xml:space="preserve">μην προκαλούν αποτυχίες σε υπάρχον </w:t>
+      </w:r>
+      <w:proofErr w:type="spellStart"/>
+      <w:r>
+        <w:rPr>
+          <w:rStyle w:val="a8"/>
+          <w:rFonts w:ascii="Calibri" w:hAnsi="Calibri" w:asciiTheme="minorAscii" w:hAnsiTheme="minorAscii"/>
+          <w:i w:val="0"/>
+          <w:iCs w:val="0"/>
+          <w:sz w:val="22"/>
+          <w:szCs w:val="22"/>
+        </w:rPr>
+        <w:t>test</w:t>
+      </w:r>
+      <w:proofErr w:type="spellEnd"/>
+      <w:r>
+        <w:rPr>
+          <w:rStyle w:val="a8"/>
+          <w:rFonts w:ascii="Calibri" w:hAnsi="Calibri" w:asciiTheme="minorAscii" w:hAnsiTheme="minorAscii"/>
+          <w:i w:val="0"/>
+          <w:iCs w:val="0"/>
+          <w:sz w:val="22"/>
+          <w:szCs w:val="22"/>
+        </w:rPr>
+        <w:t xml:space="preserve"> </w:t>
+      </w:r>
+      <w:proofErr w:type="spellStart"/>
+      <w:r>
+        <w:rPr>
+          <w:rStyle w:val="a8"/>
+          <w:rFonts w:ascii="Calibri" w:hAnsi="Calibri" w:asciiTheme="minorAscii" w:hAnsiTheme="minorAscii"/>
+          <w:i w:val="0"/>
+          <w:iCs w:val="0"/>
+          <w:sz w:val="22"/>
+          <w:szCs w:val="22"/>
+        </w:rPr>
+        <w:t>cases</w:t>
+      </w:r>
+      <w:proofErr w:type="spellEnd"/>
+      <w:r>
+        <w:rPr>
+          <w:rStyle w:val="a8"/>
+          <w:rFonts w:ascii="Calibri" w:hAnsi="Calibri" w:asciiTheme="minorAscii" w:hAnsiTheme="minorAscii"/>
+          <w:i w:val="0"/>
+          <w:iCs w:val="0"/>
+          <w:sz w:val="22"/>
+          <w:szCs w:val="22"/>
+        </w:rPr>
+        <w:t xml:space="preserve">. </w:t>
+      </w:r>
+      <w:proofErr w:type="spellStart"/>
+      <w:r>
+        <w:rPr>
+          <w:rStyle w:val="a8"/>
+          <w:rFonts w:ascii="Calibri" w:hAnsi="Calibri" w:asciiTheme="minorAscii" w:hAnsiTheme="minorAscii"/>
+          <w:i w:val="0"/>
+          <w:iCs w:val="0"/>
+          <w:sz w:val="22"/>
+          <w:szCs w:val="22"/>
+        </w:rPr>
+        <w:t>Επιπλεόν</w:t>
+      </w:r>
+      <w:proofErr w:type="spellEnd"/>
+      <w:r>
+        <w:rPr>
+          <w:rStyle w:val="a8"/>
+          <w:rFonts w:ascii="Calibri" w:hAnsi="Calibri" w:asciiTheme="minorAscii" w:hAnsiTheme="minorAscii"/>
+          <w:i w:val="0"/>
+          <w:iCs w:val="0"/>
+          <w:sz w:val="22"/>
+          <w:szCs w:val="22"/>
+        </w:rPr>
+        <w:t xml:space="preserve">, απαιτείται να οριστούν διαδικασίες για το ορθό </w:t>
+      </w:r>
+      <w:proofErr w:type="spellStart"/>
+      <w:r>
+        <w:rPr>
+          <w:rStyle w:val="a8"/>
+          <w:rFonts w:ascii="Calibri" w:hAnsi="Calibri" w:asciiTheme="minorAscii" w:hAnsiTheme="minorAscii"/>
+          <w:i w:val="0"/>
+          <w:iCs w:val="0"/>
+          <w:sz w:val="22"/>
+          <w:szCs w:val="22"/>
+        </w:rPr>
+        <w:t>deployment</w:t>
+      </w:r>
+      <w:proofErr w:type="spellEnd"/>
+      <w:r>
+        <w:rPr>
+          <w:rStyle w:val="a8"/>
+          <w:rFonts w:ascii="Calibri" w:hAnsi="Calibri" w:asciiTheme="minorAscii" w:hAnsiTheme="minorAscii"/>
+          <w:i w:val="0"/>
+          <w:iCs w:val="0"/>
+          <w:sz w:val="22"/>
+          <w:szCs w:val="22"/>
+        </w:rPr>
+        <w:t xml:space="preserve"> της εφαρμογής οι οποίες θα τρέχουν όλους τους απαραίτητους ελέγχους και θα κάνουν </w:t>
+      </w:r>
+      <w:proofErr w:type="spellStart"/>
+      <w:r>
+        <w:rPr>
+          <w:rStyle w:val="a8"/>
+          <w:rFonts w:ascii="Calibri" w:hAnsi="Calibri" w:asciiTheme="minorAscii" w:hAnsiTheme="minorAscii"/>
+          <w:i w:val="0"/>
+          <w:iCs w:val="0"/>
+          <w:sz w:val="22"/>
+          <w:szCs w:val="22"/>
+        </w:rPr>
+        <w:t>deploy</w:t>
+      </w:r>
+      <w:proofErr w:type="spellEnd"/>
+      <w:r>
+        <w:rPr>
+          <w:rStyle w:val="a8"/>
+          <w:rFonts w:ascii="Calibri" w:hAnsi="Calibri" w:asciiTheme="minorAscii" w:hAnsiTheme="minorAscii"/>
+          <w:i w:val="0"/>
+          <w:iCs w:val="0"/>
+          <w:sz w:val="22"/>
+          <w:szCs w:val="22"/>
+        </w:rPr>
+        <w:t xml:space="preserve"> την νέα έκδοση της εφαρμογής με το ελάχιστο δυνατό </w:t>
+      </w:r>
+      <w:proofErr w:type="spellStart"/>
+      <w:r>
+        <w:rPr>
+          <w:rStyle w:val="a8"/>
+          <w:rFonts w:ascii="Calibri" w:hAnsi="Calibri" w:asciiTheme="minorAscii" w:hAnsiTheme="minorAscii"/>
+          <w:i w:val="0"/>
+          <w:iCs w:val="0"/>
+          <w:sz w:val="22"/>
+          <w:szCs w:val="22"/>
+        </w:rPr>
+        <w:t>downtime</w:t>
+      </w:r>
+      <w:proofErr w:type="spellEnd"/>
+      <w:r>
+        <w:rPr>
+          <w:rStyle w:val="a8"/>
+          <w:rFonts w:ascii="Calibri" w:hAnsi="Calibri" w:asciiTheme="minorAscii" w:hAnsiTheme="minorAscii"/>
+          <w:i w:val="0"/>
+          <w:iCs w:val="0"/>
           <w:sz w:val="22"/>
           <w:szCs w:val="22"/>
         </w:rPr>
@@ -5573,7 +7062,7 @@
       <w:pgMar w:top="1440" w:right="1440" w:bottom="1440" w:left="1440" w:header="708" w:footer="708" w:gutter="0"/>
       <w:cols w:space="708"/>
       <w:docGrid w:linePitch="360"/>
-      <w:headerReference w:type="default" r:id="Rd64b9819dfb242d4"/>
+      <w:headerReference w:type="default" r:id="R198dd59baf4c4896"/>
     </w:sectPr>
   </w:body>
 </w:document>

</xml_diff>